<commit_message>
added more to nav wireframe and content to design ideas
</commit_message>
<xml_diff>
--- a/New Site Design.docx
+++ b/New Site Design.docx
@@ -37,6 +37,92 @@
           <w:b/>
           <w:sz w:val="28"/>
         </w:rPr>
+        <w:t>MVP for Re-platform</w:t>
+      </w:r>
+    </w:p>
+    <w:p>
+      <w:pPr>
+        <w:pStyle w:val="ListParagraph"/>
+        <w:numPr>
+          <w:ilvl w:val="0"/>
+          <w:numId w:val="4"/>
+        </w:numPr>
+      </w:pPr>
+      <w:r>
+        <w:t>Beef up navigation</w:t>
+      </w:r>
+    </w:p>
+    <w:p>
+      <w:pPr>
+        <w:pStyle w:val="ListParagraph"/>
+        <w:numPr>
+          <w:ilvl w:val="1"/>
+          <w:numId w:val="4"/>
+        </w:numPr>
+      </w:pPr>
+      <w:r>
+        <w:t>Reorganize and rename links so they make more sense for the targeted audience</w:t>
+      </w:r>
+    </w:p>
+    <w:p>
+      <w:pPr>
+        <w:pStyle w:val="ListParagraph"/>
+        <w:numPr>
+          <w:ilvl w:val="1"/>
+          <w:numId w:val="4"/>
+        </w:numPr>
+      </w:pPr>
+      <w:r>
+        <w:t>Provide mega menus where appropriate</w:t>
+      </w:r>
+    </w:p>
+    <w:p>
+      <w:pPr>
+        <w:pStyle w:val="ListParagraph"/>
+        <w:numPr>
+          <w:ilvl w:val="0"/>
+          <w:numId w:val="4"/>
+        </w:numPr>
+      </w:pPr>
+      <w:r>
+        <w:t>Remove redundant pages and those made obsolete by improved navbar</w:t>
+      </w:r>
+    </w:p>
+    <w:p>
+      <w:pPr>
+        <w:pStyle w:val="ListParagraph"/>
+        <w:numPr>
+          <w:ilvl w:val="0"/>
+          <w:numId w:val="4"/>
+        </w:numPr>
+      </w:pPr>
+      <w:r>
+        <w:t>Copy and paste remaining pages</w:t>
+      </w:r>
+      <w:r>
+        <w:t xml:space="preserve"> into appropriate place with new nav structure</w:t>
+      </w:r>
+    </w:p>
+    <w:p>
+      <w:pPr>
+        <w:rPr>
+          <w:b/>
+          <w:sz w:val="28"/>
+        </w:rPr>
+      </w:pPr>
+    </w:p>
+    <w:p>
+      <w:pPr>
+        <w:rPr>
+          <w:b/>
+          <w:sz w:val="28"/>
+        </w:rPr>
+      </w:pPr>
+      <w:r>
+        <w:rPr>
+          <w:b/>
+          <w:sz w:val="28"/>
+        </w:rPr>
         <w:t>Navigation</w:t>
       </w:r>
     </w:p>
@@ -280,7 +366,10 @@
         </w:numPr>
       </w:pPr>
       <w:r>
-        <w:t>Need limited admissions pages</w:t>
+        <w:t xml:space="preserve">Need </w:t>
+      </w:r>
+      <w:r>
+        <w:t>to reduce number of admissions pages</w:t>
       </w:r>
     </w:p>
     <w:p>
@@ -292,14 +381,10 @@
         </w:numPr>
       </w:pPr>
       <w:r>
-        <w:t xml:space="preserve">Should be separate in site hierarchy from programs/academics. Linked from </w:t>
-      </w:r>
-      <w:r>
-        <w:t>home</w:t>
-      </w:r>
-      <w:r>
-        <w:t>page</w:t>
-      </w:r>
+        <w:t>Group together degree levels and programs with same admissions requirements</w:t>
+      </w:r>
+      <w:bookmarkStart w:id="0" w:name="_GoBack"/>
+      <w:bookmarkEnd w:id="0"/>
     </w:p>
     <w:p>
       <w:pPr>
@@ -337,6 +422,7 @@
         </w:numPr>
       </w:pPr>
       <w:r>
+        <w:lastRenderedPageBreak/>
         <w:t>Audiences to consider for the site. There are a lot given the nature of the college and campus. But what is the main audience? Students, probably, so focus on them the most.</w:t>
       </w:r>
     </w:p>
@@ -421,8 +507,46 @@
         </w:numPr>
       </w:pPr>
       <w:r>
-        <w:lastRenderedPageBreak/>
         <w:t>Need to tailor main nav-linked pages and nav anchors to audience. If we expect potential patients to visit the site, clinical anchor should be renamed ‘Clinics’ or ‘Patients’. Should be renamed anyway… clinical tells me nothing about what to expect when clicking that link.</w:t>
+      </w:r>
+    </w:p>
+    <w:p>
+      <w:pPr>
+        <w:pStyle w:val="ListParagraph"/>
+        <w:numPr>
+          <w:ilvl w:val="0"/>
+          <w:numId w:val="1"/>
+        </w:numPr>
+      </w:pPr>
+      <w:r>
+        <w:t>Separate student clinicals (practicums) from actual clinics in existing ‘clinical’ tab</w:t>
+      </w:r>
+    </w:p>
+    <w:p>
+      <w:pPr>
+        <w:pStyle w:val="ListParagraph"/>
+        <w:numPr>
+          <w:ilvl w:val="1"/>
+          <w:numId w:val="1"/>
+        </w:numPr>
+      </w:pPr>
+      <w:r>
+        <w:t>separation of audiences.</w:t>
+      </w:r>
+    </w:p>
+    <w:p>
+      <w:pPr>
+        <w:pStyle w:val="ListParagraph"/>
+        <w:numPr>
+          <w:ilvl w:val="1"/>
+          <w:numId w:val="1"/>
+        </w:numPr>
+      </w:pPr>
+      <w:r>
+        <w:t xml:space="preserve">Clinicals should go under students </w:t>
+      </w:r>
+      <w:r>
+        <w:t>menu</w:t>
       </w:r>
     </w:p>
     <w:p/>
@@ -620,6 +744,18 @@
     </w:p>
     <w:p>
       <w:pPr>
+        <w:pStyle w:val="ListParagraph"/>
+        <w:numPr>
+          <w:ilvl w:val="0"/>
+          <w:numId w:val="1"/>
+        </w:numPr>
+      </w:pPr>
+      <w:r>
+        <w:t>Do not link &lt;h&gt; tags. Not a common convention. Currently no uniformity across the site, nor is there any indication that an &lt;h&gt; tag is a link.</w:t>
+      </w:r>
+    </w:p>
+    <w:p>
+      <w:pPr>
         <w:rPr>
           <w:b/>
           <w:sz w:val="28"/>
@@ -650,19 +786,11 @@
         </w:numPr>
       </w:pPr>
       <w:r>
-        <w:t>eCommerce winnowing for programs, too.</w:t>
-      </w:r>
-    </w:p>
-    <w:p>
-      <w:pPr>
-        <w:pStyle w:val="ListParagraph"/>
-        <w:numPr>
-          <w:ilvl w:val="0"/>
-          <w:numId w:val="1"/>
-        </w:numPr>
-      </w:pPr>
-      <w:r>
-        <w:t xml:space="preserve">Keep bachelor/graduate pages, but allow them to do the winnowing on the main academics page if they wish. Main category pages provide a place to link to and that exist in navigation. Also, there’s potential important information. But the landing pages should just have a link to the degree pages. or a brief description and then a link. Not what’s there now. </w:t>
+        <w:t xml:space="preserve">Keep bachelor/graduate pages, but allow them to do the winnowing on the main academics page if they wish. Main category pages provide a place to link to and that exist in navigation. </w:t>
+      </w:r>
+      <w:r>
+        <w:lastRenderedPageBreak/>
+        <w:t xml:space="preserve">Also, there’s potential important information. But the landing pages should just have a link to the degree pages. or a brief description and then a link. Not what’s there now. </w:t>
       </w:r>
     </w:p>
     <w:p>
@@ -746,6 +874,60 @@
         </w:numPr>
       </w:pPr>
       <w:r>
+        <w:t xml:space="preserve">eCommerce winnowing for </w:t>
+      </w:r>
+      <w:r>
+        <w:t>admissions pages</w:t>
+      </w:r>
+      <w:r>
+        <w:t>, too.</w:t>
+      </w:r>
+    </w:p>
+    <w:p>
+      <w:pPr>
+        <w:pStyle w:val="ListParagraph"/>
+        <w:numPr>
+          <w:ilvl w:val="1"/>
+          <w:numId w:val="1"/>
+        </w:numPr>
+      </w:pPr>
+      <w:r>
+        <w:t xml:space="preserve">Manipulate </w:t>
+      </w:r>
+      <w:r>
+        <w:t xml:space="preserve">the </w:t>
+      </w:r>
+      <w:r>
+        <w:t>hash</w:t>
+      </w:r>
+      <w:r>
+        <w:t xml:space="preserve"> </w:t>
+      </w:r>
+      <w:r>
+        <w:t>(#) on the page and on inbound links so you can set options from eternal pages…</w:t>
+      </w:r>
+    </w:p>
+    <w:p>
+      <w:pPr>
+        <w:pStyle w:val="ListParagraph"/>
+        <w:numPr>
+          <w:ilvl w:val="1"/>
+          <w:numId w:val="1"/>
+        </w:numPr>
+      </w:pPr>
+      <w:r>
+        <w:t>Graduate and Specialty admissions pages will require winnowing since requirements may vary</w:t>
+      </w:r>
+    </w:p>
+    <w:p>
+      <w:pPr>
+        <w:pStyle w:val="ListParagraph"/>
+        <w:numPr>
+          <w:ilvl w:val="0"/>
+          <w:numId w:val="1"/>
+        </w:numPr>
+      </w:pPr>
+      <w:r>
         <w:t>Include Google Map API where directions are provided and space is available. At the very least, link all addresses to google maps location so they can easily find directions</w:t>
       </w:r>
     </w:p>
@@ -758,7 +940,6 @@
         </w:numPr>
       </w:pPr>
       <w:r>
-        <w:lastRenderedPageBreak/>
         <w:t>Create Web Form for New Page Requests</w:t>
       </w:r>
     </w:p>
@@ -822,6 +1003,24 @@
         <w:t>Website feedback button should go to con.webmaster instead of ucd webmaster?</w:t>
       </w:r>
     </w:p>
+    <w:p>
+      <w:pPr>
+        <w:pStyle w:val="ListParagraph"/>
+        <w:numPr>
+          <w:ilvl w:val="0"/>
+          <w:numId w:val="1"/>
+        </w:numPr>
+      </w:pPr>
+      <w:r>
+        <w:t xml:space="preserve">Request appointments online for student health clinic and others. </w:t>
+      </w:r>
+      <w:r>
+        <w:rPr>
+          <w:b/>
+        </w:rPr>
+        <w:t>(bottom of the list)</w:t>
+      </w:r>
+    </w:p>
     <w:p/>
     <w:p>
       <w:pPr>
@@ -847,7 +1046,13 @@
         </w:numPr>
       </w:pPr>
       <w:r>
-        <w:t>Create task list for build. Everything that needs to be done.</w:t>
+        <w:t>Create task list for build</w:t>
+      </w:r>
+      <w:r>
+        <w:t xml:space="preserve"> in Zendesk</w:t>
+      </w:r>
+      <w:r>
+        <w:t>. Everything that needs to be done.</w:t>
       </w:r>
     </w:p>
     <w:p>
@@ -1034,8 +1239,6 @@
           <w:t>http://www.sc.edu/study/colleges_schools/nursing/</w:t>
         </w:r>
       </w:hyperlink>
-      <w:bookmarkStart w:id="0" w:name="_GoBack"/>
-      <w:bookmarkEnd w:id="0"/>
     </w:p>
     <w:p/>
     <w:p/>
@@ -1278,6 +1481,119 @@
     </w:lvl>
   </w:abstractNum>
   <w:abstractNum w:abstractNumId="2" w15:restartNumberingAfterBreak="0">
+    <w:nsid w:val="50A343D2"/>
+    <w:multiLevelType w:val="hybridMultilevel"/>
+    <w:tmpl w:val="FFDAD460"/>
+    <w:lvl w:ilvl="0" w:tplc="04090001">
+      <w:start w:val="1"/>
+      <w:numFmt w:val="bullet"/>
+      <w:lvlText w:val=""/>
+      <w:lvlJc w:val="left"/>
+      <w:pPr>
+        <w:ind w:left="720" w:hanging="360"/>
+      </w:pPr>
+      <w:rPr>
+        <w:rFonts w:ascii="Symbol" w:hAnsi="Symbol" w:hint="default"/>
+      </w:rPr>
+    </w:lvl>
+    <w:lvl w:ilvl="1" w:tplc="04090003">
+      <w:start w:val="1"/>
+      <w:numFmt w:val="bullet"/>
+      <w:lvlText w:val="o"/>
+      <w:lvlJc w:val="left"/>
+      <w:pPr>
+        <w:ind w:left="1440" w:hanging="360"/>
+      </w:pPr>
+      <w:rPr>
+        <w:rFonts w:ascii="Courier New" w:hAnsi="Courier New" w:cs="Courier New" w:hint="default"/>
+      </w:rPr>
+    </w:lvl>
+    <w:lvl w:ilvl="2" w:tplc="04090005" w:tentative="1">
+      <w:start w:val="1"/>
+      <w:numFmt w:val="bullet"/>
+      <w:lvlText w:val=""/>
+      <w:lvlJc w:val="left"/>
+      <w:pPr>
+        <w:ind w:left="2160" w:hanging="360"/>
+      </w:pPr>
+      <w:rPr>
+        <w:rFonts w:ascii="Wingdings" w:hAnsi="Wingdings" w:hint="default"/>
+      </w:rPr>
+    </w:lvl>
+    <w:lvl w:ilvl="3" w:tplc="04090001" w:tentative="1">
+      <w:start w:val="1"/>
+      <w:numFmt w:val="bullet"/>
+      <w:lvlText w:val=""/>
+      <w:lvlJc w:val="left"/>
+      <w:pPr>
+        <w:ind w:left="2880" w:hanging="360"/>
+      </w:pPr>
+      <w:rPr>
+        <w:rFonts w:ascii="Symbol" w:hAnsi="Symbol" w:hint="default"/>
+      </w:rPr>
+    </w:lvl>
+    <w:lvl w:ilvl="4" w:tplc="04090003" w:tentative="1">
+      <w:start w:val="1"/>
+      <w:numFmt w:val="bullet"/>
+      <w:lvlText w:val="o"/>
+      <w:lvlJc w:val="left"/>
+      <w:pPr>
+        <w:ind w:left="3600" w:hanging="360"/>
+      </w:pPr>
+      <w:rPr>
+        <w:rFonts w:ascii="Courier New" w:hAnsi="Courier New" w:cs="Courier New" w:hint="default"/>
+      </w:rPr>
+    </w:lvl>
+    <w:lvl w:ilvl="5" w:tplc="04090005" w:tentative="1">
+      <w:start w:val="1"/>
+      <w:numFmt w:val="bullet"/>
+      <w:lvlText w:val=""/>
+      <w:lvlJc w:val="left"/>
+      <w:pPr>
+        <w:ind w:left="4320" w:hanging="360"/>
+      </w:pPr>
+      <w:rPr>
+        <w:rFonts w:ascii="Wingdings" w:hAnsi="Wingdings" w:hint="default"/>
+      </w:rPr>
+    </w:lvl>
+    <w:lvl w:ilvl="6" w:tplc="04090001" w:tentative="1">
+      <w:start w:val="1"/>
+      <w:numFmt w:val="bullet"/>
+      <w:lvlText w:val=""/>
+      <w:lvlJc w:val="left"/>
+      <w:pPr>
+        <w:ind w:left="5040" w:hanging="360"/>
+      </w:pPr>
+      <w:rPr>
+        <w:rFonts w:ascii="Symbol" w:hAnsi="Symbol" w:hint="default"/>
+      </w:rPr>
+    </w:lvl>
+    <w:lvl w:ilvl="7" w:tplc="04090003" w:tentative="1">
+      <w:start w:val="1"/>
+      <w:numFmt w:val="bullet"/>
+      <w:lvlText w:val="o"/>
+      <w:lvlJc w:val="left"/>
+      <w:pPr>
+        <w:ind w:left="5760" w:hanging="360"/>
+      </w:pPr>
+      <w:rPr>
+        <w:rFonts w:ascii="Courier New" w:hAnsi="Courier New" w:cs="Courier New" w:hint="default"/>
+      </w:rPr>
+    </w:lvl>
+    <w:lvl w:ilvl="8" w:tplc="04090005" w:tentative="1">
+      <w:start w:val="1"/>
+      <w:numFmt w:val="bullet"/>
+      <w:lvlText w:val=""/>
+      <w:lvlJc w:val="left"/>
+      <w:pPr>
+        <w:ind w:left="6480" w:hanging="360"/>
+      </w:pPr>
+      <w:rPr>
+        <w:rFonts w:ascii="Wingdings" w:hAnsi="Wingdings" w:hint="default"/>
+      </w:rPr>
+    </w:lvl>
+  </w:abstractNum>
+  <w:abstractNum w:abstractNumId="3" w15:restartNumberingAfterBreak="0">
     <w:nsid w:val="72FC75FE"/>
     <w:multiLevelType w:val="hybridMultilevel"/>
     <w:tmpl w:val="C4928FB4"/>
@@ -1391,13 +1707,16 @@
     </w:lvl>
   </w:abstractNum>
   <w:num w:numId="1">
-    <w:abstractNumId w:val="2"/>
+    <w:abstractNumId w:val="3"/>
   </w:num>
   <w:num w:numId="2">
     <w:abstractNumId w:val="1"/>
   </w:num>
   <w:num w:numId="3">
     <w:abstractNumId w:val="0"/>
+  </w:num>
+  <w:num w:numId="4">
+    <w:abstractNumId w:val="2"/>
   </w:num>
 </w:numbering>
 </file>

</xml_diff>

<commit_message>
added more ideas to design file and notes to hierarchy page
</commit_message>
<xml_diff>
--- a/New Site Design.docx
+++ b/New Site Design.docx
@@ -85,8 +85,13 @@
         </w:numPr>
       </w:pPr>
       <w:r>
-        <w:t>Remove redundant pages and those made obsolete by improved navbar</w:t>
-      </w:r>
+        <w:t xml:space="preserve">Remove redundant pages and those made obsolete by improved </w:t>
+      </w:r>
+      <w:proofErr w:type="spellStart"/>
+      <w:r>
+        <w:t>navbar</w:t>
+      </w:r>
+      <w:proofErr w:type="spellEnd"/>
     </w:p>
     <w:p>
       <w:pPr>
@@ -100,8 +105,57 @@
         <w:t>Copy and paste remaining pages</w:t>
       </w:r>
       <w:r>
-        <w:t xml:space="preserve"> into appropriate place with new nav structure</w:t>
-      </w:r>
+        <w:t>/content</w:t>
+      </w:r>
+      <w:r>
+        <w:t xml:space="preserve"> into appropriate place with new </w:t>
+      </w:r>
+      <w:proofErr w:type="spellStart"/>
+      <w:r>
+        <w:t>nav</w:t>
+      </w:r>
+      <w:proofErr w:type="spellEnd"/>
+      <w:r>
+        <w:t xml:space="preserve"> structure</w:t>
+      </w:r>
+    </w:p>
+    <w:p>
+      <w:pPr>
+        <w:pStyle w:val="ListParagraph"/>
+        <w:numPr>
+          <w:ilvl w:val="0"/>
+          <w:numId w:val="4"/>
+        </w:numPr>
+      </w:pPr>
+      <w:r>
+        <w:t>Uniform naming convention for URLs</w:t>
+      </w:r>
+    </w:p>
+    <w:p>
+      <w:pPr>
+        <w:pStyle w:val="ListParagraph"/>
+        <w:numPr>
+          <w:ilvl w:val="1"/>
+          <w:numId w:val="4"/>
+        </w:numPr>
+      </w:pPr>
+      <w:r>
+        <w:t>Dashes, not spaces or underscores</w:t>
+      </w:r>
+    </w:p>
+    <w:p>
+      <w:pPr>
+        <w:pStyle w:val="ListParagraph"/>
+        <w:numPr>
+          <w:ilvl w:val="1"/>
+          <w:numId w:val="4"/>
+        </w:numPr>
+      </w:pPr>
+      <w:r>
+        <w:t>All lowercase</w:t>
+      </w:r>
+      <w:bookmarkStart w:id="0" w:name="_GoBack"/>
+      <w:bookmarkEnd w:id="0"/>
     </w:p>
     <w:p>
       <w:pPr>
@@ -135,8 +189,13 @@
         </w:numPr>
       </w:pPr>
       <w:r>
-        <w:t>Never hide main nav</w:t>
-      </w:r>
+        <w:t xml:space="preserve">Never hide main </w:t>
+      </w:r>
+      <w:proofErr w:type="spellStart"/>
+      <w:r>
+        <w:t>nav</w:t>
+      </w:r>
+      <w:proofErr w:type="spellEnd"/>
       <w:r>
         <w:t>,</w:t>
       </w:r>
@@ -153,7 +212,15 @@
         </w:numPr>
       </w:pPr>
       <w:r>
-        <w:t>Explore order of main nav-bar and reorganize main links (and anchor text)</w:t>
+        <w:t xml:space="preserve">Explore order of main </w:t>
+      </w:r>
+      <w:proofErr w:type="spellStart"/>
+      <w:r>
+        <w:t>nav</w:t>
+      </w:r>
+      <w:proofErr w:type="spellEnd"/>
+      <w:r>
+        <w:t>-bar and reorganize main links (and anchor text)</w:t>
       </w:r>
     </w:p>
     <w:p>
@@ -190,6 +257,45 @@
       </w:pPr>
       <w:r>
         <w:t>Financial aid main link under admissions?</w:t>
+      </w:r>
+    </w:p>
+    <w:p>
+      <w:pPr>
+        <w:pStyle w:val="ListParagraph"/>
+        <w:numPr>
+          <w:ilvl w:val="0"/>
+          <w:numId w:val="1"/>
+        </w:numPr>
+      </w:pPr>
+      <w:r>
+        <w:t>Click to trigger dropdown</w:t>
+      </w:r>
+      <w:r>
+        <w:t xml:space="preserve"> </w:t>
+      </w:r>
+    </w:p>
+    <w:p>
+      <w:pPr>
+        <w:pStyle w:val="ListParagraph"/>
+        <w:numPr>
+          <w:ilvl w:val="1"/>
+          <w:numId w:val="1"/>
+        </w:numPr>
+      </w:pPr>
+      <w:r>
+        <w:t>Create similar experience on mobile and desktop</w:t>
+      </w:r>
+    </w:p>
+    <w:p>
+      <w:pPr>
+        <w:pStyle w:val="ListParagraph"/>
+        <w:numPr>
+          <w:ilvl w:val="1"/>
+          <w:numId w:val="1"/>
+        </w:numPr>
+      </w:pPr>
+      <w:r>
+        <w:t>If so, have to link to main landing page within dropdown</w:t>
       </w:r>
     </w:p>
     <w:p/>
@@ -366,6 +472,7 @@
         </w:numPr>
       </w:pPr>
       <w:r>
+        <w:lastRenderedPageBreak/>
         <w:t xml:space="preserve">Need </w:t>
       </w:r>
       <w:r>
@@ -383,8 +490,6 @@
       <w:r>
         <w:t>Group together degree levels and programs with same admissions requirements</w:t>
       </w:r>
-      <w:bookmarkStart w:id="0" w:name="_GoBack"/>
-      <w:bookmarkEnd w:id="0"/>
     </w:p>
     <w:p>
       <w:pPr>
@@ -422,7 +527,6 @@
         </w:numPr>
       </w:pPr>
       <w:r>
-        <w:lastRenderedPageBreak/>
         <w:t>Audiences to consider for the site. There are a lot given the nature of the college and campus. But what is the main audience? Students, probably, so focus on them the most.</w:t>
       </w:r>
     </w:p>
@@ -507,19 +611,43 @@
         </w:numPr>
       </w:pPr>
       <w:r>
-        <w:t>Need to tailor main nav-linked pages and nav anchors to audience. If we expect potential patients to visit the site, clinical anchor should be renamed ‘Clinics’ or ‘Patients’. Should be renamed anyway… clinical tells me nothing about what to expect when clicking that link.</w:t>
-      </w:r>
-    </w:p>
-    <w:p>
-      <w:pPr>
-        <w:pStyle w:val="ListParagraph"/>
-        <w:numPr>
-          <w:ilvl w:val="0"/>
-          <w:numId w:val="1"/>
-        </w:numPr>
-      </w:pPr>
-      <w:r>
-        <w:t>Separate student clinicals (practicums) from actual clinics in existing ‘clinical’ tab</w:t>
+        <w:t xml:space="preserve">Need to tailor main </w:t>
+      </w:r>
+      <w:proofErr w:type="spellStart"/>
+      <w:r>
+        <w:t>nav</w:t>
+      </w:r>
+      <w:proofErr w:type="spellEnd"/>
+      <w:r>
+        <w:t xml:space="preserve">-linked pages and </w:t>
+      </w:r>
+      <w:proofErr w:type="spellStart"/>
+      <w:r>
+        <w:t>nav</w:t>
+      </w:r>
+      <w:proofErr w:type="spellEnd"/>
+      <w:r>
+        <w:t xml:space="preserve"> anchors to audience. If we expect potential patients to visit the site, clinical anchor should be renamed ‘Clinics’ or ‘Patients’. Should be renamed anyway… clinical tells me nothing about what to expect when clicking that link.</w:t>
+      </w:r>
+    </w:p>
+    <w:p>
+      <w:pPr>
+        <w:pStyle w:val="ListParagraph"/>
+        <w:numPr>
+          <w:ilvl w:val="0"/>
+          <w:numId w:val="1"/>
+        </w:numPr>
+      </w:pPr>
+      <w:r>
+        <w:t xml:space="preserve">Separate student </w:t>
+      </w:r>
+      <w:proofErr w:type="spellStart"/>
+      <w:r>
+        <w:t>clinicals</w:t>
+      </w:r>
+      <w:proofErr w:type="spellEnd"/>
+      <w:r>
+        <w:t xml:space="preserve"> (practicums) from actual clinics in existing ‘clinical’ tab</w:t>
       </w:r>
     </w:p>
     <w:p>
@@ -542,11 +670,122 @@
           <w:numId w:val="1"/>
         </w:numPr>
       </w:pPr>
-      <w:r>
-        <w:t xml:space="preserve">Clinicals should go under students </w:t>
+      <w:proofErr w:type="spellStart"/>
+      <w:r>
+        <w:t>Clinicals</w:t>
+      </w:r>
+      <w:proofErr w:type="spellEnd"/>
+      <w:r>
+        <w:t xml:space="preserve"> should go under </w:t>
+      </w:r>
+      <w:proofErr w:type="gramStart"/>
+      <w:r>
+        <w:t>students</w:t>
+      </w:r>
+      <w:proofErr w:type="gramEnd"/>
+      <w:r>
+        <w:t xml:space="preserve"> </w:t>
       </w:r>
       <w:r>
         <w:t>menu</w:t>
+      </w:r>
+    </w:p>
+    <w:p>
+      <w:pPr>
+        <w:pStyle w:val="ListParagraph"/>
+        <w:numPr>
+          <w:ilvl w:val="0"/>
+          <w:numId w:val="1"/>
+        </w:numPr>
+      </w:pPr>
+      <w:r>
+        <w:t>Group Admissions Requirements pages together where possible</w:t>
+      </w:r>
+    </w:p>
+    <w:p>
+      <w:pPr>
+        <w:pStyle w:val="ListParagraph"/>
+        <w:numPr>
+          <w:ilvl w:val="0"/>
+          <w:numId w:val="1"/>
+        </w:numPr>
+      </w:pPr>
+      <w:r>
+        <w:t>When on special clinic sub-sites</w:t>
+      </w:r>
+    </w:p>
+    <w:p>
+      <w:pPr>
+        <w:pStyle w:val="ListParagraph"/>
+        <w:numPr>
+          <w:ilvl w:val="1"/>
+          <w:numId w:val="1"/>
+        </w:numPr>
+      </w:pPr>
+      <w:r>
+        <w:t xml:space="preserve">Replace main </w:t>
+      </w:r>
+      <w:proofErr w:type="spellStart"/>
+      <w:r>
+        <w:t>nav</w:t>
+      </w:r>
+      <w:proofErr w:type="spellEnd"/>
+      <w:r>
+        <w:t xml:space="preserve"> to </w:t>
+      </w:r>
+      <w:proofErr w:type="spellStart"/>
+      <w:r>
+        <w:t>subsite</w:t>
+      </w:r>
+      <w:proofErr w:type="spellEnd"/>
+      <w:r>
+        <w:t xml:space="preserve"> pages</w:t>
+      </w:r>
+    </w:p>
+    <w:p>
+      <w:pPr>
+        <w:pStyle w:val="ListParagraph"/>
+        <w:numPr>
+          <w:ilvl w:val="1"/>
+          <w:numId w:val="1"/>
+        </w:numPr>
+      </w:pPr>
+      <w:r>
+        <w:t xml:space="preserve">Override breadcrumb to only display page path for current </w:t>
+      </w:r>
+      <w:proofErr w:type="spellStart"/>
+      <w:r>
+        <w:t>subsite</w:t>
+      </w:r>
+      <w:proofErr w:type="spellEnd"/>
+    </w:p>
+    <w:p>
+      <w:pPr>
+        <w:pStyle w:val="ListParagraph"/>
+        <w:numPr>
+          <w:ilvl w:val="1"/>
+          <w:numId w:val="1"/>
+        </w:numPr>
+      </w:pPr>
+      <w:r>
+        <w:t xml:space="preserve">Add “Return to Main College of Nursing” link in </w:t>
+      </w:r>
+      <w:proofErr w:type="spellStart"/>
+      <w:r>
+        <w:t>nav</w:t>
+      </w:r>
+      <w:proofErr w:type="spellEnd"/>
+    </w:p>
+    <w:p>
+      <w:pPr>
+        <w:pStyle w:val="ListParagraph"/>
+        <w:numPr>
+          <w:ilvl w:val="0"/>
+          <w:numId w:val="1"/>
+        </w:numPr>
+      </w:pPr>
+      <w:r>
+        <w:t>Look at footer</w:t>
       </w:r>
     </w:p>
     <w:p/>
@@ -581,7 +820,15 @@
         </w:numPr>
       </w:pPr>
       <w:r>
-        <w:t>Make all phone numbers clickable so a call is triggered (&lt;a href=”</w:t>
+        <w:t xml:space="preserve">Make all phone numbers clickable so a call is triggered (&lt;a </w:t>
+      </w:r>
+      <w:proofErr w:type="spellStart"/>
+      <w:r>
+        <w:t>href</w:t>
+      </w:r>
+      <w:proofErr w:type="spellEnd"/>
+      <w:r>
+        <w:t>=”</w:t>
       </w:r>
       <w:hyperlink r:id="rId5" w:history="1">
         <w:r>
@@ -727,7 +974,16 @@
         </w:numPr>
       </w:pPr>
       <w:r>
-        <w:t>If there are image and links together, and the image does nothing more than enhance the content and link, make the entire ‘card’ clickable. Larger clickable area makes it easier to click links. Fitt’s Law (the closer and larger a target, the quicker and easier it is to hit)</w:t>
+        <w:lastRenderedPageBreak/>
+        <w:t xml:space="preserve">If there are image and links together, and the image does nothing more than enhance the content and link, make the entire ‘card’ clickable. Larger clickable area makes it easier to click links. </w:t>
+      </w:r>
+      <w:proofErr w:type="spellStart"/>
+      <w:r>
+        <w:t>Fitt’s</w:t>
+      </w:r>
+      <w:proofErr w:type="spellEnd"/>
+      <w:r>
+        <w:t xml:space="preserve"> Law (the closer and larger a target, the quicker and easier it is to hit)</w:t>
       </w:r>
     </w:p>
     <w:p>
@@ -751,7 +1007,43 @@
         </w:numPr>
       </w:pPr>
       <w:r>
+        <w:t>Linking to child pages in context?</w:t>
+      </w:r>
+    </w:p>
+    <w:p>
+      <w:pPr>
+        <w:pStyle w:val="ListParagraph"/>
+        <w:numPr>
+          <w:ilvl w:val="1"/>
+          <w:numId w:val="1"/>
+        </w:numPr>
+      </w:pPr>
+      <w:r>
+        <w:t>If we have left-hand navigation, we probably don’t need generic content and links to sub-pages in the main section as well. Look into this.</w:t>
+      </w:r>
+    </w:p>
+    <w:p>
+      <w:pPr>
+        <w:pStyle w:val="ListParagraph"/>
+        <w:numPr>
+          <w:ilvl w:val="1"/>
+          <w:numId w:val="1"/>
+        </w:numPr>
+      </w:pPr>
+      <w:r>
         <w:t>Do not link &lt;h&gt; tags. Not a common convention. Currently no uniformity across the site, nor is there any indication that an &lt;h&gt; tag is a link.</w:t>
+      </w:r>
+    </w:p>
+    <w:p>
+      <w:pPr>
+        <w:pStyle w:val="ListParagraph"/>
+        <w:numPr>
+          <w:ilvl w:val="0"/>
+          <w:numId w:val="1"/>
+        </w:numPr>
+      </w:pPr>
+      <w:r>
+        <w:t>Google Translate widget should be in the sidebar. It’s in the middle of the page in some places</w:t>
       </w:r>
     </w:p>
     <w:p>
@@ -769,6 +1061,7 @@
           <w:sz w:val="28"/>
         </w:rPr>
       </w:pPr>
+      <w:proofErr w:type="spellStart"/>
       <w:r>
         <w:rPr>
           <w:b/>
@@ -776,33 +1069,54 @@
         </w:rPr>
         <w:t>Wishlist</w:t>
       </w:r>
-    </w:p>
-    <w:p>
-      <w:pPr>
-        <w:pStyle w:val="ListParagraph"/>
-        <w:numPr>
-          <w:ilvl w:val="0"/>
-          <w:numId w:val="1"/>
-        </w:numPr>
-      </w:pPr>
-      <w:r>
-        <w:t xml:space="preserve">Keep bachelor/graduate pages, but allow them to do the winnowing on the main academics page if they wish. Main category pages provide a place to link to and that exist in navigation. </w:t>
-      </w:r>
-      <w:r>
-        <w:lastRenderedPageBreak/>
-        <w:t xml:space="preserve">Also, there’s potential important information. But the landing pages should just have a link to the degree pages. or a brief description and then a link. Not what’s there now. </w:t>
-      </w:r>
-    </w:p>
-    <w:p>
-      <w:pPr>
-        <w:pStyle w:val="ListParagraph"/>
-        <w:numPr>
-          <w:ilvl w:val="1"/>
-          <w:numId w:val="1"/>
-        </w:numPr>
-      </w:pPr>
-      <w:r>
-        <w:t>Dynamic content generation – links or select field triggers degrees available for each education level (use existing dropdown) or area (undergrad, masters, phd, etc)</w:t>
+      <w:proofErr w:type="spellEnd"/>
+    </w:p>
+    <w:p>
+      <w:pPr>
+        <w:pStyle w:val="ListParagraph"/>
+        <w:numPr>
+          <w:ilvl w:val="0"/>
+          <w:numId w:val="1"/>
+        </w:numPr>
+      </w:pPr>
+      <w:r>
+        <w:t xml:space="preserve">Keep bachelor/graduate pages, but allow them to do the winnowing on the main </w:t>
+      </w:r>
+      <w:proofErr w:type="gramStart"/>
+      <w:r>
+        <w:t>academics</w:t>
+      </w:r>
+      <w:proofErr w:type="gramEnd"/>
+      <w:r>
+        <w:t xml:space="preserve"> page if they wish. Main category pages provide a place to link to and that exist in navigation. Also, there’s potential important information. But the landing pages should just have a link to the degree pages. or a brief description and then a link. Not what’s there now. </w:t>
+      </w:r>
+    </w:p>
+    <w:p>
+      <w:pPr>
+        <w:pStyle w:val="ListParagraph"/>
+        <w:numPr>
+          <w:ilvl w:val="1"/>
+          <w:numId w:val="1"/>
+        </w:numPr>
+      </w:pPr>
+      <w:r>
+        <w:t xml:space="preserve">Dynamic content generation – links or select field triggers degrees available for each education level (use existing dropdown) or area (undergrad, masters, </w:t>
+      </w:r>
+      <w:proofErr w:type="spellStart"/>
+      <w:r>
+        <w:t>phd</w:t>
+      </w:r>
+      <w:proofErr w:type="spellEnd"/>
+      <w:r>
+        <w:t xml:space="preserve">, </w:t>
+      </w:r>
+      <w:proofErr w:type="spellStart"/>
+      <w:r>
+        <w:t>etc</w:t>
+      </w:r>
+      <w:proofErr w:type="spellEnd"/>
+      <w:r>
+        <w:t>)</w:t>
       </w:r>
     </w:p>
     <w:p>
@@ -837,8 +1151,13 @@
           <w:numId w:val="1"/>
         </w:numPr>
       </w:pPr>
-      <w:r>
-        <w:t xml:space="preserve">eCommerce-style faceted search/winnowing. </w:t>
+      <w:proofErr w:type="spellStart"/>
+      <w:r>
+        <w:t>eCommerce</w:t>
+      </w:r>
+      <w:proofErr w:type="spellEnd"/>
+      <w:r>
+        <w:t xml:space="preserve">-style faceted search/winnowing. </w:t>
       </w:r>
     </w:p>
     <w:p>
@@ -873,8 +1192,13 @@
           <w:numId w:val="1"/>
         </w:numPr>
       </w:pPr>
-      <w:r>
-        <w:t xml:space="preserve">eCommerce winnowing for </w:t>
+      <w:proofErr w:type="spellStart"/>
+      <w:r>
+        <w:t>eCommerce</w:t>
+      </w:r>
+      <w:proofErr w:type="spellEnd"/>
+      <w:r>
+        <w:t xml:space="preserve"> winnowing for </w:t>
       </w:r>
       <w:r>
         <w:t>admissions pages</w:t>
@@ -1000,7 +1324,25 @@
         </w:numPr>
       </w:pPr>
       <w:r>
-        <w:t>Website feedback button should go to con.webmaster instead of ucd webmaster?</w:t>
+        <w:t xml:space="preserve">Website feedback button should go to </w:t>
+      </w:r>
+      <w:proofErr w:type="spellStart"/>
+      <w:proofErr w:type="gramStart"/>
+      <w:r>
+        <w:t>con.webmaster</w:t>
+      </w:r>
+      <w:proofErr w:type="spellEnd"/>
+      <w:proofErr w:type="gramEnd"/>
+      <w:r>
+        <w:t xml:space="preserve"> instead of </w:t>
+      </w:r>
+      <w:proofErr w:type="spellStart"/>
+      <w:r>
+        <w:t>ucd</w:t>
+      </w:r>
+      <w:proofErr w:type="spellEnd"/>
+      <w:r>
+        <w:t xml:space="preserve"> webmaster?</w:t>
       </w:r>
     </w:p>
     <w:p>
@@ -1019,6 +1361,18 @@
           <w:b/>
         </w:rPr>
         <w:t>(bottom of the list)</w:t>
+      </w:r>
+    </w:p>
+    <w:p>
+      <w:pPr>
+        <w:pStyle w:val="ListParagraph"/>
+        <w:numPr>
+          <w:ilvl w:val="0"/>
+          <w:numId w:val="1"/>
+        </w:numPr>
+      </w:pPr>
+      <w:r>
+        <w:t>Site-wide translation, not just on the page level. This will cost money and time.</w:t>
       </w:r>
     </w:p>
     <w:p/>
@@ -1049,8 +1403,13 @@
         <w:t>Create task list for build</w:t>
       </w:r>
       <w:r>
-        <w:t xml:space="preserve"> in Zendesk</w:t>
-      </w:r>
+        <w:t xml:space="preserve"> in </w:t>
+      </w:r>
+      <w:proofErr w:type="spellStart"/>
+      <w:r>
+        <w:t>Zendesk</w:t>
+      </w:r>
+      <w:proofErr w:type="spellEnd"/>
       <w:r>
         <w:t>. Everything that needs to be done.</w:t>
       </w:r>

</xml_diff>

<commit_message>
made nav submenu expose on click
</commit_message>
<xml_diff>
--- a/New Site Design.docx
+++ b/New Site Design.docx
@@ -85,13 +85,8 @@
         </w:numPr>
       </w:pPr>
       <w:r>
-        <w:t xml:space="preserve">Remove redundant pages and those made obsolete by improved </w:t>
-      </w:r>
-      <w:proofErr w:type="spellStart"/>
-      <w:r>
-        <w:t>navbar</w:t>
-      </w:r>
-      <w:proofErr w:type="spellEnd"/>
+        <w:t>Remove redundant pages and those made obsolete by improved navbar</w:t>
+      </w:r>
     </w:p>
     <w:p>
       <w:pPr>
@@ -108,15 +103,7 @@
         <w:t>/content</w:t>
       </w:r>
       <w:r>
-        <w:t xml:space="preserve"> into appropriate place with new </w:t>
-      </w:r>
-      <w:proofErr w:type="spellStart"/>
-      <w:r>
-        <w:t>nav</w:t>
-      </w:r>
-      <w:proofErr w:type="spellEnd"/>
-      <w:r>
-        <w:t xml:space="preserve"> structure</w:t>
+        <w:t xml:space="preserve"> into appropriate place with new nav structure</w:t>
       </w:r>
     </w:p>
     <w:p>
@@ -154,8 +141,6 @@
       <w:r>
         <w:t>All lowercase</w:t>
       </w:r>
-      <w:bookmarkStart w:id="0" w:name="_GoBack"/>
-      <w:bookmarkEnd w:id="0"/>
     </w:p>
     <w:p>
       <w:pPr>
@@ -189,13 +174,8 @@
         </w:numPr>
       </w:pPr>
       <w:r>
-        <w:t xml:space="preserve">Never hide main </w:t>
-      </w:r>
-      <w:proofErr w:type="spellStart"/>
-      <w:r>
-        <w:t>nav</w:t>
-      </w:r>
-      <w:proofErr w:type="spellEnd"/>
+        <w:t>Never hide main nav</w:t>
+      </w:r>
       <w:r>
         <w:t>,</w:t>
       </w:r>
@@ -212,15 +192,7 @@
         </w:numPr>
       </w:pPr>
       <w:r>
-        <w:t xml:space="preserve">Explore order of main </w:t>
-      </w:r>
-      <w:proofErr w:type="spellStart"/>
-      <w:r>
-        <w:t>nav</w:t>
-      </w:r>
-      <w:proofErr w:type="spellEnd"/>
-      <w:r>
-        <w:t>-bar and reorganize main links (and anchor text)</w:t>
+        <w:t>Explore order of main nav-bar and reorganize main links (and anchor text)</w:t>
       </w:r>
     </w:p>
     <w:p>
@@ -432,6 +404,81 @@
         <w:t>Home page is the first impression to our guests. The gateway to the site. Need to make a good first impression.</w:t>
       </w:r>
     </w:p>
+    <w:p>
+      <w:pPr>
+        <w:pStyle w:val="ListParagraph"/>
+        <w:numPr>
+          <w:ilvl w:val="1"/>
+          <w:numId w:val="1"/>
+        </w:numPr>
+      </w:pPr>
+      <w:r>
+        <w:t>Showcase more about life on campus. Carousel with real campus photos and student activities</w:t>
+      </w:r>
+    </w:p>
+    <w:p>
+      <w:pPr>
+        <w:pStyle w:val="ListParagraph"/>
+        <w:numPr>
+          <w:ilvl w:val="1"/>
+          <w:numId w:val="1"/>
+        </w:numPr>
+      </w:pPr>
+      <w:r>
+        <w:t xml:space="preserve">Put awards and other news info below carousel. We want to show students campus… not a photo of the dean and a bunch of ad-style information. Sure, we’re trying to sell </w:t>
+      </w:r>
+      <w:r>
+        <w:lastRenderedPageBreak/>
+        <w:t>the campus, but our current carousel is too reminiscent of scrolling ads on eCommerce and business sites.</w:t>
+      </w:r>
+    </w:p>
+    <w:p>
+      <w:pPr>
+        <w:pStyle w:val="ListParagraph"/>
+        <w:numPr>
+          <w:ilvl w:val="1"/>
+          <w:numId w:val="1"/>
+        </w:numPr>
+      </w:pPr>
+      <w:r>
+        <w:t>Consider adding links and brief blurbs about image that will link to pages/articles deeper in the site.</w:t>
+      </w:r>
+    </w:p>
+    <w:p>
+      <w:pPr>
+        <w:pStyle w:val="ListParagraph"/>
+        <w:numPr>
+          <w:ilvl w:val="1"/>
+          <w:numId w:val="1"/>
+        </w:numPr>
+      </w:pPr>
+      <w:r>
+        <w:t xml:space="preserve">Look at </w:t>
+      </w:r>
+      <w:hyperlink r:id="rId5" w:history="1">
+        <w:r>
+          <w:rPr>
+            <w:rStyle w:val="Hyperlink"/>
+          </w:rPr>
+          <w:t>Wo</w:t>
+        </w:r>
+        <w:r>
+          <w:rPr>
+            <w:rStyle w:val="Hyperlink"/>
+          </w:rPr>
+          <w:t>r</w:t>
+        </w:r>
+        <w:r>
+          <w:rPr>
+            <w:rStyle w:val="Hyperlink"/>
+          </w:rPr>
+          <w:t>cester Polytechnic</w:t>
+        </w:r>
+      </w:hyperlink>
+      <w:r>
+        <w:t xml:space="preserve"> and UC Denver for inspiration. (UC Denver homepage incorporates a design and similar sorting functionality I’d like to use)</w:t>
+      </w:r>
+    </w:p>
     <w:p/>
     <w:p>
       <w:pPr>
@@ -472,7 +519,6 @@
         </w:numPr>
       </w:pPr>
       <w:r>
-        <w:lastRenderedPageBreak/>
         <w:t xml:space="preserve">Need </w:t>
       </w:r>
       <w:r>
@@ -611,43 +657,19 @@
         </w:numPr>
       </w:pPr>
       <w:r>
-        <w:t xml:space="preserve">Need to tailor main </w:t>
-      </w:r>
-      <w:proofErr w:type="spellStart"/>
-      <w:r>
-        <w:t>nav</w:t>
-      </w:r>
-      <w:proofErr w:type="spellEnd"/>
-      <w:r>
-        <w:t xml:space="preserve">-linked pages and </w:t>
-      </w:r>
-      <w:proofErr w:type="spellStart"/>
-      <w:r>
-        <w:t>nav</w:t>
-      </w:r>
-      <w:proofErr w:type="spellEnd"/>
-      <w:r>
-        <w:t xml:space="preserve"> anchors to audience. If we expect potential patients to visit the site, clinical anchor should be renamed ‘Clinics’ or ‘Patients’. Should be renamed anyway… clinical tells me nothing about what to expect when clicking that link.</w:t>
-      </w:r>
-    </w:p>
-    <w:p>
-      <w:pPr>
-        <w:pStyle w:val="ListParagraph"/>
-        <w:numPr>
-          <w:ilvl w:val="0"/>
-          <w:numId w:val="1"/>
-        </w:numPr>
-      </w:pPr>
-      <w:r>
-        <w:t xml:space="preserve">Separate student </w:t>
-      </w:r>
-      <w:proofErr w:type="spellStart"/>
-      <w:r>
-        <w:t>clinicals</w:t>
-      </w:r>
-      <w:proofErr w:type="spellEnd"/>
-      <w:r>
-        <w:t xml:space="preserve"> (practicums) from actual clinics in existing ‘clinical’ tab</w:t>
+        <w:t>Need to tailor main nav-linked pages and nav anchors to audience. If we expect potential patients to visit the site, clinical anchor should be renamed ‘Clinics’ or ‘Patients’. Should be renamed anyway… clinical tells me nothing about what to expect when clicking that link.</w:t>
+      </w:r>
+    </w:p>
+    <w:p>
+      <w:pPr>
+        <w:pStyle w:val="ListParagraph"/>
+        <w:numPr>
+          <w:ilvl w:val="0"/>
+          <w:numId w:val="1"/>
+        </w:numPr>
+      </w:pPr>
+      <w:r>
+        <w:t>Separate student clinicals (practicums) from actual clinics in existing ‘clinical’ tab</w:t>
       </w:r>
     </w:p>
     <w:p>
@@ -670,21 +692,8 @@
           <w:numId w:val="1"/>
         </w:numPr>
       </w:pPr>
-      <w:proofErr w:type="spellStart"/>
-      <w:r>
-        <w:t>Clinicals</w:t>
-      </w:r>
-      <w:proofErr w:type="spellEnd"/>
-      <w:r>
-        <w:t xml:space="preserve"> should go under </w:t>
-      </w:r>
-      <w:proofErr w:type="gramStart"/>
-      <w:r>
-        <w:t>students</w:t>
-      </w:r>
-      <w:proofErr w:type="gramEnd"/>
-      <w:r>
-        <w:t xml:space="preserve"> </w:t>
+      <w:r>
+        <w:t xml:space="preserve">Clinicals should go under students </w:t>
       </w:r>
       <w:r>
         <w:t>menu</w:t>
@@ -723,58 +732,32 @@
         </w:numPr>
       </w:pPr>
       <w:r>
-        <w:t xml:space="preserve">Replace main </w:t>
-      </w:r>
-      <w:proofErr w:type="spellStart"/>
-      <w:r>
-        <w:t>nav</w:t>
-      </w:r>
-      <w:proofErr w:type="spellEnd"/>
-      <w:r>
-        <w:t xml:space="preserve"> to </w:t>
-      </w:r>
-      <w:proofErr w:type="spellStart"/>
-      <w:r>
-        <w:t>subsite</w:t>
-      </w:r>
-      <w:proofErr w:type="spellEnd"/>
-      <w:r>
-        <w:t xml:space="preserve"> pages</w:t>
-      </w:r>
-    </w:p>
-    <w:p>
-      <w:pPr>
-        <w:pStyle w:val="ListParagraph"/>
-        <w:numPr>
-          <w:ilvl w:val="1"/>
-          <w:numId w:val="1"/>
-        </w:numPr>
-      </w:pPr>
-      <w:r>
-        <w:t xml:space="preserve">Override breadcrumb to only display page path for current </w:t>
-      </w:r>
-      <w:proofErr w:type="spellStart"/>
-      <w:r>
-        <w:t>subsite</w:t>
-      </w:r>
-      <w:proofErr w:type="spellEnd"/>
-    </w:p>
-    <w:p>
-      <w:pPr>
-        <w:pStyle w:val="ListParagraph"/>
-        <w:numPr>
-          <w:ilvl w:val="1"/>
-          <w:numId w:val="1"/>
-        </w:numPr>
-      </w:pPr>
-      <w:r>
-        <w:t xml:space="preserve">Add “Return to Main College of Nursing” link in </w:t>
-      </w:r>
-      <w:proofErr w:type="spellStart"/>
-      <w:r>
-        <w:t>nav</w:t>
-      </w:r>
-      <w:proofErr w:type="spellEnd"/>
+        <w:t>Replace main nav to subsite pages</w:t>
+      </w:r>
+    </w:p>
+    <w:p>
+      <w:pPr>
+        <w:pStyle w:val="ListParagraph"/>
+        <w:numPr>
+          <w:ilvl w:val="1"/>
+          <w:numId w:val="1"/>
+        </w:numPr>
+      </w:pPr>
+      <w:r>
+        <w:t>Override breadcrumb to only display page path for current subsite</w:t>
+      </w:r>
+    </w:p>
+    <w:p>
+      <w:pPr>
+        <w:pStyle w:val="ListParagraph"/>
+        <w:numPr>
+          <w:ilvl w:val="1"/>
+          <w:numId w:val="1"/>
+        </w:numPr>
+      </w:pPr>
+      <w:r>
+        <w:t>Add “Return to Main College of Nursing” link in nav</w:t>
+      </w:r>
     </w:p>
     <w:p>
       <w:pPr>
@@ -820,17 +803,9 @@
         </w:numPr>
       </w:pPr>
       <w:r>
-        <w:t xml:space="preserve">Make all phone numbers clickable so a call is triggered (&lt;a </w:t>
-      </w:r>
-      <w:proofErr w:type="spellStart"/>
-      <w:r>
-        <w:t>href</w:t>
-      </w:r>
-      <w:proofErr w:type="spellEnd"/>
-      <w:r>
-        <w:t>=”</w:t>
-      </w:r>
-      <w:hyperlink r:id="rId5" w:history="1">
+        <w:t>Make all phone numbers clickable so a call is triggered (&lt;a href=”</w:t>
+      </w:r>
+      <w:hyperlink r:id="rId6" w:history="1">
         <w:r>
           <w:rPr>
             <w:rStyle w:val="Hyperlink"/>
@@ -896,6 +871,7 @@
         </w:numPr>
       </w:pPr>
       <w:r>
+        <w:lastRenderedPageBreak/>
         <w:t xml:space="preserve">They came in for a reason, make sure we give them a clear path and termination points so they don’t just </w:t>
       </w:r>
       <w:r>
@@ -974,16 +950,7 @@
         </w:numPr>
       </w:pPr>
       <w:r>
-        <w:lastRenderedPageBreak/>
-        <w:t xml:space="preserve">If there are image and links together, and the image does nothing more than enhance the content and link, make the entire ‘card’ clickable. Larger clickable area makes it easier to click links. </w:t>
-      </w:r>
-      <w:proofErr w:type="spellStart"/>
-      <w:r>
-        <w:t>Fitt’s</w:t>
-      </w:r>
-      <w:proofErr w:type="spellEnd"/>
-      <w:r>
-        <w:t xml:space="preserve"> Law (the closer and larger a target, the quicker and easier it is to hit)</w:t>
+        <w:t>If there are image and links together, and the image does nothing more than enhance the content and link, make the entire ‘card’ clickable. Larger clickable area makes it easier to click links. Fitt’s Law (the closer and larger a target, the quicker and easier it is to hit)</w:t>
       </w:r>
     </w:p>
     <w:p>
@@ -1061,7 +1028,6 @@
           <w:sz w:val="28"/>
         </w:rPr>
       </w:pPr>
-      <w:proofErr w:type="spellStart"/>
       <w:r>
         <w:rPr>
           <w:b/>
@@ -1069,54 +1035,29 @@
         </w:rPr>
         <w:t>Wishlist</w:t>
       </w:r>
-      <w:proofErr w:type="spellEnd"/>
-    </w:p>
-    <w:p>
-      <w:pPr>
-        <w:pStyle w:val="ListParagraph"/>
-        <w:numPr>
-          <w:ilvl w:val="0"/>
-          <w:numId w:val="1"/>
-        </w:numPr>
-      </w:pPr>
-      <w:r>
-        <w:t xml:space="preserve">Keep bachelor/graduate pages, but allow them to do the winnowing on the main </w:t>
-      </w:r>
-      <w:proofErr w:type="gramStart"/>
-      <w:r>
-        <w:t>academics</w:t>
-      </w:r>
-      <w:proofErr w:type="gramEnd"/>
-      <w:r>
-        <w:t xml:space="preserve"> page if they wish. Main category pages provide a place to link to and that exist in navigation. Also, there’s potential important information. But the landing pages should just have a link to the degree pages. or a brief description and then a link. Not what’s there now. </w:t>
-      </w:r>
-    </w:p>
-    <w:p>
-      <w:pPr>
-        <w:pStyle w:val="ListParagraph"/>
-        <w:numPr>
-          <w:ilvl w:val="1"/>
-          <w:numId w:val="1"/>
-        </w:numPr>
-      </w:pPr>
-      <w:r>
-        <w:t xml:space="preserve">Dynamic content generation – links or select field triggers degrees available for each education level (use existing dropdown) or area (undergrad, masters, </w:t>
-      </w:r>
-      <w:proofErr w:type="spellStart"/>
-      <w:r>
-        <w:t>phd</w:t>
-      </w:r>
-      <w:proofErr w:type="spellEnd"/>
-      <w:r>
-        <w:t xml:space="preserve">, </w:t>
-      </w:r>
-      <w:proofErr w:type="spellStart"/>
-      <w:r>
-        <w:t>etc</w:t>
-      </w:r>
-      <w:proofErr w:type="spellEnd"/>
-      <w:r>
-        <w:t>)</w:t>
+    </w:p>
+    <w:p>
+      <w:pPr>
+        <w:pStyle w:val="ListParagraph"/>
+        <w:numPr>
+          <w:ilvl w:val="0"/>
+          <w:numId w:val="1"/>
+        </w:numPr>
+      </w:pPr>
+      <w:r>
+        <w:t xml:space="preserve">Keep bachelor/graduate pages, but allow them to do the winnowing on the main academics page if they wish. Main category pages provide a place to link to and that exist in navigation. Also, there’s potential important information. But the landing pages should just have a link to the degree pages. or a brief description and then a link. Not what’s there now. </w:t>
+      </w:r>
+    </w:p>
+    <w:p>
+      <w:pPr>
+        <w:pStyle w:val="ListParagraph"/>
+        <w:numPr>
+          <w:ilvl w:val="1"/>
+          <w:numId w:val="1"/>
+        </w:numPr>
+      </w:pPr>
+      <w:r>
+        <w:t>Dynamic content generation – links or select field triggers degrees available for each education level (use existing dropdown) or area (undergrad, masters, phd, etc)</w:t>
       </w:r>
     </w:p>
     <w:p>
@@ -1151,13 +1092,8 @@
           <w:numId w:val="1"/>
         </w:numPr>
       </w:pPr>
-      <w:proofErr w:type="spellStart"/>
-      <w:r>
-        <w:t>eCommerce</w:t>
-      </w:r>
-      <w:proofErr w:type="spellEnd"/>
-      <w:r>
-        <w:t xml:space="preserve">-style faceted search/winnowing. </w:t>
+      <w:r>
+        <w:t xml:space="preserve">eCommerce-style faceted search/winnowing. </w:t>
       </w:r>
     </w:p>
     <w:p>
@@ -1192,13 +1128,8 @@
           <w:numId w:val="1"/>
         </w:numPr>
       </w:pPr>
-      <w:proofErr w:type="spellStart"/>
-      <w:r>
-        <w:t>eCommerce</w:t>
-      </w:r>
-      <w:proofErr w:type="spellEnd"/>
-      <w:r>
-        <w:t xml:space="preserve"> winnowing for </w:t>
+      <w:r>
+        <w:t xml:space="preserve">eCommerce winnowing for </w:t>
       </w:r>
       <w:r>
         <w:t>admissions pages</w:t>
@@ -1288,6 +1219,7 @@
         </w:numPr>
       </w:pPr>
       <w:r>
+        <w:lastRenderedPageBreak/>
         <w:t>Title</w:t>
       </w:r>
     </w:p>
@@ -1324,25 +1256,7 @@
         </w:numPr>
       </w:pPr>
       <w:r>
-        <w:t xml:space="preserve">Website feedback button should go to </w:t>
-      </w:r>
-      <w:proofErr w:type="spellStart"/>
-      <w:proofErr w:type="gramStart"/>
-      <w:r>
-        <w:t>con.webmaster</w:t>
-      </w:r>
-      <w:proofErr w:type="spellEnd"/>
-      <w:proofErr w:type="gramEnd"/>
-      <w:r>
-        <w:t xml:space="preserve"> instead of </w:t>
-      </w:r>
-      <w:proofErr w:type="spellStart"/>
-      <w:r>
-        <w:t>ucd</w:t>
-      </w:r>
-      <w:proofErr w:type="spellEnd"/>
-      <w:r>
-        <w:t xml:space="preserve"> webmaster?</w:t>
+        <w:t>Website feedback button should go to con.webmaster instead of ucd webmaster?</w:t>
       </w:r>
     </w:p>
     <w:p>
@@ -1374,6 +1288,56 @@
       <w:r>
         <w:t>Site-wide translation, not just on the page level. This will cost money and time.</w:t>
       </w:r>
+    </w:p>
+    <w:p>
+      <w:pPr>
+        <w:pStyle w:val="ListParagraph"/>
+        <w:numPr>
+          <w:ilvl w:val="0"/>
+          <w:numId w:val="1"/>
+        </w:numPr>
+      </w:pPr>
+      <w:r>
+        <w:t>Widget to show job prospects and salary for each degree</w:t>
+      </w:r>
+    </w:p>
+    <w:p>
+      <w:pPr>
+        <w:pStyle w:val="ListParagraph"/>
+        <w:numPr>
+          <w:ilvl w:val="1"/>
+          <w:numId w:val="1"/>
+        </w:numPr>
+      </w:pPr>
+      <w:r>
+        <w:t>Choose degree and sort.</w:t>
+      </w:r>
+    </w:p>
+    <w:p>
+      <w:pPr>
+        <w:pStyle w:val="ListParagraph"/>
+        <w:numPr>
+          <w:ilvl w:val="1"/>
+          <w:numId w:val="1"/>
+        </w:numPr>
+      </w:pPr>
+      <w:r>
+        <w:t>Code against salary.com api</w:t>
+      </w:r>
+    </w:p>
+    <w:p>
+      <w:pPr>
+        <w:pStyle w:val="ListParagraph"/>
+        <w:numPr>
+          <w:ilvl w:val="1"/>
+          <w:numId w:val="1"/>
+        </w:numPr>
+      </w:pPr>
+      <w:r>
+        <w:t>Place in Alumni page… first thing</w:t>
+      </w:r>
+      <w:bookmarkStart w:id="0" w:name="_GoBack"/>
+      <w:bookmarkEnd w:id="0"/>
     </w:p>
     <w:p/>
     <w:p>
@@ -1403,13 +1367,8 @@
         <w:t>Create task list for build</w:t>
       </w:r>
       <w:r>
-        <w:t xml:space="preserve"> in </w:t>
-      </w:r>
-      <w:proofErr w:type="spellStart"/>
-      <w:r>
-        <w:t>Zendesk</w:t>
-      </w:r>
-      <w:proofErr w:type="spellEnd"/>
+        <w:t xml:space="preserve"> in Zendesk</w:t>
+      </w:r>
       <w:r>
         <w:t>. Everything that needs to be done.</w:t>
       </w:r>
@@ -1450,7 +1409,7 @@
           <w:numId w:val="2"/>
         </w:numPr>
       </w:pPr>
-      <w:hyperlink r:id="rId6" w:history="1">
+      <w:hyperlink r:id="rId7" w:history="1">
         <w:r>
           <w:rPr>
             <w:rStyle w:val="Hyperlink"/>
@@ -1467,7 +1426,7 @@
           <w:numId w:val="2"/>
         </w:numPr>
       </w:pPr>
-      <w:hyperlink r:id="rId7" w:history="1">
+      <w:hyperlink r:id="rId8" w:history="1">
         <w:r>
           <w:rPr>
             <w:rStyle w:val="Hyperlink"/>
@@ -1484,7 +1443,7 @@
           <w:numId w:val="2"/>
         </w:numPr>
       </w:pPr>
-      <w:hyperlink r:id="rId8" w:history="1">
+      <w:hyperlink r:id="rId9" w:history="1">
         <w:r>
           <w:rPr>
             <w:rStyle w:val="Hyperlink"/>
@@ -1501,7 +1460,7 @@
           <w:numId w:val="2"/>
         </w:numPr>
       </w:pPr>
-      <w:hyperlink r:id="rId9" w:history="1">
+      <w:hyperlink r:id="rId10" w:history="1">
         <w:r>
           <w:rPr>
             <w:rStyle w:val="Hyperlink"/>
@@ -1523,7 +1482,7 @@
           <w:u w:val="none"/>
         </w:rPr>
       </w:pPr>
-      <w:hyperlink r:id="rId10" w:history="1">
+      <w:hyperlink r:id="rId11" w:history="1">
         <w:r>
           <w:rPr>
             <w:rStyle w:val="Hyperlink"/>
@@ -1556,7 +1515,7 @@
           <w:numId w:val="3"/>
         </w:numPr>
       </w:pPr>
-      <w:hyperlink r:id="rId11" w:history="1">
+      <w:hyperlink r:id="rId12" w:history="1">
         <w:r>
           <w:rPr>
             <w:rStyle w:val="Hyperlink"/>
@@ -1573,7 +1532,7 @@
           <w:numId w:val="3"/>
         </w:numPr>
       </w:pPr>
-      <w:hyperlink r:id="rId12" w:history="1">
+      <w:hyperlink r:id="rId13" w:history="1">
         <w:r>
           <w:rPr>
             <w:rStyle w:val="Hyperlink"/>
@@ -1590,7 +1549,7 @@
           <w:numId w:val="3"/>
         </w:numPr>
       </w:pPr>
-      <w:hyperlink r:id="rId13" w:history="1">
+      <w:hyperlink r:id="rId14" w:history="1">
         <w:r>
           <w:rPr>
             <w:rStyle w:val="Hyperlink"/>

</xml_diff>

<commit_message>
added more notes to wireframe
</commit_message>
<xml_diff>
--- a/New Site Design.docx
+++ b/New Site Design.docx
@@ -85,8 +85,13 @@
         </w:numPr>
       </w:pPr>
       <w:r>
-        <w:t>Remove redundant pages and those made obsolete by improved navbar</w:t>
-      </w:r>
+        <w:t xml:space="preserve">Remove redundant pages and those made obsolete by improved </w:t>
+      </w:r>
+      <w:proofErr w:type="spellStart"/>
+      <w:r>
+        <w:t>navbar</w:t>
+      </w:r>
+      <w:proofErr w:type="spellEnd"/>
     </w:p>
     <w:p>
       <w:pPr>
@@ -97,13 +102,57 @@
         </w:numPr>
       </w:pPr>
       <w:r>
+        <w:t>Homepage Redesign</w:t>
+      </w:r>
+    </w:p>
+    <w:p>
+      <w:pPr>
+        <w:pStyle w:val="ListParagraph"/>
+        <w:numPr>
+          <w:ilvl w:val="1"/>
+          <w:numId w:val="4"/>
+        </w:numPr>
+      </w:pPr>
+      <w:r>
+        <w:t>This is the main portal to the college. We have to make a good first impression</w:t>
+      </w:r>
+    </w:p>
+    <w:p>
+      <w:pPr>
+        <w:pStyle w:val="ListParagraph"/>
+        <w:numPr>
+          <w:ilvl w:val="1"/>
+          <w:numId w:val="4"/>
+        </w:numPr>
+      </w:pPr>
+      <w:r>
+        <w:t xml:space="preserve">Showcase images of students </w:t>
+      </w:r>
+    </w:p>
+    <w:p>
+      <w:pPr>
+        <w:pStyle w:val="ListParagraph"/>
+        <w:numPr>
+          <w:ilvl w:val="0"/>
+          <w:numId w:val="4"/>
+        </w:numPr>
+      </w:pPr>
+      <w:r>
         <w:t>Copy and paste remaining pages</w:t>
       </w:r>
       <w:r>
         <w:t>/content</w:t>
       </w:r>
       <w:r>
-        <w:t xml:space="preserve"> into appropriate place with new nav structure</w:t>
+        <w:t xml:space="preserve"> into appropriate place with new </w:t>
+      </w:r>
+      <w:proofErr w:type="spellStart"/>
+      <w:r>
+        <w:t>nav</w:t>
+      </w:r>
+      <w:proofErr w:type="spellEnd"/>
+      <w:r>
+        <w:t xml:space="preserve"> structure</w:t>
       </w:r>
     </w:p>
     <w:p>
@@ -174,8 +223,13 @@
         </w:numPr>
       </w:pPr>
       <w:r>
-        <w:t>Never hide main nav</w:t>
-      </w:r>
+        <w:t xml:space="preserve">Never hide main </w:t>
+      </w:r>
+      <w:proofErr w:type="spellStart"/>
+      <w:r>
+        <w:t>nav</w:t>
+      </w:r>
+      <w:proofErr w:type="spellEnd"/>
       <w:r>
         <w:t>,</w:t>
       </w:r>
@@ -192,7 +246,15 @@
         </w:numPr>
       </w:pPr>
       <w:r>
-        <w:t>Explore order of main nav-bar and reorganize main links (and anchor text)</w:t>
+        <w:t xml:space="preserve">Explore order of main </w:t>
+      </w:r>
+      <w:proofErr w:type="spellStart"/>
+      <w:r>
+        <w:t>nav</w:t>
+      </w:r>
+      <w:proofErr w:type="spellEnd"/>
+      <w:r>
+        <w:t>-bar and reorganize main links (and anchor text)</w:t>
       </w:r>
     </w:p>
     <w:p>
@@ -205,6 +267,45 @@
       </w:pPr>
       <w:r>
         <w:t>Mega menus for navigation (reduce number of clicks and unnecessary landing pages)</w:t>
+      </w:r>
+    </w:p>
+    <w:p>
+      <w:pPr>
+        <w:pStyle w:val="ListParagraph"/>
+        <w:numPr>
+          <w:ilvl w:val="1"/>
+          <w:numId w:val="1"/>
+        </w:numPr>
+      </w:pPr>
+      <w:r>
+        <w:t>We may still need landing pages for Undergrad, Graduate, Specialty and Additional Programs</w:t>
+      </w:r>
+    </w:p>
+    <w:p>
+      <w:pPr>
+        <w:pStyle w:val="ListParagraph"/>
+        <w:numPr>
+          <w:ilvl w:val="2"/>
+          <w:numId w:val="1"/>
+        </w:numPr>
+      </w:pPr>
+      <w:r>
+        <w:t>Just list the available degrees, nothing fancy?</w:t>
+      </w:r>
+    </w:p>
+    <w:p>
+      <w:pPr>
+        <w:pStyle w:val="ListParagraph"/>
+        <w:numPr>
+          <w:ilvl w:val="2"/>
+          <w:numId w:val="1"/>
+        </w:numPr>
+      </w:pPr>
+      <w:r>
+        <w:t>Or provide winnowing…</w:t>
+      </w:r>
+      <w:r>
+        <w:t xml:space="preserve"> when we get to it</w:t>
       </w:r>
     </w:p>
     <w:p>
@@ -389,6 +490,7 @@
         </w:numPr>
       </w:pPr>
       <w:r>
+        <w:lastRenderedPageBreak/>
         <w:t>Current page design is sharp and clinical (like a hospital). Need to make it more fluid and inviting.</w:t>
       </w:r>
     </w:p>
@@ -425,11 +527,15 @@
         </w:numPr>
       </w:pPr>
       <w:r>
-        <w:t xml:space="preserve">Put awards and other news info below carousel. We want to show students campus… not a photo of the dean and a bunch of ad-style information. Sure, we’re trying to sell </w:t>
-      </w:r>
-      <w:r>
-        <w:lastRenderedPageBreak/>
-        <w:t>the campus, but our current carousel is too reminiscent of scrolling ads on eCommerce and business sites.</w:t>
+        <w:t xml:space="preserve">Put awards and other news info below carousel. We want to show students campus… not a photo of the dean and a bunch of ad-style information. Sure, we’re trying to sell the campus, but our current carousel is too reminiscent of scrolling ads on </w:t>
+      </w:r>
+      <w:proofErr w:type="spellStart"/>
+      <w:r>
+        <w:t>eCommerce</w:t>
+      </w:r>
+      <w:proofErr w:type="spellEnd"/>
+      <w:r>
+        <w:t xml:space="preserve"> and business sites.</w:t>
       </w:r>
     </w:p>
     <w:p>
@@ -657,19 +763,43 @@
         </w:numPr>
       </w:pPr>
       <w:r>
-        <w:t>Need to tailor main nav-linked pages and nav anchors to audience. If we expect potential patients to visit the site, clinical anchor should be renamed ‘Clinics’ or ‘Patients’. Should be renamed anyway… clinical tells me nothing about what to expect when clicking that link.</w:t>
-      </w:r>
-    </w:p>
-    <w:p>
-      <w:pPr>
-        <w:pStyle w:val="ListParagraph"/>
-        <w:numPr>
-          <w:ilvl w:val="0"/>
-          <w:numId w:val="1"/>
-        </w:numPr>
-      </w:pPr>
-      <w:r>
-        <w:t>Separate student clinicals (practicums) from actual clinics in existing ‘clinical’ tab</w:t>
+        <w:t xml:space="preserve">Need to tailor main </w:t>
+      </w:r>
+      <w:proofErr w:type="spellStart"/>
+      <w:r>
+        <w:t>nav</w:t>
+      </w:r>
+      <w:proofErr w:type="spellEnd"/>
+      <w:r>
+        <w:t xml:space="preserve">-linked pages and </w:t>
+      </w:r>
+      <w:proofErr w:type="spellStart"/>
+      <w:r>
+        <w:t>nav</w:t>
+      </w:r>
+      <w:proofErr w:type="spellEnd"/>
+      <w:r>
+        <w:t xml:space="preserve"> anchors to audience. If we expect potential patients to visit the site, clinical anchor should be renamed ‘Clinics’ or ‘Patients’. Should be renamed anyway… clinical tells me nothing about what to expect when clicking that link.</w:t>
+      </w:r>
+    </w:p>
+    <w:p>
+      <w:pPr>
+        <w:pStyle w:val="ListParagraph"/>
+        <w:numPr>
+          <w:ilvl w:val="0"/>
+          <w:numId w:val="1"/>
+        </w:numPr>
+      </w:pPr>
+      <w:r>
+        <w:t xml:space="preserve">Separate student </w:t>
+      </w:r>
+      <w:proofErr w:type="spellStart"/>
+      <w:r>
+        <w:t>clinicals</w:t>
+      </w:r>
+      <w:proofErr w:type="spellEnd"/>
+      <w:r>
+        <w:t xml:space="preserve"> (practicums) from actual clinics in existing ‘clinical’ tab</w:t>
       </w:r>
     </w:p>
     <w:p>
@@ -692,8 +822,21 @@
           <w:numId w:val="1"/>
         </w:numPr>
       </w:pPr>
-      <w:r>
-        <w:t xml:space="preserve">Clinicals should go under students </w:t>
+      <w:proofErr w:type="spellStart"/>
+      <w:r>
+        <w:t>Clinicals</w:t>
+      </w:r>
+      <w:proofErr w:type="spellEnd"/>
+      <w:r>
+        <w:t xml:space="preserve"> should go under </w:t>
+      </w:r>
+      <w:proofErr w:type="gramStart"/>
+      <w:r>
+        <w:t>students</w:t>
+      </w:r>
+      <w:proofErr w:type="gramEnd"/>
+      <w:r>
+        <w:t xml:space="preserve"> </w:t>
       </w:r>
       <w:r>
         <w:t>menu</w:t>
@@ -732,32 +875,58 @@
         </w:numPr>
       </w:pPr>
       <w:r>
-        <w:t>Replace main nav to subsite pages</w:t>
-      </w:r>
-    </w:p>
-    <w:p>
-      <w:pPr>
-        <w:pStyle w:val="ListParagraph"/>
-        <w:numPr>
-          <w:ilvl w:val="1"/>
-          <w:numId w:val="1"/>
-        </w:numPr>
-      </w:pPr>
-      <w:r>
-        <w:t>Override breadcrumb to only display page path for current subsite</w:t>
-      </w:r>
-    </w:p>
-    <w:p>
-      <w:pPr>
-        <w:pStyle w:val="ListParagraph"/>
-        <w:numPr>
-          <w:ilvl w:val="1"/>
-          <w:numId w:val="1"/>
-        </w:numPr>
-      </w:pPr>
-      <w:r>
-        <w:t>Add “Return to Main College of Nursing” link in nav</w:t>
-      </w:r>
+        <w:t xml:space="preserve">Replace main </w:t>
+      </w:r>
+      <w:proofErr w:type="spellStart"/>
+      <w:r>
+        <w:t>nav</w:t>
+      </w:r>
+      <w:proofErr w:type="spellEnd"/>
+      <w:r>
+        <w:t xml:space="preserve"> to </w:t>
+      </w:r>
+      <w:proofErr w:type="spellStart"/>
+      <w:r>
+        <w:t>subsite</w:t>
+      </w:r>
+      <w:proofErr w:type="spellEnd"/>
+      <w:r>
+        <w:t xml:space="preserve"> pages</w:t>
+      </w:r>
+    </w:p>
+    <w:p>
+      <w:pPr>
+        <w:pStyle w:val="ListParagraph"/>
+        <w:numPr>
+          <w:ilvl w:val="1"/>
+          <w:numId w:val="1"/>
+        </w:numPr>
+      </w:pPr>
+      <w:r>
+        <w:t xml:space="preserve">Override breadcrumb to only display page path for current </w:t>
+      </w:r>
+      <w:proofErr w:type="spellStart"/>
+      <w:r>
+        <w:t>subsite</w:t>
+      </w:r>
+      <w:proofErr w:type="spellEnd"/>
+    </w:p>
+    <w:p>
+      <w:pPr>
+        <w:pStyle w:val="ListParagraph"/>
+        <w:numPr>
+          <w:ilvl w:val="1"/>
+          <w:numId w:val="1"/>
+        </w:numPr>
+      </w:pPr>
+      <w:r>
+        <w:t xml:space="preserve">Add “Return to Main College of Nursing” link in </w:t>
+      </w:r>
+      <w:proofErr w:type="spellStart"/>
+      <w:r>
+        <w:t>nav</w:t>
+      </w:r>
+      <w:proofErr w:type="spellEnd"/>
     </w:p>
     <w:p>
       <w:pPr>
@@ -784,6 +953,7 @@
           <w:b/>
           <w:sz w:val="28"/>
         </w:rPr>
+        <w:lastRenderedPageBreak/>
         <w:t>U</w:t>
       </w:r>
       <w:r>
@@ -803,7 +973,15 @@
         </w:numPr>
       </w:pPr>
       <w:r>
-        <w:t>Make all phone numbers clickable so a call is triggered (&lt;a href=”</w:t>
+        <w:t xml:space="preserve">Make all phone numbers clickable so a call is triggered (&lt;a </w:t>
+      </w:r>
+      <w:proofErr w:type="spellStart"/>
+      <w:r>
+        <w:t>href</w:t>
+      </w:r>
+      <w:proofErr w:type="spellEnd"/>
+      <w:r>
+        <w:t>=”</w:t>
       </w:r>
       <w:hyperlink r:id="rId6" w:history="1">
         <w:r>
@@ -871,7 +1049,6 @@
         </w:numPr>
       </w:pPr>
       <w:r>
-        <w:lastRenderedPageBreak/>
         <w:t xml:space="preserve">They came in for a reason, make sure we give them a clear path and termination points so they don’t just </w:t>
       </w:r>
       <w:r>
@@ -950,7 +1127,15 @@
         </w:numPr>
       </w:pPr>
       <w:r>
-        <w:t>If there are image and links together, and the image does nothing more than enhance the content and link, make the entire ‘card’ clickable. Larger clickable area makes it easier to click links. Fitt’s Law (the closer and larger a target, the quicker and easier it is to hit)</w:t>
+        <w:t xml:space="preserve">If there are image and links together, and the image does nothing more than enhance the content and link, make the entire ‘card’ clickable. Larger clickable area makes it easier to click links. </w:t>
+      </w:r>
+      <w:proofErr w:type="spellStart"/>
+      <w:r>
+        <w:t>Fitt’s</w:t>
+      </w:r>
+      <w:proofErr w:type="spellEnd"/>
+      <w:r>
+        <w:t xml:space="preserve"> Law (the closer and larger a target, the quicker and easier it is to hit)</w:t>
       </w:r>
     </w:p>
     <w:p>
@@ -1028,6 +1213,7 @@
           <w:sz w:val="28"/>
         </w:rPr>
       </w:pPr>
+      <w:proofErr w:type="spellStart"/>
       <w:r>
         <w:rPr>
           <w:b/>
@@ -1035,29 +1221,54 @@
         </w:rPr>
         <w:t>Wishlist</w:t>
       </w:r>
-    </w:p>
-    <w:p>
-      <w:pPr>
-        <w:pStyle w:val="ListParagraph"/>
-        <w:numPr>
-          <w:ilvl w:val="0"/>
-          <w:numId w:val="1"/>
-        </w:numPr>
-      </w:pPr>
-      <w:r>
-        <w:t xml:space="preserve">Keep bachelor/graduate pages, but allow them to do the winnowing on the main academics page if they wish. Main category pages provide a place to link to and that exist in navigation. Also, there’s potential important information. But the landing pages should just have a link to the degree pages. or a brief description and then a link. Not what’s there now. </w:t>
-      </w:r>
-    </w:p>
-    <w:p>
-      <w:pPr>
-        <w:pStyle w:val="ListParagraph"/>
-        <w:numPr>
-          <w:ilvl w:val="1"/>
-          <w:numId w:val="1"/>
-        </w:numPr>
-      </w:pPr>
-      <w:r>
-        <w:t>Dynamic content generation – links or select field triggers degrees available for each education level (use existing dropdown) or area (undergrad, masters, phd, etc)</w:t>
+      <w:proofErr w:type="spellEnd"/>
+    </w:p>
+    <w:p>
+      <w:pPr>
+        <w:pStyle w:val="ListParagraph"/>
+        <w:numPr>
+          <w:ilvl w:val="0"/>
+          <w:numId w:val="1"/>
+        </w:numPr>
+      </w:pPr>
+      <w:r>
+        <w:t xml:space="preserve">Keep bachelor/graduate pages, but allow them to do the winnowing on the main </w:t>
+      </w:r>
+      <w:proofErr w:type="gramStart"/>
+      <w:r>
+        <w:t>academics</w:t>
+      </w:r>
+      <w:proofErr w:type="gramEnd"/>
+      <w:r>
+        <w:t xml:space="preserve"> page if they wish. Main category pages provide a place to link to and that exist in navigation. Also, there’s potential important information. But the landing pages should just have a link to the degree pages. or a brief description and then a link. Not what’s there now. </w:t>
+      </w:r>
+    </w:p>
+    <w:p>
+      <w:pPr>
+        <w:pStyle w:val="ListParagraph"/>
+        <w:numPr>
+          <w:ilvl w:val="1"/>
+          <w:numId w:val="1"/>
+        </w:numPr>
+      </w:pPr>
+      <w:r>
+        <w:t xml:space="preserve">Dynamic content generation – links or select field triggers degrees available for each education level (use existing dropdown) or area (undergrad, masters, </w:t>
+      </w:r>
+      <w:proofErr w:type="spellStart"/>
+      <w:r>
+        <w:t>phd</w:t>
+      </w:r>
+      <w:proofErr w:type="spellEnd"/>
+      <w:r>
+        <w:t xml:space="preserve">, </w:t>
+      </w:r>
+      <w:proofErr w:type="spellStart"/>
+      <w:r>
+        <w:t>etc</w:t>
+      </w:r>
+      <w:proofErr w:type="spellEnd"/>
+      <w:r>
+        <w:t>)</w:t>
       </w:r>
     </w:p>
     <w:p>
@@ -1092,8 +1303,13 @@
           <w:numId w:val="1"/>
         </w:numPr>
       </w:pPr>
-      <w:r>
-        <w:t xml:space="preserve">eCommerce-style faceted search/winnowing. </w:t>
+      <w:proofErr w:type="spellStart"/>
+      <w:r>
+        <w:t>eCommerce</w:t>
+      </w:r>
+      <w:proofErr w:type="spellEnd"/>
+      <w:r>
+        <w:t xml:space="preserve">-style faceted search/winnowing. </w:t>
       </w:r>
     </w:p>
     <w:p>
@@ -1128,8 +1344,13 @@
           <w:numId w:val="1"/>
         </w:numPr>
       </w:pPr>
-      <w:r>
-        <w:t xml:space="preserve">eCommerce winnowing for </w:t>
+      <w:proofErr w:type="spellStart"/>
+      <w:r>
+        <w:t>eCommerce</w:t>
+      </w:r>
+      <w:proofErr w:type="spellEnd"/>
+      <w:r>
+        <w:t xml:space="preserve"> winnowing for </w:t>
       </w:r>
       <w:r>
         <w:t>admissions pages</w:t>
@@ -1147,6 +1368,7 @@
         </w:numPr>
       </w:pPr>
       <w:r>
+        <w:lastRenderedPageBreak/>
         <w:t xml:space="preserve">Manipulate </w:t>
       </w:r>
       <w:r>
@@ -1219,7 +1441,6 @@
         </w:numPr>
       </w:pPr>
       <w:r>
-        <w:lastRenderedPageBreak/>
         <w:t>Title</w:t>
       </w:r>
     </w:p>
@@ -1256,7 +1477,25 @@
         </w:numPr>
       </w:pPr>
       <w:r>
-        <w:t>Website feedback button should go to con.webmaster instead of ucd webmaster?</w:t>
+        <w:t xml:space="preserve">Website feedback button should go to </w:t>
+      </w:r>
+      <w:proofErr w:type="spellStart"/>
+      <w:proofErr w:type="gramStart"/>
+      <w:r>
+        <w:t>con.webmaster</w:t>
+      </w:r>
+      <w:proofErr w:type="spellEnd"/>
+      <w:proofErr w:type="gramEnd"/>
+      <w:r>
+        <w:t xml:space="preserve"> instead of </w:t>
+      </w:r>
+      <w:proofErr w:type="spellStart"/>
+      <w:r>
+        <w:t>ucd</w:t>
+      </w:r>
+      <w:proofErr w:type="spellEnd"/>
+      <w:r>
+        <w:t xml:space="preserve"> webmaster?</w:t>
       </w:r>
     </w:p>
     <w:p>
@@ -1322,8 +1561,13 @@
         </w:numPr>
       </w:pPr>
       <w:r>
-        <w:t>Code against salary.com api</w:t>
-      </w:r>
+        <w:t xml:space="preserve">Code against salary.com </w:t>
+      </w:r>
+      <w:proofErr w:type="spellStart"/>
+      <w:r>
+        <w:t>api</w:t>
+      </w:r>
+      <w:proofErr w:type="spellEnd"/>
     </w:p>
     <w:p>
       <w:pPr>
@@ -1336,8 +1580,6 @@
       <w:r>
         <w:t>Place in Alumni page… first thing</w:t>
       </w:r>
-      <w:bookmarkStart w:id="0" w:name="_GoBack"/>
-      <w:bookmarkEnd w:id="0"/>
     </w:p>
     <w:p/>
     <w:p>
@@ -1367,8 +1609,13 @@
         <w:t>Create task list for build</w:t>
       </w:r>
       <w:r>
-        <w:t xml:space="preserve"> in Zendesk</w:t>
-      </w:r>
+        <w:t xml:space="preserve"> in </w:t>
+      </w:r>
+      <w:proofErr w:type="spellStart"/>
+      <w:r>
+        <w:t>Zendesk</w:t>
+      </w:r>
+      <w:proofErr w:type="spellEnd"/>
       <w:r>
         <w:t>. Everything that needs to be done.</w:t>
       </w:r>
@@ -1465,7 +1712,21 @@
           <w:rPr>
             <w:rStyle w:val="Hyperlink"/>
           </w:rPr>
-          <w:t>https://www.nngroup.com/articles/university-sites/</w:t>
+          <w:t>https://www.nngroup.com</w:t>
+        </w:r>
+        <w:bookmarkStart w:id="0" w:name="_GoBack"/>
+        <w:bookmarkEnd w:id="0"/>
+        <w:r>
+          <w:rPr>
+            <w:rStyle w:val="Hyperlink"/>
+          </w:rPr>
+          <w:t>/</w:t>
+        </w:r>
+        <w:r>
+          <w:rPr>
+            <w:rStyle w:val="Hyperlink"/>
+          </w:rPr>
+          <w:t>articles/university-sites/</w:t>
         </w:r>
       </w:hyperlink>
     </w:p>
@@ -1487,7 +1748,19 @@
           <w:rPr>
             <w:rStyle w:val="Hyperlink"/>
           </w:rPr>
-          <w:t>http://www.webdesigndegreecenter.org/best-designed-college-websites/</w:t>
+          <w:t>http://www.webde</w:t>
+        </w:r>
+        <w:r>
+          <w:rPr>
+            <w:rStyle w:val="Hyperlink"/>
+          </w:rPr>
+          <w:t>s</w:t>
+        </w:r>
+        <w:r>
+          <w:rPr>
+            <w:rStyle w:val="Hyperlink"/>
+          </w:rPr>
+          <w:t>igndegreecenter.org/best-designed-college-websites/</w:t>
         </w:r>
       </w:hyperlink>
     </w:p>

</xml_diff>

<commit_message>
ideas added to design doc
</commit_message>
<xml_diff>
--- a/New Site Design.docx
+++ b/New Site Design.docx
@@ -193,6 +193,26 @@
     </w:p>
     <w:p>
       <w:pPr>
+        <w:pStyle w:val="ListParagraph"/>
+        <w:numPr>
+          <w:ilvl w:val="0"/>
+          <w:numId w:val="4"/>
+        </w:numPr>
+      </w:pPr>
+      <w:r>
+        <w:t xml:space="preserve">All staff and faculty bio pages need to live under staff/faculty tab. Link to bios on pages </w:t>
+      </w:r>
+      <w:proofErr w:type="spellStart"/>
+      <w:r>
+        <w:t>nad</w:t>
+      </w:r>
+      <w:proofErr w:type="spellEnd"/>
+      <w:r>
+        <w:t xml:space="preserve"> centers as needed, but they all need to live under the same place.</w:t>
+      </w:r>
+    </w:p>
+    <w:p>
+      <w:pPr>
         <w:rPr>
           <w:b/>
           <w:sz w:val="28"/>
@@ -371,6 +391,30 @@
         <w:t>If so, have to link to main landing page within dropdown</w:t>
       </w:r>
     </w:p>
+    <w:p>
+      <w:pPr>
+        <w:pStyle w:val="ListParagraph"/>
+        <w:numPr>
+          <w:ilvl w:val="0"/>
+          <w:numId w:val="1"/>
+        </w:numPr>
+      </w:pPr>
+      <w:r>
+        <w:t>All graduate specialty programs have to link to available degrees and vice versa.</w:t>
+      </w:r>
+    </w:p>
+    <w:p>
+      <w:pPr>
+        <w:pStyle w:val="ListParagraph"/>
+        <w:numPr>
+          <w:ilvl w:val="1"/>
+          <w:numId w:val="1"/>
+        </w:numPr>
+      </w:pPr>
+      <w:r>
+        <w:t>Just list availabilities in unordered list and link to them in both places</w:t>
+      </w:r>
+    </w:p>
     <w:p/>
     <w:p>
       <w:pPr>
@@ -426,7 +470,12 @@
         </w:numPr>
       </w:pPr>
       <w:r>
-        <w:t>Always be wary of information overload and site clutter</w:t>
+        <w:t>Always be wary of information overload and site clut</w:t>
+      </w:r>
+      <w:bookmarkStart w:id="0" w:name="_GoBack"/>
+      <w:bookmarkEnd w:id="0"/>
+      <w:r>
+        <w:t>ter</w:t>
       </w:r>
     </w:p>
     <w:p>
@@ -451,6 +500,19 @@
       </w:pPr>
       <w:r>
         <w:t>Need rules for URL linking. If going to another page within the same site/domain, open in same window. Exit links (go to another domain), open in new tab.</w:t>
+      </w:r>
+    </w:p>
+    <w:p>
+      <w:pPr>
+        <w:pStyle w:val="ListParagraph"/>
+        <w:numPr>
+          <w:ilvl w:val="0"/>
+          <w:numId w:val="1"/>
+        </w:numPr>
+      </w:pPr>
+      <w:r>
+        <w:lastRenderedPageBreak/>
+        <w:t>Replace tabs with anchors and jump links. Expose all content on page load instead of having a lot hidden. Probably better for accessibility.</w:t>
       </w:r>
     </w:p>
     <w:p/>
@@ -490,7 +552,6 @@
         </w:numPr>
       </w:pPr>
       <w:r>
-        <w:lastRenderedPageBreak/>
         <w:t>Current page design is sharp and clinical (like a hospital). Need to make it more fluid and inviting.</w:t>
       </w:r>
     </w:p>
@@ -863,6 +924,7 @@
         </w:numPr>
       </w:pPr>
       <w:r>
+        <w:lastRenderedPageBreak/>
         <w:t>When on special clinic sub-sites</w:t>
       </w:r>
     </w:p>
@@ -953,7 +1015,6 @@
           <w:b/>
           <w:sz w:val="28"/>
         </w:rPr>
-        <w:lastRenderedPageBreak/>
         <w:t>U</w:t>
       </w:r>
       <w:r>
@@ -1305,6 +1366,7 @@
       </w:pPr>
       <w:proofErr w:type="spellStart"/>
       <w:r>
+        <w:lastRenderedPageBreak/>
         <w:t>eCommerce</w:t>
       </w:r>
       <w:proofErr w:type="spellEnd"/>
@@ -1368,7 +1430,6 @@
         </w:numPr>
       </w:pPr>
       <w:r>
-        <w:lastRenderedPageBreak/>
         <w:t xml:space="preserve">Manipulate </w:t>
       </w:r>
       <w:r>
@@ -1712,21 +1773,7 @@
           <w:rPr>
             <w:rStyle w:val="Hyperlink"/>
           </w:rPr>
-          <w:t>https://www.nngroup.com</w:t>
-        </w:r>
-        <w:bookmarkStart w:id="0" w:name="_GoBack"/>
-        <w:bookmarkEnd w:id="0"/>
-        <w:r>
-          <w:rPr>
-            <w:rStyle w:val="Hyperlink"/>
-          </w:rPr>
-          <w:t>/</w:t>
-        </w:r>
-        <w:r>
-          <w:rPr>
-            <w:rStyle w:val="Hyperlink"/>
-          </w:rPr>
-          <w:t>articles/university-sites/</w:t>
+          <w:t>https://www.nngroup.com/articles/university-sites/</w:t>
         </w:r>
       </w:hyperlink>
     </w:p>
@@ -1748,19 +1795,7 @@
           <w:rPr>
             <w:rStyle w:val="Hyperlink"/>
           </w:rPr>
-          <w:t>http://www.webde</w:t>
-        </w:r>
-        <w:r>
-          <w:rPr>
-            <w:rStyle w:val="Hyperlink"/>
-          </w:rPr>
-          <w:t>s</w:t>
-        </w:r>
-        <w:r>
-          <w:rPr>
-            <w:rStyle w:val="Hyperlink"/>
-          </w:rPr>
-          <w:t>igndegreecenter.org/best-designed-college-websites/</w:t>
+          <w:t>http://www.webdesigndegreecenter.org/best-designed-college-websites/</w:t>
         </w:r>
       </w:hyperlink>
     </w:p>

</xml_diff>

<commit_message>
wireframed individual pgoram-landing page
</commit_message>
<xml_diff>
--- a/New Site Design.docx
+++ b/New Site Design.docx
@@ -80,11 +80,35 @@
       <w:pPr>
         <w:pStyle w:val="ListParagraph"/>
         <w:numPr>
-          <w:ilvl w:val="0"/>
+          <w:ilvl w:val="1"/>
           <w:numId w:val="4"/>
         </w:numPr>
       </w:pPr>
       <w:r>
+        <w:t>Lose side navigation on Academic pages and go full-width on the program pages</w:t>
+      </w:r>
+    </w:p>
+    <w:p>
+      <w:pPr>
+        <w:pStyle w:val="ListParagraph"/>
+        <w:numPr>
+          <w:ilvl w:val="2"/>
+          <w:numId w:val="4"/>
+        </w:numPr>
+      </w:pPr>
+      <w:r>
+        <w:t>Put button-styled links for admissions and tuition at the bottom of the pages</w:t>
+      </w:r>
+    </w:p>
+    <w:p>
+      <w:pPr>
+        <w:pStyle w:val="ListParagraph"/>
+        <w:numPr>
+          <w:ilvl w:val="0"/>
+          <w:numId w:val="4"/>
+        </w:numPr>
+      </w:pPr>
+      <w:r>
         <w:t xml:space="preserve">Remove redundant pages and those made obsolete by improved </w:t>
       </w:r>
       <w:proofErr w:type="spellStart"/>
@@ -202,23 +226,37 @@
       <w:r>
         <w:t xml:space="preserve">All staff and faculty bio pages need to live under staff/faculty tab. Link to bios on pages </w:t>
       </w:r>
+      <w:r>
+        <w:t>and</w:t>
+      </w:r>
+      <w:r>
+        <w:t xml:space="preserve"> centers as needed, but they all need to live under the same place.</w:t>
+      </w:r>
+    </w:p>
+    <w:p>
+      <w:pPr>
+        <w:pStyle w:val="ListParagraph"/>
+        <w:numPr>
+          <w:ilvl w:val="0"/>
+          <w:numId w:val="4"/>
+        </w:numPr>
+      </w:pPr>
+      <w:r>
+        <w:t xml:space="preserve">Create demo within </w:t>
+      </w:r>
       <w:proofErr w:type="spellStart"/>
       <w:r>
-        <w:t>nad</w:t>
+        <w:t>S</w:t>
+      </w:r>
+      <w:r>
+        <w:t>itefinity</w:t>
       </w:r>
       <w:proofErr w:type="spellEnd"/>
       <w:r>
-        <w:t xml:space="preserve"> centers as needed, but they all need to live under the same place.</w:t>
-      </w:r>
-    </w:p>
-    <w:p>
-      <w:pPr>
-        <w:rPr>
-          <w:b/>
-          <w:sz w:val="28"/>
-        </w:rPr>
-      </w:pPr>
-    </w:p>
+        <w:t xml:space="preserve"> of pages to showcase to shareholders</w:t>
+      </w:r>
+    </w:p>
+    <w:p/>
     <w:p>
       <w:pPr>
         <w:rPr>
@@ -309,9 +347,11 @@
           <w:numId w:val="1"/>
         </w:numPr>
       </w:pPr>
+      <w:proofErr w:type="gramStart"/>
       <w:r>
         <w:t>Just list the available degrees, nothing fancy?</w:t>
       </w:r>
+      <w:proofErr w:type="gramEnd"/>
     </w:p>
     <w:p>
       <w:pPr>
@@ -440,6 +480,34 @@
         </w:numPr>
       </w:pPr>
       <w:r>
+        <w:t xml:space="preserve">We need a full content audit of the site. People who own the pages/content need to go over it and determine if </w:t>
+      </w:r>
+      <w:proofErr w:type="gramStart"/>
+      <w:r>
+        <w:t>it’s</w:t>
+      </w:r>
+      <w:proofErr w:type="gramEnd"/>
+      <w:r>
+        <w:t xml:space="preserve"> relevant and up to date. Else, the page is </w:t>
+      </w:r>
+      <w:proofErr w:type="gramStart"/>
+      <w:r>
+        <w:t>getting</w:t>
+      </w:r>
+      <w:proofErr w:type="gramEnd"/>
+      <w:r>
+        <w:t xml:space="preserve"> deleted.</w:t>
+      </w:r>
+    </w:p>
+    <w:p>
+      <w:pPr>
+        <w:pStyle w:val="ListParagraph"/>
+        <w:numPr>
+          <w:ilvl w:val="0"/>
+          <w:numId w:val="1"/>
+        </w:numPr>
+      </w:pPr>
+      <w:r>
         <w:t xml:space="preserve">With all pages and contact points, consider the termination point. Where should they go next and how do I help them get there? For </w:t>
       </w:r>
       <w:r>
@@ -458,24 +526,28 @@
         <w:t>/apply now</w:t>
       </w:r>
       <w:r>
-        <w:t>. Every link takes you where you’d expect to go…</w:t>
-      </w:r>
-    </w:p>
-    <w:p>
-      <w:pPr>
-        <w:pStyle w:val="ListParagraph"/>
-        <w:numPr>
-          <w:ilvl w:val="0"/>
-          <w:numId w:val="1"/>
-        </w:numPr>
-      </w:pPr>
-      <w:r>
-        <w:t>Always be wary of information overload and site clut</w:t>
-      </w:r>
-      <w:bookmarkStart w:id="0" w:name="_GoBack"/>
-      <w:bookmarkEnd w:id="0"/>
-      <w:r>
-        <w:t>ter</w:t>
+        <w:t xml:space="preserve">. Every link takes you where </w:t>
+      </w:r>
+      <w:proofErr w:type="gramStart"/>
+      <w:r>
+        <w:t>you’d</w:t>
+      </w:r>
+      <w:proofErr w:type="gramEnd"/>
+      <w:r>
+        <w:t xml:space="preserve"> expect to go…</w:t>
+      </w:r>
+    </w:p>
+    <w:p>
+      <w:pPr>
+        <w:pStyle w:val="ListParagraph"/>
+        <w:numPr>
+          <w:ilvl w:val="0"/>
+          <w:numId w:val="1"/>
+        </w:numPr>
+      </w:pPr>
+      <w:r>
+        <w:lastRenderedPageBreak/>
+        <w:t>Always be wary of information overload and site clutter</w:t>
       </w:r>
     </w:p>
     <w:p>
@@ -511,7 +583,6 @@
         </w:numPr>
       </w:pPr>
       <w:r>
-        <w:lastRenderedPageBreak/>
         <w:t>Replace tabs with anchors and jump links. Expose all content on page load instead of having a lot hidden. Probably better for accessibility.</w:t>
       </w:r>
     </w:p>
@@ -575,20 +646,33 @@
           <w:numId w:val="1"/>
         </w:numPr>
       </w:pPr>
-      <w:r>
-        <w:t>Showcase more about life on campus. Carousel with real campus photos and student activities</w:t>
-      </w:r>
-    </w:p>
-    <w:p>
-      <w:pPr>
-        <w:pStyle w:val="ListParagraph"/>
-        <w:numPr>
-          <w:ilvl w:val="1"/>
-          <w:numId w:val="1"/>
-        </w:numPr>
-      </w:pPr>
-      <w:r>
-        <w:t xml:space="preserve">Put awards and other news info below carousel. We want to show students campus… not a photo of the dean and a bunch of ad-style information. Sure, we’re trying to sell the campus, but our current carousel is too reminiscent of scrolling ads on </w:t>
+      <w:proofErr w:type="gramStart"/>
+      <w:r>
+        <w:t>Showcase</w:t>
+      </w:r>
+      <w:proofErr w:type="gramEnd"/>
+      <w:r>
+        <w:t xml:space="preserve"> more about life on campus. Carousel with real campus photos and student activities</w:t>
+      </w:r>
+    </w:p>
+    <w:p>
+      <w:pPr>
+        <w:pStyle w:val="ListParagraph"/>
+        <w:numPr>
+          <w:ilvl w:val="1"/>
+          <w:numId w:val="1"/>
+        </w:numPr>
+      </w:pPr>
+      <w:r>
+        <w:t xml:space="preserve">Put awards and other news info below carousel. We want to show students campus… not a photo of the dean and a bunch of ad-style information. Sure, </w:t>
+      </w:r>
+      <w:proofErr w:type="gramStart"/>
+      <w:r>
+        <w:t>we’re</w:t>
+      </w:r>
+      <w:proofErr w:type="gramEnd"/>
+      <w:r>
+        <w:t xml:space="preserve"> trying to sell the campus, but our current carousel is too reminiscent of scrolling ads on </w:t>
       </w:r>
       <w:proofErr w:type="spellStart"/>
       <w:r>
@@ -646,6 +730,207 @@
         <w:t xml:space="preserve"> and UC Denver for inspiration. (UC Denver homepage incorporates a design and similar sorting functionality I’d like to use)</w:t>
       </w:r>
     </w:p>
+    <w:p>
+      <w:pPr>
+        <w:pStyle w:val="ListParagraph"/>
+        <w:numPr>
+          <w:ilvl w:val="0"/>
+          <w:numId w:val="1"/>
+        </w:numPr>
+      </w:pPr>
+      <w:r>
+        <w:t>Academics Page</w:t>
+      </w:r>
+    </w:p>
+    <w:p>
+      <w:pPr>
+        <w:pStyle w:val="ListParagraph"/>
+        <w:numPr>
+          <w:ilvl w:val="1"/>
+          <w:numId w:val="1"/>
+        </w:numPr>
+      </w:pPr>
+      <w:r>
+        <w:t>Expose all possible degrees (possibly under separate headers for degree type) then allow sorting by degree type to limit options. Content and links available on page load for better SEO</w:t>
+      </w:r>
+    </w:p>
+    <w:p>
+      <w:pPr>
+        <w:pStyle w:val="ListParagraph"/>
+        <w:numPr>
+          <w:ilvl w:val="0"/>
+          <w:numId w:val="1"/>
+        </w:numPr>
+      </w:pPr>
+      <w:r>
+        <w:t>Program landing pages</w:t>
+      </w:r>
+    </w:p>
+    <w:p>
+      <w:pPr>
+        <w:pStyle w:val="ListParagraph"/>
+        <w:numPr>
+          <w:ilvl w:val="1"/>
+          <w:numId w:val="1"/>
+        </w:numPr>
+      </w:pPr>
+      <w:r>
+        <w:t xml:space="preserve">No side </w:t>
+      </w:r>
+      <w:proofErr w:type="spellStart"/>
+      <w:r>
+        <w:t>nav</w:t>
+      </w:r>
+      <w:proofErr w:type="spellEnd"/>
+    </w:p>
+    <w:p>
+      <w:pPr>
+        <w:pStyle w:val="ListParagraph"/>
+        <w:numPr>
+          <w:ilvl w:val="1"/>
+          <w:numId w:val="1"/>
+        </w:numPr>
+      </w:pPr>
+      <w:r>
+        <w:t>Description of program</w:t>
+      </w:r>
+    </w:p>
+    <w:p>
+      <w:pPr>
+        <w:pStyle w:val="ListParagraph"/>
+        <w:numPr>
+          <w:ilvl w:val="1"/>
+          <w:numId w:val="1"/>
+        </w:numPr>
+      </w:pPr>
+      <w:r>
+        <w:t>Course list in accordion with brief description in dropdown area</w:t>
+      </w:r>
+    </w:p>
+    <w:p>
+      <w:pPr>
+        <w:pStyle w:val="ListParagraph"/>
+        <w:numPr>
+          <w:ilvl w:val="1"/>
+          <w:numId w:val="1"/>
+        </w:numPr>
+      </w:pPr>
+      <w:r>
+        <w:t>List of popular job titles you can get with that degree (not a generic ‘You can get a lot of jobs with this degree’. That doesn’t help)</w:t>
+      </w:r>
+    </w:p>
+    <w:p>
+      <w:pPr>
+        <w:pStyle w:val="ListParagraph"/>
+        <w:numPr>
+          <w:ilvl w:val="1"/>
+          <w:numId w:val="1"/>
+        </w:numPr>
+      </w:pPr>
+      <w:r>
+        <w:t xml:space="preserve">Stats on available jobs and money? </w:t>
+      </w:r>
+      <w:proofErr w:type="gramStart"/>
+      <w:r>
+        <w:t>Or</w:t>
+      </w:r>
+      <w:proofErr w:type="gramEnd"/>
+      <w:r>
+        <w:t xml:space="preserve"> reserve that for alumni page?</w:t>
+      </w:r>
+    </w:p>
+    <w:p>
+      <w:pPr>
+        <w:pStyle w:val="ListParagraph"/>
+        <w:numPr>
+          <w:ilvl w:val="1"/>
+          <w:numId w:val="1"/>
+        </w:numPr>
+      </w:pPr>
+      <w:r>
+        <w:t xml:space="preserve">Snapshot of recent </w:t>
+      </w:r>
+      <w:proofErr w:type="spellStart"/>
+      <w:r>
+        <w:t>alumn</w:t>
+      </w:r>
+      <w:proofErr w:type="spellEnd"/>
+      <w:r>
+        <w:t xml:space="preserve"> who has that degree and the job they do. Link to alumni article on them. Think customer reviews…</w:t>
+      </w:r>
+    </w:p>
+    <w:p>
+      <w:pPr>
+        <w:pStyle w:val="ListParagraph"/>
+        <w:numPr>
+          <w:ilvl w:val="0"/>
+          <w:numId w:val="1"/>
+        </w:numPr>
+      </w:pPr>
+      <w:r>
+        <w:t>Admissions</w:t>
+      </w:r>
+    </w:p>
+    <w:p>
+      <w:pPr>
+        <w:pStyle w:val="ListParagraph"/>
+        <w:numPr>
+          <w:ilvl w:val="1"/>
+          <w:numId w:val="1"/>
+        </w:numPr>
+      </w:pPr>
+      <w:r>
+        <w:t>Audience sorting for degree?</w:t>
+      </w:r>
+    </w:p>
+    <w:p>
+      <w:pPr>
+        <w:pStyle w:val="ListParagraph"/>
+        <w:numPr>
+          <w:ilvl w:val="1"/>
+          <w:numId w:val="1"/>
+        </w:numPr>
+      </w:pPr>
+      <w:r>
+        <w:t>Depends on how different admissions steps are for each degree level</w:t>
+      </w:r>
+    </w:p>
+    <w:p>
+      <w:pPr>
+        <w:pStyle w:val="ListParagraph"/>
+        <w:numPr>
+          <w:ilvl w:val="1"/>
+          <w:numId w:val="1"/>
+        </w:numPr>
+      </w:pPr>
+      <w:r>
+        <w:t>Undergrad &gt; Requirements.</w:t>
+      </w:r>
+    </w:p>
+    <w:p>
+      <w:pPr>
+        <w:pStyle w:val="ListParagraph"/>
+        <w:numPr>
+          <w:ilvl w:val="1"/>
+          <w:numId w:val="1"/>
+        </w:numPr>
+      </w:pPr>
+      <w:r>
+        <w:t>Grad &gt; Program &gt; Requirements… if different</w:t>
+      </w:r>
+    </w:p>
+    <w:p>
+      <w:pPr>
+        <w:pStyle w:val="ListParagraph"/>
+        <w:numPr>
+          <w:ilvl w:val="1"/>
+          <w:numId w:val="1"/>
+        </w:numPr>
+      </w:pPr>
+      <w:r>
+        <w:t>Manipulate hash to expose pre-sorted requirements on inbound links</w:t>
+      </w:r>
+    </w:p>
     <w:p/>
     <w:p>
       <w:pPr>
@@ -659,6 +944,7 @@
           <w:b/>
           <w:sz w:val="28"/>
         </w:rPr>
+        <w:lastRenderedPageBreak/>
         <w:t>Architecture</w:t>
       </w:r>
     </w:p>
@@ -740,7 +1026,15 @@
         </w:numPr>
       </w:pPr>
       <w:r>
-        <w:t>Audiences to consider for the site. There are a lot given the nature of the college and campus. But what is the main audience? Students, probably, so focus on them the most.</w:t>
+        <w:t xml:space="preserve">Audiences to consider for the site. There are a lot given the nature of the college and campus. </w:t>
+      </w:r>
+      <w:proofErr w:type="gramStart"/>
+      <w:r>
+        <w:t>But</w:t>
+      </w:r>
+      <w:proofErr w:type="gramEnd"/>
+      <w:r>
+        <w:t xml:space="preserve"> what is the main audience? Students, probably, so focus on them the most.</w:t>
       </w:r>
     </w:p>
     <w:p>
@@ -871,8 +1165,13 @@
           <w:numId w:val="1"/>
         </w:numPr>
       </w:pPr>
-      <w:r>
-        <w:t>separation of audiences.</w:t>
+      <w:proofErr w:type="gramStart"/>
+      <w:r>
+        <w:t>separation</w:t>
+      </w:r>
+      <w:proofErr w:type="gramEnd"/>
+      <w:r>
+        <w:t xml:space="preserve"> of audiences.</w:t>
       </w:r>
     </w:p>
     <w:p>
@@ -889,15 +1188,7 @@
       </w:r>
       <w:proofErr w:type="spellEnd"/>
       <w:r>
-        <w:t xml:space="preserve"> should go under </w:t>
-      </w:r>
-      <w:proofErr w:type="gramStart"/>
-      <w:r>
-        <w:t>students</w:t>
-      </w:r>
-      <w:proofErr w:type="gramEnd"/>
-      <w:r>
-        <w:t xml:space="preserve"> </w:t>
+        <w:t xml:space="preserve"> should go under students </w:t>
       </w:r>
       <w:r>
         <w:t>menu</w:t>
@@ -924,7 +1215,6 @@
         </w:numPr>
       </w:pPr>
       <w:r>
-        <w:lastRenderedPageBreak/>
         <w:t>When on special clinic sub-sites</w:t>
       </w:r>
     </w:p>
@@ -1068,7 +1358,15 @@
         <w:t>For mobile only?</w:t>
       </w:r>
       <w:r>
-        <w:t xml:space="preserve"> Or do we assume VOIP for Desktop Users?</w:t>
+        <w:t xml:space="preserve"> </w:t>
+      </w:r>
+      <w:proofErr w:type="gramStart"/>
+      <w:r>
+        <w:t>Or</w:t>
+      </w:r>
+      <w:proofErr w:type="gramEnd"/>
+      <w:r>
+        <w:t xml:space="preserve"> do we assume VOIP for Desktop Users?</w:t>
       </w:r>
     </w:p>
     <w:p>
@@ -1158,6 +1456,7 @@
         </w:numPr>
       </w:pPr>
       <w:r>
+        <w:lastRenderedPageBreak/>
         <w:t>Information overload is an issue</w:t>
       </w:r>
       <w:r>
@@ -1208,31 +1507,57 @@
         </w:numPr>
       </w:pPr>
       <w:r>
-        <w:t>Jump links on homepage? Or other pages?</w:t>
-      </w:r>
-    </w:p>
-    <w:p>
-      <w:pPr>
-        <w:pStyle w:val="ListParagraph"/>
-        <w:numPr>
-          <w:ilvl w:val="0"/>
-          <w:numId w:val="1"/>
-        </w:numPr>
-      </w:pPr>
+        <w:t xml:space="preserve">Jump links on </w:t>
+      </w:r>
+      <w:proofErr w:type="gramStart"/>
+      <w:r>
+        <w:t>homepage?</w:t>
+      </w:r>
+      <w:proofErr w:type="gramEnd"/>
+      <w:r>
+        <w:t xml:space="preserve"> </w:t>
+      </w:r>
+      <w:proofErr w:type="gramStart"/>
+      <w:r>
+        <w:t>Or</w:t>
+      </w:r>
+      <w:proofErr w:type="gramEnd"/>
+      <w:r>
+        <w:t xml:space="preserve"> other pages?</w:t>
+      </w:r>
+    </w:p>
+    <w:p>
+      <w:pPr>
+        <w:pStyle w:val="ListParagraph"/>
+        <w:numPr>
+          <w:ilvl w:val="0"/>
+          <w:numId w:val="1"/>
+        </w:numPr>
+      </w:pPr>
+      <w:proofErr w:type="gramStart"/>
       <w:r>
         <w:t>Linking to child pages in context?</w:t>
       </w:r>
-    </w:p>
-    <w:p>
-      <w:pPr>
-        <w:pStyle w:val="ListParagraph"/>
-        <w:numPr>
-          <w:ilvl w:val="1"/>
-          <w:numId w:val="1"/>
-        </w:numPr>
-      </w:pPr>
-      <w:r>
-        <w:t>If we have left-hand navigation, we probably don’t need generic content and links to sub-pages in the main section as well. Look into this.</w:t>
+      <w:proofErr w:type="gramEnd"/>
+    </w:p>
+    <w:p>
+      <w:pPr>
+        <w:pStyle w:val="ListParagraph"/>
+        <w:numPr>
+          <w:ilvl w:val="1"/>
+          <w:numId w:val="1"/>
+        </w:numPr>
+      </w:pPr>
+      <w:r>
+        <w:t xml:space="preserve">If we have left-hand navigation, we probably </w:t>
+      </w:r>
+      <w:proofErr w:type="gramStart"/>
+      <w:r>
+        <w:t>don’t</w:t>
+      </w:r>
+      <w:proofErr w:type="gramEnd"/>
+      <w:r>
+        <w:t xml:space="preserve"> need generic content and links to sub-pages in the main section as well. Look into this.</w:t>
       </w:r>
     </w:p>
     <w:p>
@@ -1293,15 +1618,39 @@
         </w:numPr>
       </w:pPr>
       <w:r>
-        <w:t xml:space="preserve">Keep bachelor/graduate pages, but allow them to do the winnowing on the main </w:t>
+        <w:t xml:space="preserve">Keep bachelor/graduate pages, but allow them to do the winnowing on the main academics page if they wish. Main category pages provide a place to link to and that exist in navigation. </w:t>
       </w:r>
       <w:proofErr w:type="gramStart"/>
       <w:r>
-        <w:t>academics</w:t>
+        <w:t>Also</w:t>
       </w:r>
       <w:proofErr w:type="gramEnd"/>
       <w:r>
-        <w:t xml:space="preserve"> page if they wish. Main category pages provide a place to link to and that exist in navigation. Also, there’s potential important information. But the landing pages should just have a link to the degree pages. or a brief description and then a link. Not what’s there now. </w:t>
+        <w:t xml:space="preserve">, there’s potential important information. </w:t>
+      </w:r>
+      <w:proofErr w:type="gramStart"/>
+      <w:r>
+        <w:t>But</w:t>
+      </w:r>
+      <w:proofErr w:type="gramEnd"/>
+      <w:r>
+        <w:t xml:space="preserve"> the landing pages should just have a link to the degree pages. </w:t>
+      </w:r>
+      <w:proofErr w:type="gramStart"/>
+      <w:r>
+        <w:t>or</w:t>
+      </w:r>
+      <w:proofErr w:type="gramEnd"/>
+      <w:r>
+        <w:t xml:space="preserve"> a brief description and then a link. Not </w:t>
+      </w:r>
+      <w:proofErr w:type="gramStart"/>
+      <w:r>
+        <w:t>what’s</w:t>
+      </w:r>
+      <w:proofErr w:type="gramEnd"/>
+      <w:r>
+        <w:t xml:space="preserve"> there now. </w:t>
       </w:r>
     </w:p>
     <w:p>
@@ -1364,190 +1713,210 @@
           <w:numId w:val="1"/>
         </w:numPr>
       </w:pPr>
-      <w:proofErr w:type="spellStart"/>
-      <w:r>
-        <w:lastRenderedPageBreak/>
-        <w:t>eCommerce</w:t>
-      </w:r>
-      <w:proofErr w:type="spellEnd"/>
-      <w:r>
-        <w:t xml:space="preserve">-style faceted search/winnowing. </w:t>
-      </w:r>
-    </w:p>
-    <w:p>
-      <w:pPr>
-        <w:pStyle w:val="ListParagraph"/>
-        <w:numPr>
-          <w:ilvl w:val="2"/>
-          <w:numId w:val="1"/>
-        </w:numPr>
-      </w:pPr>
-      <w:r>
-        <w:t xml:space="preserve">Force several choices within main admissions pages (single page app) before being presented with a limited list of degrees and descriptions. </w:t>
-      </w:r>
-    </w:p>
-    <w:p>
-      <w:pPr>
-        <w:pStyle w:val="ListParagraph"/>
-        <w:numPr>
-          <w:ilvl w:val="2"/>
-          <w:numId w:val="1"/>
-        </w:numPr>
-      </w:pPr>
-      <w:r>
-        <w:t>From there navigate to individual degree pages, or allow filter reset</w:t>
-      </w:r>
-    </w:p>
-    <w:p>
-      <w:pPr>
-        <w:pStyle w:val="ListParagraph"/>
-        <w:numPr>
-          <w:ilvl w:val="0"/>
-          <w:numId w:val="1"/>
-        </w:numPr>
-      </w:pPr>
-      <w:proofErr w:type="spellStart"/>
-      <w:r>
-        <w:t>eCommerce</w:t>
-      </w:r>
-      <w:proofErr w:type="spellEnd"/>
-      <w:r>
-        <w:t xml:space="preserve"> winnowing for </w:t>
-      </w:r>
-      <w:r>
-        <w:t>admissions pages</w:t>
-      </w:r>
-      <w:r>
-        <w:t>, too.</w:t>
-      </w:r>
-    </w:p>
-    <w:p>
-      <w:pPr>
-        <w:pStyle w:val="ListParagraph"/>
-        <w:numPr>
-          <w:ilvl w:val="1"/>
-          <w:numId w:val="1"/>
-        </w:numPr>
-      </w:pPr>
-      <w:r>
-        <w:t xml:space="preserve">Manipulate </w:t>
-      </w:r>
-      <w:r>
-        <w:t xml:space="preserve">the </w:t>
-      </w:r>
-      <w:r>
-        <w:t>hash</w:t>
-      </w:r>
-      <w:r>
-        <w:t xml:space="preserve"> </w:t>
-      </w:r>
-      <w:r>
-        <w:t>(#) on the page and on inbound links so you can set options from eternal pages…</w:t>
-      </w:r>
-    </w:p>
-    <w:p>
-      <w:pPr>
-        <w:pStyle w:val="ListParagraph"/>
-        <w:numPr>
-          <w:ilvl w:val="1"/>
-          <w:numId w:val="1"/>
-        </w:numPr>
-      </w:pPr>
-      <w:r>
-        <w:t>Graduate and Specialty admissions pages will require winnowing since requirements may vary</w:t>
-      </w:r>
-    </w:p>
-    <w:p>
-      <w:pPr>
-        <w:pStyle w:val="ListParagraph"/>
-        <w:numPr>
-          <w:ilvl w:val="0"/>
-          <w:numId w:val="1"/>
-        </w:numPr>
-      </w:pPr>
-      <w:r>
-        <w:t>Include Google Map API where directions are provided and space is available. At the very least, link all addresses to google maps location so they can easily find directions</w:t>
-      </w:r>
-    </w:p>
-    <w:p>
-      <w:pPr>
-        <w:pStyle w:val="ListParagraph"/>
-        <w:numPr>
-          <w:ilvl w:val="0"/>
-          <w:numId w:val="1"/>
-        </w:numPr>
-      </w:pPr>
-      <w:r>
-        <w:t>Create Web Form for New Page Requests</w:t>
-      </w:r>
-    </w:p>
-    <w:p>
-      <w:pPr>
-        <w:pStyle w:val="ListParagraph"/>
-        <w:numPr>
-          <w:ilvl w:val="1"/>
-          <w:numId w:val="1"/>
-        </w:numPr>
-      </w:pPr>
-      <w:r>
-        <w:t>Content</w:t>
-      </w:r>
-    </w:p>
-    <w:p>
-      <w:pPr>
-        <w:pStyle w:val="ListParagraph"/>
-        <w:numPr>
-          <w:ilvl w:val="1"/>
-          <w:numId w:val="1"/>
-        </w:numPr>
-      </w:pPr>
-      <w:r>
-        <w:t>Title</w:t>
-      </w:r>
-    </w:p>
-    <w:p>
-      <w:pPr>
-        <w:pStyle w:val="ListParagraph"/>
-        <w:numPr>
-          <w:ilvl w:val="1"/>
-          <w:numId w:val="1"/>
-        </w:numPr>
-      </w:pPr>
-      <w:r>
-        <w:t>Where it should link from</w:t>
-      </w:r>
-    </w:p>
-    <w:p>
-      <w:pPr>
-        <w:pStyle w:val="ListParagraph"/>
-        <w:numPr>
-          <w:ilvl w:val="1"/>
-          <w:numId w:val="1"/>
-        </w:numPr>
-      </w:pPr>
-      <w:r>
-        <w:t>Images</w:t>
-      </w:r>
-    </w:p>
-    <w:p>
-      <w:pPr>
-        <w:pStyle w:val="ListParagraph"/>
-        <w:numPr>
-          <w:ilvl w:val="0"/>
-          <w:numId w:val="1"/>
-        </w:numPr>
-      </w:pPr>
-      <w:r>
-        <w:t xml:space="preserve">Website feedback button should go to </w:t>
-      </w:r>
       <w:proofErr w:type="spellStart"/>
       <w:proofErr w:type="gramStart"/>
       <w:r>
-        <w:t>con.webmaster</w:t>
+        <w:t>eCommerce</w:t>
+      </w:r>
+      <w:proofErr w:type="spellEnd"/>
+      <w:r>
+        <w:t>-style</w:t>
+      </w:r>
+      <w:proofErr w:type="gramEnd"/>
+      <w:r>
+        <w:t xml:space="preserve"> faceted search/winnowing. </w:t>
+      </w:r>
+    </w:p>
+    <w:p>
+      <w:pPr>
+        <w:pStyle w:val="ListParagraph"/>
+        <w:numPr>
+          <w:ilvl w:val="2"/>
+          <w:numId w:val="1"/>
+        </w:numPr>
+      </w:pPr>
+      <w:r>
+        <w:t xml:space="preserve">Force several choices within main admissions pages (single page app) before </w:t>
+      </w:r>
+      <w:proofErr w:type="gramStart"/>
+      <w:r>
+        <w:t>being presented</w:t>
+      </w:r>
+      <w:proofErr w:type="gramEnd"/>
+      <w:r>
+        <w:t xml:space="preserve"> with a limited list of degrees and descriptions. </w:t>
+      </w:r>
+    </w:p>
+    <w:p>
+      <w:pPr>
+        <w:pStyle w:val="ListParagraph"/>
+        <w:numPr>
+          <w:ilvl w:val="2"/>
+          <w:numId w:val="1"/>
+        </w:numPr>
+      </w:pPr>
+      <w:r>
+        <w:t>From there navigate to individual degree pages, or allow filter reset</w:t>
+      </w:r>
+    </w:p>
+    <w:p>
+      <w:pPr>
+        <w:pStyle w:val="ListParagraph"/>
+        <w:numPr>
+          <w:ilvl w:val="0"/>
+          <w:numId w:val="1"/>
+        </w:numPr>
+      </w:pPr>
+      <w:proofErr w:type="spellStart"/>
+      <w:proofErr w:type="gramStart"/>
+      <w:r>
+        <w:t>eCommerce</w:t>
       </w:r>
       <w:proofErr w:type="spellEnd"/>
       <w:proofErr w:type="gramEnd"/>
       <w:r>
+        <w:t xml:space="preserve"> winnowing for </w:t>
+      </w:r>
+      <w:r>
+        <w:t>admissions pages</w:t>
+      </w:r>
+      <w:r>
+        <w:t>, too.</w:t>
+      </w:r>
+    </w:p>
+    <w:p>
+      <w:pPr>
+        <w:pStyle w:val="ListParagraph"/>
+        <w:numPr>
+          <w:ilvl w:val="1"/>
+          <w:numId w:val="1"/>
+        </w:numPr>
+      </w:pPr>
+      <w:r>
+        <w:t xml:space="preserve">Manipulate </w:t>
+      </w:r>
+      <w:r>
+        <w:t xml:space="preserve">the </w:t>
+      </w:r>
+      <w:r>
+        <w:t>hash</w:t>
+      </w:r>
+      <w:r>
+        <w:t xml:space="preserve"> </w:t>
+      </w:r>
+      <w:r>
+        <w:t>(#) on the page and on inbound links so you can set options from eternal pages…</w:t>
+      </w:r>
+    </w:p>
+    <w:p>
+      <w:pPr>
+        <w:pStyle w:val="ListParagraph"/>
+        <w:numPr>
+          <w:ilvl w:val="1"/>
+          <w:numId w:val="1"/>
+        </w:numPr>
+      </w:pPr>
+      <w:r>
+        <w:t>Graduate and Specialty admissions pages will require winnowing since requirements may vary</w:t>
+      </w:r>
+    </w:p>
+    <w:p>
+      <w:pPr>
+        <w:pStyle w:val="ListParagraph"/>
+        <w:numPr>
+          <w:ilvl w:val="0"/>
+          <w:numId w:val="1"/>
+        </w:numPr>
+      </w:pPr>
+      <w:r>
+        <w:t xml:space="preserve">Include Google Map API where directions </w:t>
+      </w:r>
+      <w:proofErr w:type="gramStart"/>
+      <w:r>
+        <w:t>are provided</w:t>
+      </w:r>
+      <w:proofErr w:type="gramEnd"/>
+      <w:r>
+        <w:t xml:space="preserve"> and space is available. At the very least, link all addresses to google maps location so they can easily find directions</w:t>
+      </w:r>
+    </w:p>
+    <w:p>
+      <w:pPr>
+        <w:pStyle w:val="ListParagraph"/>
+        <w:numPr>
+          <w:ilvl w:val="0"/>
+          <w:numId w:val="1"/>
+        </w:numPr>
+      </w:pPr>
+      <w:r>
+        <w:t>Create Web Form for New Page Requests</w:t>
+      </w:r>
+    </w:p>
+    <w:p>
+      <w:pPr>
+        <w:pStyle w:val="ListParagraph"/>
+        <w:numPr>
+          <w:ilvl w:val="1"/>
+          <w:numId w:val="1"/>
+        </w:numPr>
+      </w:pPr>
+      <w:r>
+        <w:t>Content</w:t>
+      </w:r>
+    </w:p>
+    <w:p>
+      <w:pPr>
+        <w:pStyle w:val="ListParagraph"/>
+        <w:numPr>
+          <w:ilvl w:val="1"/>
+          <w:numId w:val="1"/>
+        </w:numPr>
+      </w:pPr>
+      <w:r>
+        <w:t>Title</w:t>
+      </w:r>
+    </w:p>
+    <w:p>
+      <w:pPr>
+        <w:pStyle w:val="ListParagraph"/>
+        <w:numPr>
+          <w:ilvl w:val="1"/>
+          <w:numId w:val="1"/>
+        </w:numPr>
+      </w:pPr>
+      <w:r>
+        <w:t>Where it should link from</w:t>
+      </w:r>
+    </w:p>
+    <w:p>
+      <w:pPr>
+        <w:pStyle w:val="ListParagraph"/>
+        <w:numPr>
+          <w:ilvl w:val="1"/>
+          <w:numId w:val="1"/>
+        </w:numPr>
+      </w:pPr>
+      <w:r>
+        <w:t>Images</w:t>
+      </w:r>
+    </w:p>
+    <w:p>
+      <w:pPr>
+        <w:pStyle w:val="ListParagraph"/>
+        <w:numPr>
+          <w:ilvl w:val="0"/>
+          <w:numId w:val="1"/>
+        </w:numPr>
+      </w:pPr>
+      <w:r>
+        <w:t xml:space="preserve">Website feedback button should go to </w:t>
+      </w:r>
+      <w:proofErr w:type="spellStart"/>
+      <w:r>
+        <w:t>con.webmaster</w:t>
+      </w:r>
+      <w:proofErr w:type="spellEnd"/>
+      <w:r>
         <w:t xml:space="preserve"> instead of </w:t>
       </w:r>
       <w:proofErr w:type="spellStart"/>
@@ -1556,8 +1925,13 @@
       </w:r>
       <w:proofErr w:type="spellEnd"/>
       <w:r>
-        <w:t xml:space="preserve"> webmaster?</w:t>
-      </w:r>
+        <w:t xml:space="preserve"> </w:t>
+      </w:r>
+      <w:proofErr w:type="gramStart"/>
+      <w:r>
+        <w:t>webmaster?</w:t>
+      </w:r>
+      <w:proofErr w:type="gramEnd"/>
     </w:p>
     <w:p>
       <w:pPr>
@@ -1586,6 +1960,7 @@
         </w:numPr>
       </w:pPr>
       <w:r>
+        <w:lastRenderedPageBreak/>
         <w:t>Site-wide translation, not just on the page level. This will cost money and time.</w:t>
       </w:r>
     </w:p>
@@ -1678,7 +2053,15 @@
       </w:r>
       <w:proofErr w:type="spellEnd"/>
       <w:r>
-        <w:t>. Everything that needs to be done.</w:t>
+        <w:t xml:space="preserve">. Everything that needs to </w:t>
+      </w:r>
+      <w:proofErr w:type="gramStart"/>
+      <w:r>
+        <w:t>be done</w:t>
+      </w:r>
+      <w:proofErr w:type="gramEnd"/>
+      <w:r>
+        <w:t>.</w:t>
       </w:r>
     </w:p>
     <w:p>
@@ -1856,6 +2239,11 @@
           <w:ilvl w:val="0"/>
           <w:numId w:val="3"/>
         </w:numPr>
+        <w:rPr>
+          <w:rStyle w:val="Hyperlink"/>
+          <w:color w:val="auto"/>
+          <w:u w:val="none"/>
+        </w:rPr>
       </w:pPr>
       <w:hyperlink r:id="rId14" w:history="1">
         <w:r>
@@ -1865,6 +2253,50 @@
           <w:t>http://www.sc.edu/study/colleges_schools/nursing/</w:t>
         </w:r>
       </w:hyperlink>
+    </w:p>
+    <w:p/>
+    <w:p>
+      <w:pPr>
+        <w:rPr>
+          <w:b/>
+          <w:sz w:val="28"/>
+        </w:rPr>
+      </w:pPr>
+      <w:r>
+        <w:rPr>
+          <w:b/>
+          <w:sz w:val="28"/>
+        </w:rPr>
+        <w:t>Career Info</w:t>
+      </w:r>
+    </w:p>
+    <w:p>
+      <w:pPr>
+        <w:pStyle w:val="ListParagraph"/>
+        <w:numPr>
+          <w:ilvl w:val="0"/>
+          <w:numId w:val="5"/>
+        </w:numPr>
+      </w:pPr>
+      <w:hyperlink r:id="rId15" w:history="1">
+        <w:r>
+          <w:rPr>
+            <w:rStyle w:val="Hyperlink"/>
+          </w:rPr>
+          <w:t>http://www.rntobsn.org/careers/</w:t>
+        </w:r>
+      </w:hyperlink>
+    </w:p>
+    <w:p>
+      <w:pPr>
+        <w:pStyle w:val="ListParagraph"/>
+        <w:numPr>
+          <w:ilvl w:val="0"/>
+          <w:numId w:val="5"/>
+        </w:numPr>
+      </w:pPr>
+      <w:bookmarkStart w:id="0" w:name="_GoBack"/>
+      <w:bookmarkEnd w:id="0"/>
     </w:p>
     <w:p/>
     <w:p/>
@@ -2134,7 +2566,7 @@
         <w:rFonts w:ascii="Courier New" w:hAnsi="Courier New" w:cs="Courier New" w:hint="default"/>
       </w:rPr>
     </w:lvl>
-    <w:lvl w:ilvl="2" w:tplc="04090005" w:tentative="1">
+    <w:lvl w:ilvl="2" w:tplc="04090005">
       <w:start w:val="1"/>
       <w:numFmt w:val="bullet"/>
       <w:lvlText w:val=""/>
@@ -2220,6 +2652,119 @@
     </w:lvl>
   </w:abstractNum>
   <w:abstractNum w:abstractNumId="3" w15:restartNumberingAfterBreak="0">
+    <w:nsid w:val="58EE61D9"/>
+    <w:multiLevelType w:val="hybridMultilevel"/>
+    <w:tmpl w:val="2020CFE2"/>
+    <w:lvl w:ilvl="0" w:tplc="04090001">
+      <w:start w:val="1"/>
+      <w:numFmt w:val="bullet"/>
+      <w:lvlText w:val=""/>
+      <w:lvlJc w:val="left"/>
+      <w:pPr>
+        <w:ind w:left="720" w:hanging="360"/>
+      </w:pPr>
+      <w:rPr>
+        <w:rFonts w:ascii="Symbol" w:hAnsi="Symbol" w:hint="default"/>
+      </w:rPr>
+    </w:lvl>
+    <w:lvl w:ilvl="1" w:tplc="04090003" w:tentative="1">
+      <w:start w:val="1"/>
+      <w:numFmt w:val="bullet"/>
+      <w:lvlText w:val="o"/>
+      <w:lvlJc w:val="left"/>
+      <w:pPr>
+        <w:ind w:left="1440" w:hanging="360"/>
+      </w:pPr>
+      <w:rPr>
+        <w:rFonts w:ascii="Courier New" w:hAnsi="Courier New" w:cs="Courier New" w:hint="default"/>
+      </w:rPr>
+    </w:lvl>
+    <w:lvl w:ilvl="2" w:tplc="04090005" w:tentative="1">
+      <w:start w:val="1"/>
+      <w:numFmt w:val="bullet"/>
+      <w:lvlText w:val=""/>
+      <w:lvlJc w:val="left"/>
+      <w:pPr>
+        <w:ind w:left="2160" w:hanging="360"/>
+      </w:pPr>
+      <w:rPr>
+        <w:rFonts w:ascii="Wingdings" w:hAnsi="Wingdings" w:hint="default"/>
+      </w:rPr>
+    </w:lvl>
+    <w:lvl w:ilvl="3" w:tplc="04090001" w:tentative="1">
+      <w:start w:val="1"/>
+      <w:numFmt w:val="bullet"/>
+      <w:lvlText w:val=""/>
+      <w:lvlJc w:val="left"/>
+      <w:pPr>
+        <w:ind w:left="2880" w:hanging="360"/>
+      </w:pPr>
+      <w:rPr>
+        <w:rFonts w:ascii="Symbol" w:hAnsi="Symbol" w:hint="default"/>
+      </w:rPr>
+    </w:lvl>
+    <w:lvl w:ilvl="4" w:tplc="04090003" w:tentative="1">
+      <w:start w:val="1"/>
+      <w:numFmt w:val="bullet"/>
+      <w:lvlText w:val="o"/>
+      <w:lvlJc w:val="left"/>
+      <w:pPr>
+        <w:ind w:left="3600" w:hanging="360"/>
+      </w:pPr>
+      <w:rPr>
+        <w:rFonts w:ascii="Courier New" w:hAnsi="Courier New" w:cs="Courier New" w:hint="default"/>
+      </w:rPr>
+    </w:lvl>
+    <w:lvl w:ilvl="5" w:tplc="04090005" w:tentative="1">
+      <w:start w:val="1"/>
+      <w:numFmt w:val="bullet"/>
+      <w:lvlText w:val=""/>
+      <w:lvlJc w:val="left"/>
+      <w:pPr>
+        <w:ind w:left="4320" w:hanging="360"/>
+      </w:pPr>
+      <w:rPr>
+        <w:rFonts w:ascii="Wingdings" w:hAnsi="Wingdings" w:hint="default"/>
+      </w:rPr>
+    </w:lvl>
+    <w:lvl w:ilvl="6" w:tplc="04090001" w:tentative="1">
+      <w:start w:val="1"/>
+      <w:numFmt w:val="bullet"/>
+      <w:lvlText w:val=""/>
+      <w:lvlJc w:val="left"/>
+      <w:pPr>
+        <w:ind w:left="5040" w:hanging="360"/>
+      </w:pPr>
+      <w:rPr>
+        <w:rFonts w:ascii="Symbol" w:hAnsi="Symbol" w:hint="default"/>
+      </w:rPr>
+    </w:lvl>
+    <w:lvl w:ilvl="7" w:tplc="04090003" w:tentative="1">
+      <w:start w:val="1"/>
+      <w:numFmt w:val="bullet"/>
+      <w:lvlText w:val="o"/>
+      <w:lvlJc w:val="left"/>
+      <w:pPr>
+        <w:ind w:left="5760" w:hanging="360"/>
+      </w:pPr>
+      <w:rPr>
+        <w:rFonts w:ascii="Courier New" w:hAnsi="Courier New" w:cs="Courier New" w:hint="default"/>
+      </w:rPr>
+    </w:lvl>
+    <w:lvl w:ilvl="8" w:tplc="04090005" w:tentative="1">
+      <w:start w:val="1"/>
+      <w:numFmt w:val="bullet"/>
+      <w:lvlText w:val=""/>
+      <w:lvlJc w:val="left"/>
+      <w:pPr>
+        <w:ind w:left="6480" w:hanging="360"/>
+      </w:pPr>
+      <w:rPr>
+        <w:rFonts w:ascii="Wingdings" w:hAnsi="Wingdings" w:hint="default"/>
+      </w:rPr>
+    </w:lvl>
+  </w:abstractNum>
+  <w:abstractNum w:abstractNumId="4" w15:restartNumberingAfterBreak="0">
     <w:nsid w:val="72FC75FE"/>
     <w:multiLevelType w:val="hybridMultilevel"/>
     <w:tmpl w:val="C4928FB4"/>
@@ -2333,7 +2878,7 @@
     </w:lvl>
   </w:abstractNum>
   <w:num w:numId="1">
-    <w:abstractNumId w:val="3"/>
+    <w:abstractNumId w:val="4"/>
   </w:num>
   <w:num w:numId="2">
     <w:abstractNumId w:val="1"/>
@@ -2343,6 +2888,9 @@
   </w:num>
   <w:num w:numId="4">
     <w:abstractNumId w:val="2"/>
+  </w:num>
+  <w:num w:numId="5">
+    <w:abstractNumId w:val="3"/>
   </w:num>
 </w:numbering>
 </file>

</xml_diff>

<commit_message>
program data reworked so html layout is easier
</commit_message>
<xml_diff>
--- a/New Site Design.docx
+++ b/New Site Design.docx
@@ -109,13 +109,8 @@
         </w:numPr>
       </w:pPr>
       <w:r>
-        <w:t xml:space="preserve">Remove redundant pages and those made obsolete by improved </w:t>
-      </w:r>
-      <w:proofErr w:type="spellStart"/>
-      <w:r>
-        <w:t>navbar</w:t>
-      </w:r>
-      <w:proofErr w:type="spellEnd"/>
+        <w:t>Remove redundant pages and those made obsolete by improved navbar</w:t>
+      </w:r>
     </w:p>
     <w:p>
       <w:pPr>
@@ -168,15 +163,7 @@
         <w:t>/content</w:t>
       </w:r>
       <w:r>
-        <w:t xml:space="preserve"> into appropriate place with new </w:t>
-      </w:r>
-      <w:proofErr w:type="spellStart"/>
-      <w:r>
-        <w:t>nav</w:t>
-      </w:r>
-      <w:proofErr w:type="spellEnd"/>
-      <w:r>
-        <w:t xml:space="preserve"> structure</w:t>
+        <w:t xml:space="preserve"> into appropriate place with new nav structure</w:t>
       </w:r>
     </w:p>
     <w:p>
@@ -242,18 +229,10 @@
         </w:numPr>
       </w:pPr>
       <w:r>
-        <w:t xml:space="preserve">Create demo within </w:t>
-      </w:r>
-      <w:proofErr w:type="spellStart"/>
-      <w:r>
-        <w:t>S</w:t>
-      </w:r>
-      <w:r>
-        <w:t>itefinity</w:t>
-      </w:r>
-      <w:proofErr w:type="spellEnd"/>
-      <w:r>
-        <w:t xml:space="preserve"> of pages to showcase to shareholders</w:t>
+        <w:t>Create demo within S</w:t>
+      </w:r>
+      <w:r>
+        <w:t>itefinity of pages to showcase to shareholders</w:t>
       </w:r>
     </w:p>
     <w:p/>
@@ -281,13 +260,8 @@
         </w:numPr>
       </w:pPr>
       <w:r>
-        <w:t xml:space="preserve">Never hide main </w:t>
-      </w:r>
-      <w:proofErr w:type="spellStart"/>
-      <w:r>
-        <w:t>nav</w:t>
-      </w:r>
-      <w:proofErr w:type="spellEnd"/>
+        <w:t>Never hide main nav</w:t>
+      </w:r>
       <w:r>
         <w:t>,</w:t>
       </w:r>
@@ -304,15 +278,7 @@
         </w:numPr>
       </w:pPr>
       <w:r>
-        <w:t xml:space="preserve">Explore order of main </w:t>
-      </w:r>
-      <w:proofErr w:type="spellStart"/>
-      <w:r>
-        <w:t>nav</w:t>
-      </w:r>
-      <w:proofErr w:type="spellEnd"/>
-      <w:r>
-        <w:t>-bar and reorganize main links (and anchor text)</w:t>
+        <w:t>Explore order of main nav-bar and reorganize main links (and anchor text)</w:t>
       </w:r>
     </w:p>
     <w:p>
@@ -347,11 +313,9 @@
           <w:numId w:val="1"/>
         </w:numPr>
       </w:pPr>
-      <w:proofErr w:type="gramStart"/>
       <w:r>
         <w:t>Just list the available degrees, nothing fancy?</w:t>
       </w:r>
-      <w:proofErr w:type="gramEnd"/>
     </w:p>
     <w:p>
       <w:pPr>
@@ -480,23 +444,7 @@
         </w:numPr>
       </w:pPr>
       <w:r>
-        <w:t xml:space="preserve">We need a full content audit of the site. People who own the pages/content need to go over it and determine if </w:t>
-      </w:r>
-      <w:proofErr w:type="gramStart"/>
-      <w:r>
-        <w:t>it’s</w:t>
-      </w:r>
-      <w:proofErr w:type="gramEnd"/>
-      <w:r>
-        <w:t xml:space="preserve"> relevant and up to date. Else, the page is </w:t>
-      </w:r>
-      <w:proofErr w:type="gramStart"/>
-      <w:r>
-        <w:t>getting</w:t>
-      </w:r>
-      <w:proofErr w:type="gramEnd"/>
-      <w:r>
-        <w:t xml:space="preserve"> deleted.</w:t>
+        <w:t>We need a full content audit of the site. People who own the pages/content need to go over it and determine if it’s relevant and up to date. Else, the page is getting deleted.</w:t>
       </w:r>
     </w:p>
     <w:p>
@@ -526,15 +474,7 @@
         <w:t>/apply now</w:t>
       </w:r>
       <w:r>
-        <w:t xml:space="preserve">. Every link takes you where </w:t>
-      </w:r>
-      <w:proofErr w:type="gramStart"/>
-      <w:r>
-        <w:t>you’d</w:t>
-      </w:r>
-      <w:proofErr w:type="gramEnd"/>
-      <w:r>
-        <w:t xml:space="preserve"> expect to go…</w:t>
+        <w:t>. Every link takes you where you’d expect to go…</w:t>
       </w:r>
     </w:p>
     <w:p>
@@ -646,41 +586,20 @@
           <w:numId w:val="1"/>
         </w:numPr>
       </w:pPr>
-      <w:proofErr w:type="gramStart"/>
-      <w:r>
-        <w:t>Showcase</w:t>
-      </w:r>
-      <w:proofErr w:type="gramEnd"/>
-      <w:r>
-        <w:t xml:space="preserve"> more about life on campus. Carousel with real campus photos and student activities</w:t>
-      </w:r>
-    </w:p>
-    <w:p>
-      <w:pPr>
-        <w:pStyle w:val="ListParagraph"/>
-        <w:numPr>
-          <w:ilvl w:val="1"/>
-          <w:numId w:val="1"/>
-        </w:numPr>
-      </w:pPr>
-      <w:r>
-        <w:t xml:space="preserve">Put awards and other news info below carousel. We want to show students campus… not a photo of the dean and a bunch of ad-style information. Sure, </w:t>
-      </w:r>
-      <w:proofErr w:type="gramStart"/>
-      <w:r>
-        <w:t>we’re</w:t>
-      </w:r>
-      <w:proofErr w:type="gramEnd"/>
-      <w:r>
-        <w:t xml:space="preserve"> trying to sell the campus, but our current carousel is too reminiscent of scrolling ads on </w:t>
-      </w:r>
-      <w:proofErr w:type="spellStart"/>
-      <w:r>
-        <w:t>eCommerce</w:t>
-      </w:r>
-      <w:proofErr w:type="spellEnd"/>
-      <w:r>
-        <w:t xml:space="preserve"> and business sites.</w:t>
+      <w:r>
+        <w:t>Showcase more about life on campus. Carousel with real campus photos and student activities</w:t>
+      </w:r>
+    </w:p>
+    <w:p>
+      <w:pPr>
+        <w:pStyle w:val="ListParagraph"/>
+        <w:numPr>
+          <w:ilvl w:val="1"/>
+          <w:numId w:val="1"/>
+        </w:numPr>
+      </w:pPr>
+      <w:r>
+        <w:t>Put awards and other news info below carousel. We want to show students campus… not a photo of the dean and a bunch of ad-style information. Sure, we’re trying to sell the campus, but our current carousel is too reminiscent of scrolling ads on eCommerce and business sites.</w:t>
       </w:r>
     </w:p>
     <w:p>
@@ -775,13 +694,8 @@
         </w:numPr>
       </w:pPr>
       <w:r>
-        <w:t xml:space="preserve">No side </w:t>
-      </w:r>
-      <w:proofErr w:type="spellStart"/>
-      <w:r>
-        <w:t>nav</w:t>
-      </w:r>
-      <w:proofErr w:type="spellEnd"/>
+        <w:t>No side nav</w:t>
+      </w:r>
     </w:p>
     <w:p>
       <w:pPr>
@@ -828,35 +742,19 @@
         </w:numPr>
       </w:pPr>
       <w:r>
-        <w:t xml:space="preserve">Stats on available jobs and money? </w:t>
-      </w:r>
-      <w:proofErr w:type="gramStart"/>
-      <w:r>
-        <w:t>Or</w:t>
-      </w:r>
-      <w:proofErr w:type="gramEnd"/>
-      <w:r>
-        <w:t xml:space="preserve"> reserve that for alumni page?</w:t>
-      </w:r>
-    </w:p>
-    <w:p>
-      <w:pPr>
-        <w:pStyle w:val="ListParagraph"/>
-        <w:numPr>
-          <w:ilvl w:val="1"/>
-          <w:numId w:val="1"/>
-        </w:numPr>
-      </w:pPr>
-      <w:r>
-        <w:t xml:space="preserve">Snapshot of recent </w:t>
-      </w:r>
-      <w:proofErr w:type="spellStart"/>
-      <w:r>
-        <w:t>alumn</w:t>
-      </w:r>
-      <w:proofErr w:type="spellEnd"/>
-      <w:r>
-        <w:t xml:space="preserve"> who has that degree and the job they do. Link to alumni article on them. Think customer reviews…</w:t>
+        <w:t>Stats on available jobs and money? Or reserve that for alumni page?</w:t>
+      </w:r>
+    </w:p>
+    <w:p>
+      <w:pPr>
+        <w:pStyle w:val="ListParagraph"/>
+        <w:numPr>
+          <w:ilvl w:val="1"/>
+          <w:numId w:val="1"/>
+        </w:numPr>
+      </w:pPr>
+      <w:r>
+        <w:t>Snapshot of recent alumn who has that degree and the job they do. Link to alumni article on them. Think customer reviews…</w:t>
       </w:r>
     </w:p>
     <w:p>
@@ -1026,15 +924,7 @@
         </w:numPr>
       </w:pPr>
       <w:r>
-        <w:t xml:space="preserve">Audiences to consider for the site. There are a lot given the nature of the college and campus. </w:t>
-      </w:r>
-      <w:proofErr w:type="gramStart"/>
-      <w:r>
-        <w:t>But</w:t>
-      </w:r>
-      <w:proofErr w:type="gramEnd"/>
-      <w:r>
-        <w:t xml:space="preserve"> what is the main audience? Students, probably, so focus on them the most.</w:t>
+        <w:t>Audiences to consider for the site. There are a lot given the nature of the college and campus. But what is the main audience? Students, probably, so focus on them the most.</w:t>
       </w:r>
     </w:p>
     <w:p>
@@ -1118,77 +1008,43 @@
         </w:numPr>
       </w:pPr>
       <w:r>
-        <w:t xml:space="preserve">Need to tailor main </w:t>
-      </w:r>
-      <w:proofErr w:type="spellStart"/>
-      <w:r>
-        <w:t>nav</w:t>
-      </w:r>
-      <w:proofErr w:type="spellEnd"/>
-      <w:r>
-        <w:t xml:space="preserve">-linked pages and </w:t>
-      </w:r>
-      <w:proofErr w:type="spellStart"/>
-      <w:r>
-        <w:t>nav</w:t>
-      </w:r>
-      <w:proofErr w:type="spellEnd"/>
-      <w:r>
-        <w:t xml:space="preserve"> anchors to audience. If we expect potential patients to visit the site, clinical anchor should be renamed ‘Clinics’ or ‘Patients’. Should be renamed anyway… clinical tells me nothing about what to expect when clicking that link.</w:t>
-      </w:r>
-    </w:p>
-    <w:p>
-      <w:pPr>
-        <w:pStyle w:val="ListParagraph"/>
-        <w:numPr>
-          <w:ilvl w:val="0"/>
-          <w:numId w:val="1"/>
-        </w:numPr>
-      </w:pPr>
-      <w:r>
-        <w:t xml:space="preserve">Separate student </w:t>
-      </w:r>
-      <w:proofErr w:type="spellStart"/>
-      <w:r>
-        <w:t>clinicals</w:t>
-      </w:r>
-      <w:proofErr w:type="spellEnd"/>
-      <w:r>
-        <w:t xml:space="preserve"> (practicums) from actual clinics in existing ‘clinical’ tab</w:t>
-      </w:r>
-    </w:p>
-    <w:p>
-      <w:pPr>
-        <w:pStyle w:val="ListParagraph"/>
-        <w:numPr>
-          <w:ilvl w:val="1"/>
-          <w:numId w:val="1"/>
-        </w:numPr>
-      </w:pPr>
-      <w:proofErr w:type="gramStart"/>
-      <w:r>
-        <w:t>separation</w:t>
-      </w:r>
-      <w:proofErr w:type="gramEnd"/>
-      <w:r>
-        <w:t xml:space="preserve"> of audiences.</w:t>
-      </w:r>
-    </w:p>
-    <w:p>
-      <w:pPr>
-        <w:pStyle w:val="ListParagraph"/>
-        <w:numPr>
-          <w:ilvl w:val="1"/>
-          <w:numId w:val="1"/>
-        </w:numPr>
-      </w:pPr>
-      <w:proofErr w:type="spellStart"/>
-      <w:r>
-        <w:t>Clinicals</w:t>
-      </w:r>
-      <w:proofErr w:type="spellEnd"/>
-      <w:r>
-        <w:t xml:space="preserve"> should go under students </w:t>
+        <w:t>Need to tailor main nav-linked pages and nav anchors to audience. If we expect potential patients to visit the site, clinical anchor should be renamed ‘Clinics’ or ‘Patients’. Should be renamed anyway… clinical tells me nothing about what to expect when clicking that link.</w:t>
+      </w:r>
+    </w:p>
+    <w:p>
+      <w:pPr>
+        <w:pStyle w:val="ListParagraph"/>
+        <w:numPr>
+          <w:ilvl w:val="0"/>
+          <w:numId w:val="1"/>
+        </w:numPr>
+      </w:pPr>
+      <w:r>
+        <w:t>Separate student clinicals (practicums) from actual clinics in existing ‘clinical’ tab</w:t>
+      </w:r>
+    </w:p>
+    <w:p>
+      <w:pPr>
+        <w:pStyle w:val="ListParagraph"/>
+        <w:numPr>
+          <w:ilvl w:val="1"/>
+          <w:numId w:val="1"/>
+        </w:numPr>
+      </w:pPr>
+      <w:r>
+        <w:t>separation of audiences.</w:t>
+      </w:r>
+    </w:p>
+    <w:p>
+      <w:pPr>
+        <w:pStyle w:val="ListParagraph"/>
+        <w:numPr>
+          <w:ilvl w:val="1"/>
+          <w:numId w:val="1"/>
+        </w:numPr>
+      </w:pPr>
+      <w:r>
+        <w:t xml:space="preserve">Clinicals should go under students </w:t>
       </w:r>
       <w:r>
         <w:t>menu</w:t>
@@ -1227,58 +1083,32 @@
         </w:numPr>
       </w:pPr>
       <w:r>
-        <w:t xml:space="preserve">Replace main </w:t>
-      </w:r>
-      <w:proofErr w:type="spellStart"/>
-      <w:r>
-        <w:t>nav</w:t>
-      </w:r>
-      <w:proofErr w:type="spellEnd"/>
-      <w:r>
-        <w:t xml:space="preserve"> to </w:t>
-      </w:r>
-      <w:proofErr w:type="spellStart"/>
-      <w:r>
-        <w:t>subsite</w:t>
-      </w:r>
-      <w:proofErr w:type="spellEnd"/>
-      <w:r>
-        <w:t xml:space="preserve"> pages</w:t>
-      </w:r>
-    </w:p>
-    <w:p>
-      <w:pPr>
-        <w:pStyle w:val="ListParagraph"/>
-        <w:numPr>
-          <w:ilvl w:val="1"/>
-          <w:numId w:val="1"/>
-        </w:numPr>
-      </w:pPr>
-      <w:r>
-        <w:t xml:space="preserve">Override breadcrumb to only display page path for current </w:t>
-      </w:r>
-      <w:proofErr w:type="spellStart"/>
-      <w:r>
-        <w:t>subsite</w:t>
-      </w:r>
-      <w:proofErr w:type="spellEnd"/>
-    </w:p>
-    <w:p>
-      <w:pPr>
-        <w:pStyle w:val="ListParagraph"/>
-        <w:numPr>
-          <w:ilvl w:val="1"/>
-          <w:numId w:val="1"/>
-        </w:numPr>
-      </w:pPr>
-      <w:r>
-        <w:t xml:space="preserve">Add “Return to Main College of Nursing” link in </w:t>
-      </w:r>
-      <w:proofErr w:type="spellStart"/>
-      <w:r>
-        <w:t>nav</w:t>
-      </w:r>
-      <w:proofErr w:type="spellEnd"/>
+        <w:t>Replace main nav to subsite pages</w:t>
+      </w:r>
+    </w:p>
+    <w:p>
+      <w:pPr>
+        <w:pStyle w:val="ListParagraph"/>
+        <w:numPr>
+          <w:ilvl w:val="1"/>
+          <w:numId w:val="1"/>
+        </w:numPr>
+      </w:pPr>
+      <w:r>
+        <w:t>Override breadcrumb to only display page path for current subsite</w:t>
+      </w:r>
+    </w:p>
+    <w:p>
+      <w:pPr>
+        <w:pStyle w:val="ListParagraph"/>
+        <w:numPr>
+          <w:ilvl w:val="1"/>
+          <w:numId w:val="1"/>
+        </w:numPr>
+      </w:pPr>
+      <w:r>
+        <w:t>Add “Return to Main College of Nursing” link in nav</w:t>
+      </w:r>
     </w:p>
     <w:p>
       <w:pPr>
@@ -1324,15 +1154,7 @@
         </w:numPr>
       </w:pPr>
       <w:r>
-        <w:t xml:space="preserve">Make all phone numbers clickable so a call is triggered (&lt;a </w:t>
-      </w:r>
-      <w:proofErr w:type="spellStart"/>
-      <w:r>
-        <w:t>href</w:t>
-      </w:r>
-      <w:proofErr w:type="spellEnd"/>
-      <w:r>
-        <w:t>=”</w:t>
+        <w:t>Make all phone numbers clickable so a call is triggered (&lt;a href=”</w:t>
       </w:r>
       <w:hyperlink r:id="rId6" w:history="1">
         <w:r>
@@ -1358,15 +1180,7 @@
         <w:t>For mobile only?</w:t>
       </w:r>
       <w:r>
-        <w:t xml:space="preserve"> </w:t>
-      </w:r>
-      <w:proofErr w:type="gramStart"/>
-      <w:r>
-        <w:t>Or</w:t>
-      </w:r>
-      <w:proofErr w:type="gramEnd"/>
-      <w:r>
-        <w:t xml:space="preserve"> do we assume VOIP for Desktop Users?</w:t>
+        <w:t xml:space="preserve"> Or do we assume VOIP for Desktop Users?</w:t>
       </w:r>
     </w:p>
     <w:p>
@@ -1487,77 +1301,43 @@
         </w:numPr>
       </w:pPr>
       <w:r>
-        <w:t xml:space="preserve">If there are image and links together, and the image does nothing more than enhance the content and link, make the entire ‘card’ clickable. Larger clickable area makes it easier to click links. </w:t>
-      </w:r>
-      <w:proofErr w:type="spellStart"/>
-      <w:r>
-        <w:t>Fitt’s</w:t>
-      </w:r>
-      <w:proofErr w:type="spellEnd"/>
-      <w:r>
-        <w:t xml:space="preserve"> Law (the closer and larger a target, the quicker and easier it is to hit)</w:t>
-      </w:r>
-    </w:p>
-    <w:p>
-      <w:pPr>
-        <w:pStyle w:val="ListParagraph"/>
-        <w:numPr>
-          <w:ilvl w:val="0"/>
-          <w:numId w:val="1"/>
-        </w:numPr>
-      </w:pPr>
-      <w:r>
-        <w:t xml:space="preserve">Jump links on </w:t>
-      </w:r>
-      <w:proofErr w:type="gramStart"/>
-      <w:r>
-        <w:t>homepage?</w:t>
-      </w:r>
-      <w:proofErr w:type="gramEnd"/>
-      <w:r>
-        <w:t xml:space="preserve"> </w:t>
-      </w:r>
-      <w:proofErr w:type="gramStart"/>
-      <w:r>
-        <w:t>Or</w:t>
-      </w:r>
-      <w:proofErr w:type="gramEnd"/>
-      <w:r>
-        <w:t xml:space="preserve"> other pages?</w:t>
-      </w:r>
-    </w:p>
-    <w:p>
-      <w:pPr>
-        <w:pStyle w:val="ListParagraph"/>
-        <w:numPr>
-          <w:ilvl w:val="0"/>
-          <w:numId w:val="1"/>
-        </w:numPr>
-      </w:pPr>
-      <w:proofErr w:type="gramStart"/>
+        <w:t>If there are image and links together, and the image does nothing more than enhance the content and link, make the entire ‘card’ clickable. Larger clickable area makes it easier to click links. Fitt’s Law (the closer and larger a target, the quicker and easier it is to hit)</w:t>
+      </w:r>
+    </w:p>
+    <w:p>
+      <w:pPr>
+        <w:pStyle w:val="ListParagraph"/>
+        <w:numPr>
+          <w:ilvl w:val="0"/>
+          <w:numId w:val="1"/>
+        </w:numPr>
+      </w:pPr>
+      <w:r>
+        <w:t>Jump links on homepage? Or other pages?</w:t>
+      </w:r>
+    </w:p>
+    <w:p>
+      <w:pPr>
+        <w:pStyle w:val="ListParagraph"/>
+        <w:numPr>
+          <w:ilvl w:val="0"/>
+          <w:numId w:val="1"/>
+        </w:numPr>
+      </w:pPr>
       <w:r>
         <w:t>Linking to child pages in context?</w:t>
       </w:r>
-      <w:proofErr w:type="gramEnd"/>
-    </w:p>
-    <w:p>
-      <w:pPr>
-        <w:pStyle w:val="ListParagraph"/>
-        <w:numPr>
-          <w:ilvl w:val="1"/>
-          <w:numId w:val="1"/>
-        </w:numPr>
-      </w:pPr>
-      <w:r>
-        <w:t xml:space="preserve">If we have left-hand navigation, we probably </w:t>
-      </w:r>
-      <w:proofErr w:type="gramStart"/>
-      <w:r>
-        <w:t>don’t</w:t>
-      </w:r>
-      <w:proofErr w:type="gramEnd"/>
-      <w:r>
-        <w:t xml:space="preserve"> need generic content and links to sub-pages in the main section as well. Look into this.</w:t>
+    </w:p>
+    <w:p>
+      <w:pPr>
+        <w:pStyle w:val="ListParagraph"/>
+        <w:numPr>
+          <w:ilvl w:val="1"/>
+          <w:numId w:val="1"/>
+        </w:numPr>
+      </w:pPr>
+      <w:r>
+        <w:t>If we have left-hand navigation, we probably don’t need generic content and links to sub-pages in the main section as well. Look into this.</w:t>
       </w:r>
     </w:p>
     <w:p>
@@ -1599,7 +1379,6 @@
           <w:sz w:val="28"/>
         </w:rPr>
       </w:pPr>
-      <w:proofErr w:type="spellStart"/>
       <w:r>
         <w:rPr>
           <w:b/>
@@ -1607,78 +1386,29 @@
         </w:rPr>
         <w:t>Wishlist</w:t>
       </w:r>
-      <w:proofErr w:type="spellEnd"/>
-    </w:p>
-    <w:p>
-      <w:pPr>
-        <w:pStyle w:val="ListParagraph"/>
-        <w:numPr>
-          <w:ilvl w:val="0"/>
-          <w:numId w:val="1"/>
-        </w:numPr>
-      </w:pPr>
-      <w:r>
-        <w:t xml:space="preserve">Keep bachelor/graduate pages, but allow them to do the winnowing on the main academics page if they wish. Main category pages provide a place to link to and that exist in navigation. </w:t>
-      </w:r>
-      <w:proofErr w:type="gramStart"/>
-      <w:r>
-        <w:t>Also</w:t>
-      </w:r>
-      <w:proofErr w:type="gramEnd"/>
-      <w:r>
-        <w:t xml:space="preserve">, there’s potential important information. </w:t>
-      </w:r>
-      <w:proofErr w:type="gramStart"/>
-      <w:r>
-        <w:t>But</w:t>
-      </w:r>
-      <w:proofErr w:type="gramEnd"/>
-      <w:r>
-        <w:t xml:space="preserve"> the landing pages should just have a link to the degree pages. </w:t>
-      </w:r>
-      <w:proofErr w:type="gramStart"/>
-      <w:r>
-        <w:t>or</w:t>
-      </w:r>
-      <w:proofErr w:type="gramEnd"/>
-      <w:r>
-        <w:t xml:space="preserve"> a brief description and then a link. Not </w:t>
-      </w:r>
-      <w:proofErr w:type="gramStart"/>
-      <w:r>
-        <w:t>what’s</w:t>
-      </w:r>
-      <w:proofErr w:type="gramEnd"/>
-      <w:r>
-        <w:t xml:space="preserve"> there now. </w:t>
-      </w:r>
-    </w:p>
-    <w:p>
-      <w:pPr>
-        <w:pStyle w:val="ListParagraph"/>
-        <w:numPr>
-          <w:ilvl w:val="1"/>
-          <w:numId w:val="1"/>
-        </w:numPr>
-      </w:pPr>
-      <w:r>
-        <w:t xml:space="preserve">Dynamic content generation – links or select field triggers degrees available for each education level (use existing dropdown) or area (undergrad, masters, </w:t>
-      </w:r>
-      <w:proofErr w:type="spellStart"/>
-      <w:r>
-        <w:t>phd</w:t>
-      </w:r>
-      <w:proofErr w:type="spellEnd"/>
-      <w:r>
-        <w:t xml:space="preserve">, </w:t>
-      </w:r>
-      <w:proofErr w:type="spellStart"/>
-      <w:r>
-        <w:t>etc</w:t>
-      </w:r>
-      <w:proofErr w:type="spellEnd"/>
-      <w:r>
-        <w:t>)</w:t>
+    </w:p>
+    <w:p>
+      <w:pPr>
+        <w:pStyle w:val="ListParagraph"/>
+        <w:numPr>
+          <w:ilvl w:val="0"/>
+          <w:numId w:val="1"/>
+        </w:numPr>
+      </w:pPr>
+      <w:r>
+        <w:t xml:space="preserve">Keep bachelor/graduate pages, but allow them to do the winnowing on the main academics page if they wish. Main category pages provide a place to link to and that exist in navigation. Also, there’s potential important information. But the landing pages should just have a link to the degree pages. or a brief description and then a link. Not what’s there now. </w:t>
+      </w:r>
+    </w:p>
+    <w:p>
+      <w:pPr>
+        <w:pStyle w:val="ListParagraph"/>
+        <w:numPr>
+          <w:ilvl w:val="1"/>
+          <w:numId w:val="1"/>
+        </w:numPr>
+      </w:pPr>
+      <w:r>
+        <w:t>Dynamic content generation – links or select field triggers degrees available for each education level (use existing dropdown) or area (undergrad, masters, phd, etc)</w:t>
       </w:r>
     </w:p>
     <w:p>
@@ -1713,18 +1443,8 @@
           <w:numId w:val="1"/>
         </w:numPr>
       </w:pPr>
-      <w:proofErr w:type="spellStart"/>
-      <w:proofErr w:type="gramStart"/>
-      <w:r>
-        <w:t>eCommerce</w:t>
-      </w:r>
-      <w:proofErr w:type="spellEnd"/>
-      <w:r>
-        <w:t>-style</w:t>
-      </w:r>
-      <w:proofErr w:type="gramEnd"/>
-      <w:r>
-        <w:t xml:space="preserve"> faceted search/winnowing. </w:t>
+      <w:r>
+        <w:t xml:space="preserve">eCommerce-style faceted search/winnowing. </w:t>
       </w:r>
     </w:p>
     <w:p>
@@ -1736,15 +1456,7 @@
         </w:numPr>
       </w:pPr>
       <w:r>
-        <w:t xml:space="preserve">Force several choices within main admissions pages (single page app) before </w:t>
-      </w:r>
-      <w:proofErr w:type="gramStart"/>
-      <w:r>
-        <w:t>being presented</w:t>
-      </w:r>
-      <w:proofErr w:type="gramEnd"/>
-      <w:r>
-        <w:t xml:space="preserve"> with a limited list of degrees and descriptions. </w:t>
+        <w:t xml:space="preserve">Force several choices within main admissions pages (single page app) before being presented with a limited list of degrees and descriptions. </w:t>
       </w:r>
     </w:p>
     <w:p>
@@ -1767,15 +1479,8 @@
           <w:numId w:val="1"/>
         </w:numPr>
       </w:pPr>
-      <w:proofErr w:type="spellStart"/>
-      <w:proofErr w:type="gramStart"/>
-      <w:r>
-        <w:t>eCommerce</w:t>
-      </w:r>
-      <w:proofErr w:type="spellEnd"/>
-      <w:proofErr w:type="gramEnd"/>
-      <w:r>
-        <w:t xml:space="preserve"> winnowing for </w:t>
+      <w:r>
+        <w:t xml:space="preserve">eCommerce winnowing for </w:t>
       </w:r>
       <w:r>
         <w:t>admissions pages</w:t>
@@ -1829,15 +1534,7 @@
         </w:numPr>
       </w:pPr>
       <w:r>
-        <w:t xml:space="preserve">Include Google Map API where directions </w:t>
-      </w:r>
-      <w:proofErr w:type="gramStart"/>
-      <w:r>
-        <w:t>are provided</w:t>
-      </w:r>
-      <w:proofErr w:type="gramEnd"/>
-      <w:r>
-        <w:t xml:space="preserve"> and space is available. At the very least, link all addresses to google maps location so they can easily find directions</w:t>
+        <w:t>Include Google Map API where directions are provided and space is available. At the very least, link all addresses to google maps location so they can easily find directions</w:t>
       </w:r>
     </w:p>
     <w:p>
@@ -1909,29 +1606,8 @@
         </w:numPr>
       </w:pPr>
       <w:r>
-        <w:t xml:space="preserve">Website feedback button should go to </w:t>
-      </w:r>
-      <w:proofErr w:type="spellStart"/>
-      <w:r>
-        <w:t>con.webmaster</w:t>
-      </w:r>
-      <w:proofErr w:type="spellEnd"/>
-      <w:r>
-        <w:t xml:space="preserve"> instead of </w:t>
-      </w:r>
-      <w:proofErr w:type="spellStart"/>
-      <w:r>
-        <w:t>ucd</w:t>
-      </w:r>
-      <w:proofErr w:type="spellEnd"/>
-      <w:r>
-        <w:t xml:space="preserve"> </w:t>
-      </w:r>
-      <w:proofErr w:type="gramStart"/>
-      <w:r>
-        <w:t>webmaster?</w:t>
-      </w:r>
-      <w:proofErr w:type="gramEnd"/>
+        <w:t>Website feedback button should go to con.webmaster instead of ucd webmaster?</w:t>
+      </w:r>
     </w:p>
     <w:p>
       <w:pPr>
@@ -1997,13 +1673,8 @@
         </w:numPr>
       </w:pPr>
       <w:r>
-        <w:t xml:space="preserve">Code against salary.com </w:t>
-      </w:r>
-      <w:proofErr w:type="spellStart"/>
-      <w:r>
-        <w:t>api</w:t>
-      </w:r>
-      <w:proofErr w:type="spellEnd"/>
+        <w:t>Code against salary.com api</w:t>
+      </w:r>
     </w:p>
     <w:p>
       <w:pPr>
@@ -2016,6 +1687,35 @@
       <w:r>
         <w:t>Place in Alumni page… first thing</w:t>
       </w:r>
+    </w:p>
+    <w:p>
+      <w:pPr>
+        <w:pStyle w:val="ListParagraph"/>
+        <w:numPr>
+          <w:ilvl w:val="0"/>
+          <w:numId w:val="1"/>
+        </w:numPr>
+      </w:pPr>
+      <w:r>
+        <w:t>Faculty pages that allow you to select a “Faculty Specialty” view with faculty member grouped into accordions by specialty</w:t>
+      </w:r>
+      <w:r>
+        <w:t>. View Harvard Business School for inspiration</w:t>
+      </w:r>
+    </w:p>
+    <w:p>
+      <w:pPr>
+        <w:pStyle w:val="ListParagraph"/>
+        <w:numPr>
+          <w:ilvl w:val="0"/>
+          <w:numId w:val="1"/>
+        </w:numPr>
+      </w:pPr>
+      <w:r>
+        <w:t>Program Compare Tool</w:t>
+      </w:r>
+      <w:bookmarkStart w:id="0" w:name="_GoBack"/>
+      <w:bookmarkEnd w:id="0"/>
     </w:p>
     <w:p/>
     <w:p>
@@ -2045,23 +1745,10 @@
         <w:t>Create task list for build</w:t>
       </w:r>
       <w:r>
-        <w:t xml:space="preserve"> in </w:t>
-      </w:r>
-      <w:proofErr w:type="spellStart"/>
-      <w:r>
-        <w:t>Zendesk</w:t>
-      </w:r>
-      <w:proofErr w:type="spellEnd"/>
-      <w:r>
-        <w:t xml:space="preserve">. Everything that needs to </w:t>
-      </w:r>
-      <w:proofErr w:type="gramStart"/>
-      <w:r>
-        <w:t>be done</w:t>
-      </w:r>
-      <w:proofErr w:type="gramEnd"/>
-      <w:r>
-        <w:t>.</w:t>
+        <w:t xml:space="preserve"> in Zendesk</w:t>
+      </w:r>
+      <w:r>
+        <w:t>. Everything that needs to be done.</w:t>
       </w:r>
     </w:p>
     <w:p>
@@ -2286,17 +1973,6 @@
           <w:t>http://www.rntobsn.org/careers/</w:t>
         </w:r>
       </w:hyperlink>
-    </w:p>
-    <w:p>
-      <w:pPr>
-        <w:pStyle w:val="ListParagraph"/>
-        <w:numPr>
-          <w:ilvl w:val="0"/>
-          <w:numId w:val="5"/>
-        </w:numPr>
-      </w:pPr>
-      <w:bookmarkStart w:id="0" w:name="_GoBack"/>
-      <w:bookmarkEnd w:id="0"/>
     </w:p>
     <w:p/>
     <w:p/>

</xml_diff>

<commit_message>
video section added to program pages
</commit_message>
<xml_diff>
--- a/New Site Design.docx
+++ b/New Site Design.docx
@@ -109,8 +109,13 @@
         </w:numPr>
       </w:pPr>
       <w:r>
-        <w:t>Remove redundant pages and those made obsolete by improved navbar</w:t>
-      </w:r>
+        <w:t xml:space="preserve">Remove redundant pages and those made obsolete by improved </w:t>
+      </w:r>
+      <w:proofErr w:type="spellStart"/>
+      <w:r>
+        <w:t>navbar</w:t>
+      </w:r>
+      <w:proofErr w:type="spellEnd"/>
     </w:p>
     <w:p>
       <w:pPr>
@@ -163,7 +168,15 @@
         <w:t>/content</w:t>
       </w:r>
       <w:r>
-        <w:t xml:space="preserve"> into appropriate place with new nav structure</w:t>
+        <w:t xml:space="preserve"> into appropriate place with new </w:t>
+      </w:r>
+      <w:proofErr w:type="spellStart"/>
+      <w:r>
+        <w:t>nav</w:t>
+      </w:r>
+      <w:proofErr w:type="spellEnd"/>
+      <w:r>
+        <w:t xml:space="preserve"> structure</w:t>
       </w:r>
     </w:p>
     <w:p>
@@ -229,10 +242,73 @@
         </w:numPr>
       </w:pPr>
       <w:r>
-        <w:t>Create demo within S</w:t>
-      </w:r>
-      <w:r>
-        <w:t>itefinity of pages to showcase to shareholders</w:t>
+        <w:t xml:space="preserve">Create demo within </w:t>
+      </w:r>
+      <w:proofErr w:type="spellStart"/>
+      <w:r>
+        <w:t>S</w:t>
+      </w:r>
+      <w:r>
+        <w:t>itefinity</w:t>
+      </w:r>
+      <w:proofErr w:type="spellEnd"/>
+      <w:r>
+        <w:t xml:space="preserve"> of pages to showcase to shareholders</w:t>
+      </w:r>
+    </w:p>
+    <w:p>
+      <w:pPr>
+        <w:pStyle w:val="ListParagraph"/>
+        <w:numPr>
+          <w:ilvl w:val="0"/>
+          <w:numId w:val="4"/>
+        </w:numPr>
+      </w:pPr>
+      <w:r>
+        <w:t>Vanity URL Preservation and redirects</w:t>
+      </w:r>
+      <w:r>
+        <w:t xml:space="preserve"> (check email folder for custom </w:t>
+      </w:r>
+      <w:proofErr w:type="spellStart"/>
+      <w:r>
+        <w:t>urls</w:t>
+      </w:r>
+      <w:proofErr w:type="spellEnd"/>
+      <w:r>
+        <w:t>)</w:t>
+      </w:r>
+    </w:p>
+    <w:p>
+      <w:pPr>
+        <w:pStyle w:val="ListParagraph"/>
+        <w:numPr>
+          <w:ilvl w:val="0"/>
+          <w:numId w:val="4"/>
+        </w:numPr>
+      </w:pPr>
+      <w:r>
+        <w:t xml:space="preserve">Language requirement: </w:t>
+      </w:r>
+      <w:r>
+        <w:t>http://www.ucdenver.edu/academics/colleges/nursing/programs-admissions/undergraduate-programs/nursing-bs/Pages/requirements.aspx</w:t>
+      </w:r>
+    </w:p>
+    <w:p>
+      <w:pPr>
+        <w:pStyle w:val="ListParagraph"/>
+        <w:numPr>
+          <w:ilvl w:val="1"/>
+          <w:numId w:val="4"/>
+        </w:numPr>
+      </w:pPr>
+      <w:r>
+        <w:t>Should be it</w:t>
+      </w:r>
+      <w:bookmarkStart w:id="0" w:name="_GoBack"/>
+      <w:bookmarkEnd w:id="0"/>
+      <w:r>
+        <w:t>s own page under admissions.</w:t>
       </w:r>
     </w:p>
     <w:p/>
@@ -260,8 +336,13 @@
         </w:numPr>
       </w:pPr>
       <w:r>
-        <w:t>Never hide main nav</w:t>
-      </w:r>
+        <w:t xml:space="preserve">Never hide main </w:t>
+      </w:r>
+      <w:proofErr w:type="spellStart"/>
+      <w:r>
+        <w:t>nav</w:t>
+      </w:r>
+      <w:proofErr w:type="spellEnd"/>
       <w:r>
         <w:t>,</w:t>
       </w:r>
@@ -278,7 +359,15 @@
         </w:numPr>
       </w:pPr>
       <w:r>
-        <w:t>Explore order of main nav-bar and reorganize main links (and anchor text)</w:t>
+        <w:t xml:space="preserve">Explore order of main </w:t>
+      </w:r>
+      <w:proofErr w:type="spellStart"/>
+      <w:r>
+        <w:t>nav</w:t>
+      </w:r>
+      <w:proofErr w:type="spellEnd"/>
+      <w:r>
+        <w:t>-bar and reorganize main links (and anchor text)</w:t>
       </w:r>
     </w:p>
     <w:p>
@@ -313,9 +402,11 @@
           <w:numId w:val="1"/>
         </w:numPr>
       </w:pPr>
+      <w:proofErr w:type="gramStart"/>
       <w:r>
         <w:t>Just list the available degrees, nothing fancy?</w:t>
       </w:r>
+      <w:proofErr w:type="gramEnd"/>
     </w:p>
     <w:p>
       <w:pPr>
@@ -444,7 +535,24 @@
         </w:numPr>
       </w:pPr>
       <w:r>
-        <w:t>We need a full content audit of the site. People who own the pages/content need to go over it and determine if it’s relevant and up to date. Else, the page is getting deleted.</w:t>
+        <w:lastRenderedPageBreak/>
+        <w:t xml:space="preserve">We need a full content audit of the site. People who own the pages/content need to go over it and determine if </w:t>
+      </w:r>
+      <w:proofErr w:type="gramStart"/>
+      <w:r>
+        <w:t>it’s</w:t>
+      </w:r>
+      <w:proofErr w:type="gramEnd"/>
+      <w:r>
+        <w:t xml:space="preserve"> relevant and up to date. Else, the page is </w:t>
+      </w:r>
+      <w:proofErr w:type="gramStart"/>
+      <w:r>
+        <w:t>getting</w:t>
+      </w:r>
+      <w:proofErr w:type="gramEnd"/>
+      <w:r>
+        <w:t xml:space="preserve"> deleted.</w:t>
       </w:r>
     </w:p>
     <w:p>
@@ -474,19 +582,26 @@
         <w:t>/apply now</w:t>
       </w:r>
       <w:r>
-        <w:t>. Every link takes you where you’d expect to go…</w:t>
-      </w:r>
-    </w:p>
-    <w:p>
-      <w:pPr>
-        <w:pStyle w:val="ListParagraph"/>
-        <w:numPr>
-          <w:ilvl w:val="0"/>
-          <w:numId w:val="1"/>
-        </w:numPr>
-      </w:pPr>
-      <w:r>
-        <w:lastRenderedPageBreak/>
+        <w:t xml:space="preserve">. Every link takes you where </w:t>
+      </w:r>
+      <w:proofErr w:type="gramStart"/>
+      <w:r>
+        <w:t>you’d</w:t>
+      </w:r>
+      <w:proofErr w:type="gramEnd"/>
+      <w:r>
+        <w:t xml:space="preserve"> expect to go…</w:t>
+      </w:r>
+    </w:p>
+    <w:p>
+      <w:pPr>
+        <w:pStyle w:val="ListParagraph"/>
+        <w:numPr>
+          <w:ilvl w:val="0"/>
+          <w:numId w:val="1"/>
+        </w:numPr>
+      </w:pPr>
+      <w:r>
         <w:t>Always be wary of information overload and site clutter</w:t>
       </w:r>
     </w:p>
@@ -586,20 +701,41 @@
           <w:numId w:val="1"/>
         </w:numPr>
       </w:pPr>
-      <w:r>
-        <w:t>Showcase more about life on campus. Carousel with real campus photos and student activities</w:t>
-      </w:r>
-    </w:p>
-    <w:p>
-      <w:pPr>
-        <w:pStyle w:val="ListParagraph"/>
-        <w:numPr>
-          <w:ilvl w:val="1"/>
-          <w:numId w:val="1"/>
-        </w:numPr>
-      </w:pPr>
-      <w:r>
-        <w:t>Put awards and other news info below carousel. We want to show students campus… not a photo of the dean and a bunch of ad-style information. Sure, we’re trying to sell the campus, but our current carousel is too reminiscent of scrolling ads on eCommerce and business sites.</w:t>
+      <w:proofErr w:type="gramStart"/>
+      <w:r>
+        <w:t>Showcase</w:t>
+      </w:r>
+      <w:proofErr w:type="gramEnd"/>
+      <w:r>
+        <w:t xml:space="preserve"> more about life on campus. Carousel with real campus photos and student activities</w:t>
+      </w:r>
+    </w:p>
+    <w:p>
+      <w:pPr>
+        <w:pStyle w:val="ListParagraph"/>
+        <w:numPr>
+          <w:ilvl w:val="1"/>
+          <w:numId w:val="1"/>
+        </w:numPr>
+      </w:pPr>
+      <w:r>
+        <w:t xml:space="preserve">Put awards and other news info below carousel. We want to show students campus… not a photo of the dean and a bunch of ad-style information. Sure, </w:t>
+      </w:r>
+      <w:proofErr w:type="gramStart"/>
+      <w:r>
+        <w:t>we’re</w:t>
+      </w:r>
+      <w:proofErr w:type="gramEnd"/>
+      <w:r>
+        <w:t xml:space="preserve"> trying to sell the campus, but our current carousel is too reminiscent of scrolling ads on </w:t>
+      </w:r>
+      <w:proofErr w:type="spellStart"/>
+      <w:r>
+        <w:t>eCommerce</w:t>
+      </w:r>
+      <w:proofErr w:type="spellEnd"/>
+      <w:r>
+        <w:t xml:space="preserve"> and business sites.</w:t>
       </w:r>
     </w:p>
     <w:p>
@@ -694,8 +830,13 @@
         </w:numPr>
       </w:pPr>
       <w:r>
-        <w:t>No side nav</w:t>
-      </w:r>
+        <w:t xml:space="preserve">No side </w:t>
+      </w:r>
+      <w:proofErr w:type="spellStart"/>
+      <w:r>
+        <w:t>nav</w:t>
+      </w:r>
+      <w:proofErr w:type="spellEnd"/>
     </w:p>
     <w:p>
       <w:pPr>
@@ -742,19 +883,35 @@
         </w:numPr>
       </w:pPr>
       <w:r>
-        <w:t>Stats on available jobs and money? Or reserve that for alumni page?</w:t>
-      </w:r>
-    </w:p>
-    <w:p>
-      <w:pPr>
-        <w:pStyle w:val="ListParagraph"/>
-        <w:numPr>
-          <w:ilvl w:val="1"/>
-          <w:numId w:val="1"/>
-        </w:numPr>
-      </w:pPr>
-      <w:r>
-        <w:t>Snapshot of recent alumn who has that degree and the job they do. Link to alumni article on them. Think customer reviews…</w:t>
+        <w:t xml:space="preserve">Stats on available jobs and money? </w:t>
+      </w:r>
+      <w:proofErr w:type="gramStart"/>
+      <w:r>
+        <w:t>Or</w:t>
+      </w:r>
+      <w:proofErr w:type="gramEnd"/>
+      <w:r>
+        <w:t xml:space="preserve"> reserve that for alumni page?</w:t>
+      </w:r>
+    </w:p>
+    <w:p>
+      <w:pPr>
+        <w:pStyle w:val="ListParagraph"/>
+        <w:numPr>
+          <w:ilvl w:val="1"/>
+          <w:numId w:val="1"/>
+        </w:numPr>
+      </w:pPr>
+      <w:r>
+        <w:t xml:space="preserve">Snapshot of recent </w:t>
+      </w:r>
+      <w:proofErr w:type="spellStart"/>
+      <w:r>
+        <w:t>alumn</w:t>
+      </w:r>
+      <w:proofErr w:type="spellEnd"/>
+      <w:r>
+        <w:t xml:space="preserve"> who has that degree and the job they do. Link to alumni article on them. Think customer reviews…</w:t>
       </w:r>
     </w:p>
     <w:p>
@@ -790,6 +947,7 @@
         </w:numPr>
       </w:pPr>
       <w:r>
+        <w:lastRenderedPageBreak/>
         <w:t>Depends on how different admissions steps are for each degree level</w:t>
       </w:r>
     </w:p>
@@ -842,7 +1000,6 @@
           <w:b/>
           <w:sz w:val="28"/>
         </w:rPr>
-        <w:lastRenderedPageBreak/>
         <w:t>Architecture</w:t>
       </w:r>
     </w:p>
@@ -924,7 +1081,15 @@
         </w:numPr>
       </w:pPr>
       <w:r>
-        <w:t>Audiences to consider for the site. There are a lot given the nature of the college and campus. But what is the main audience? Students, probably, so focus on them the most.</w:t>
+        <w:t xml:space="preserve">Audiences to consider for the site. There are a lot given the nature of the college and campus. </w:t>
+      </w:r>
+      <w:proofErr w:type="gramStart"/>
+      <w:r>
+        <w:t>But</w:t>
+      </w:r>
+      <w:proofErr w:type="gramEnd"/>
+      <w:r>
+        <w:t xml:space="preserve"> what is the main audience? Students, probably, so focus on them the most.</w:t>
       </w:r>
     </w:p>
     <w:p>
@@ -1008,43 +1173,77 @@
         </w:numPr>
       </w:pPr>
       <w:r>
-        <w:t>Need to tailor main nav-linked pages and nav anchors to audience. If we expect potential patients to visit the site, clinical anchor should be renamed ‘Clinics’ or ‘Patients’. Should be renamed anyway… clinical tells me nothing about what to expect when clicking that link.</w:t>
-      </w:r>
-    </w:p>
-    <w:p>
-      <w:pPr>
-        <w:pStyle w:val="ListParagraph"/>
-        <w:numPr>
-          <w:ilvl w:val="0"/>
-          <w:numId w:val="1"/>
-        </w:numPr>
-      </w:pPr>
-      <w:r>
-        <w:t>Separate student clinicals (practicums) from actual clinics in existing ‘clinical’ tab</w:t>
-      </w:r>
-    </w:p>
-    <w:p>
-      <w:pPr>
-        <w:pStyle w:val="ListParagraph"/>
-        <w:numPr>
-          <w:ilvl w:val="1"/>
-          <w:numId w:val="1"/>
-        </w:numPr>
-      </w:pPr>
-      <w:r>
-        <w:t>separation of audiences.</w:t>
-      </w:r>
-    </w:p>
-    <w:p>
-      <w:pPr>
-        <w:pStyle w:val="ListParagraph"/>
-        <w:numPr>
-          <w:ilvl w:val="1"/>
-          <w:numId w:val="1"/>
-        </w:numPr>
-      </w:pPr>
-      <w:r>
-        <w:t xml:space="preserve">Clinicals should go under students </w:t>
+        <w:t xml:space="preserve">Need to tailor main </w:t>
+      </w:r>
+      <w:proofErr w:type="spellStart"/>
+      <w:r>
+        <w:t>nav</w:t>
+      </w:r>
+      <w:proofErr w:type="spellEnd"/>
+      <w:r>
+        <w:t xml:space="preserve">-linked pages and </w:t>
+      </w:r>
+      <w:proofErr w:type="spellStart"/>
+      <w:r>
+        <w:t>nav</w:t>
+      </w:r>
+      <w:proofErr w:type="spellEnd"/>
+      <w:r>
+        <w:t xml:space="preserve"> anchors to audience. If we expect potential patients to visit the site, clinical anchor should be renamed ‘Clinics’ or ‘Patients’. Should be renamed anyway… clinical tells me nothing about what to expect when clicking that link.</w:t>
+      </w:r>
+    </w:p>
+    <w:p>
+      <w:pPr>
+        <w:pStyle w:val="ListParagraph"/>
+        <w:numPr>
+          <w:ilvl w:val="0"/>
+          <w:numId w:val="1"/>
+        </w:numPr>
+      </w:pPr>
+      <w:r>
+        <w:t xml:space="preserve">Separate student </w:t>
+      </w:r>
+      <w:proofErr w:type="spellStart"/>
+      <w:r>
+        <w:t>clinicals</w:t>
+      </w:r>
+      <w:proofErr w:type="spellEnd"/>
+      <w:r>
+        <w:t xml:space="preserve"> (practicums) from actual clinics in existing ‘clinical’ tab</w:t>
+      </w:r>
+    </w:p>
+    <w:p>
+      <w:pPr>
+        <w:pStyle w:val="ListParagraph"/>
+        <w:numPr>
+          <w:ilvl w:val="1"/>
+          <w:numId w:val="1"/>
+        </w:numPr>
+      </w:pPr>
+      <w:proofErr w:type="gramStart"/>
+      <w:r>
+        <w:t>separation</w:t>
+      </w:r>
+      <w:proofErr w:type="gramEnd"/>
+      <w:r>
+        <w:t xml:space="preserve"> of audiences.</w:t>
+      </w:r>
+    </w:p>
+    <w:p>
+      <w:pPr>
+        <w:pStyle w:val="ListParagraph"/>
+        <w:numPr>
+          <w:ilvl w:val="1"/>
+          <w:numId w:val="1"/>
+        </w:numPr>
+      </w:pPr>
+      <w:proofErr w:type="spellStart"/>
+      <w:r>
+        <w:t>Clinicals</w:t>
+      </w:r>
+      <w:proofErr w:type="spellEnd"/>
+      <w:r>
+        <w:t xml:space="preserve"> should go under students </w:t>
       </w:r>
       <w:r>
         <w:t>menu</w:t>
@@ -1083,32 +1282,58 @@
         </w:numPr>
       </w:pPr>
       <w:r>
-        <w:t>Replace main nav to subsite pages</w:t>
-      </w:r>
-    </w:p>
-    <w:p>
-      <w:pPr>
-        <w:pStyle w:val="ListParagraph"/>
-        <w:numPr>
-          <w:ilvl w:val="1"/>
-          <w:numId w:val="1"/>
-        </w:numPr>
-      </w:pPr>
-      <w:r>
-        <w:t>Override breadcrumb to only display page path for current subsite</w:t>
-      </w:r>
-    </w:p>
-    <w:p>
-      <w:pPr>
-        <w:pStyle w:val="ListParagraph"/>
-        <w:numPr>
-          <w:ilvl w:val="1"/>
-          <w:numId w:val="1"/>
-        </w:numPr>
-      </w:pPr>
-      <w:r>
-        <w:t>Add “Return to Main College of Nursing” link in nav</w:t>
-      </w:r>
+        <w:t xml:space="preserve">Replace main </w:t>
+      </w:r>
+      <w:proofErr w:type="spellStart"/>
+      <w:r>
+        <w:t>nav</w:t>
+      </w:r>
+      <w:proofErr w:type="spellEnd"/>
+      <w:r>
+        <w:t xml:space="preserve"> to </w:t>
+      </w:r>
+      <w:proofErr w:type="spellStart"/>
+      <w:r>
+        <w:t>subsite</w:t>
+      </w:r>
+      <w:proofErr w:type="spellEnd"/>
+      <w:r>
+        <w:t xml:space="preserve"> pages</w:t>
+      </w:r>
+    </w:p>
+    <w:p>
+      <w:pPr>
+        <w:pStyle w:val="ListParagraph"/>
+        <w:numPr>
+          <w:ilvl w:val="1"/>
+          <w:numId w:val="1"/>
+        </w:numPr>
+      </w:pPr>
+      <w:r>
+        <w:t xml:space="preserve">Override breadcrumb to only display page path for current </w:t>
+      </w:r>
+      <w:proofErr w:type="spellStart"/>
+      <w:r>
+        <w:t>subsite</w:t>
+      </w:r>
+      <w:proofErr w:type="spellEnd"/>
+    </w:p>
+    <w:p>
+      <w:pPr>
+        <w:pStyle w:val="ListParagraph"/>
+        <w:numPr>
+          <w:ilvl w:val="1"/>
+          <w:numId w:val="1"/>
+        </w:numPr>
+      </w:pPr>
+      <w:r>
+        <w:t xml:space="preserve">Add “Return to Main College of Nursing” link in </w:t>
+      </w:r>
+      <w:proofErr w:type="spellStart"/>
+      <w:r>
+        <w:t>nav</w:t>
+      </w:r>
+      <w:proofErr w:type="spellEnd"/>
     </w:p>
     <w:p>
       <w:pPr>
@@ -1154,7 +1379,15 @@
         </w:numPr>
       </w:pPr>
       <w:r>
-        <w:t>Make all phone numbers clickable so a call is triggered (&lt;a href=”</w:t>
+        <w:t xml:space="preserve">Make all phone numbers clickable so a call is triggered (&lt;a </w:t>
+      </w:r>
+      <w:proofErr w:type="spellStart"/>
+      <w:r>
+        <w:t>href</w:t>
+      </w:r>
+      <w:proofErr w:type="spellEnd"/>
+      <w:r>
+        <w:t>=”</w:t>
       </w:r>
       <w:hyperlink r:id="rId6" w:history="1">
         <w:r>
@@ -1180,7 +1413,15 @@
         <w:t>For mobile only?</w:t>
       </w:r>
       <w:r>
-        <w:t xml:space="preserve"> Or do we assume VOIP for Desktop Users?</w:t>
+        <w:t xml:space="preserve"> </w:t>
+      </w:r>
+      <w:proofErr w:type="gramStart"/>
+      <w:r>
+        <w:t>Or</w:t>
+      </w:r>
+      <w:proofErr w:type="gramEnd"/>
+      <w:r>
+        <w:t xml:space="preserve"> do we assume VOIP for Desktop Users?</w:t>
       </w:r>
     </w:p>
     <w:p>
@@ -1237,6 +1478,7 @@
         </w:numPr>
       </w:pPr>
       <w:r>
+        <w:lastRenderedPageBreak/>
         <w:t>Better use of negative space</w:t>
       </w:r>
     </w:p>
@@ -1270,7 +1512,6 @@
         </w:numPr>
       </w:pPr>
       <w:r>
-        <w:lastRenderedPageBreak/>
         <w:t>Information overload is an issue</w:t>
       </w:r>
       <w:r>
@@ -1301,43 +1542,77 @@
         </w:numPr>
       </w:pPr>
       <w:r>
-        <w:t>If there are image and links together, and the image does nothing more than enhance the content and link, make the entire ‘card’ clickable. Larger clickable area makes it easier to click links. Fitt’s Law (the closer and larger a target, the quicker and easier it is to hit)</w:t>
-      </w:r>
-    </w:p>
-    <w:p>
-      <w:pPr>
-        <w:pStyle w:val="ListParagraph"/>
-        <w:numPr>
-          <w:ilvl w:val="0"/>
-          <w:numId w:val="1"/>
-        </w:numPr>
-      </w:pPr>
-      <w:r>
-        <w:t>Jump links on homepage? Or other pages?</w:t>
-      </w:r>
-    </w:p>
-    <w:p>
-      <w:pPr>
-        <w:pStyle w:val="ListParagraph"/>
-        <w:numPr>
-          <w:ilvl w:val="0"/>
-          <w:numId w:val="1"/>
-        </w:numPr>
-      </w:pPr>
+        <w:t xml:space="preserve">If there are image and links together, and the image does nothing more than enhance the content and link, make the entire ‘card’ clickable. Larger clickable area makes it easier to click links. </w:t>
+      </w:r>
+      <w:proofErr w:type="spellStart"/>
+      <w:r>
+        <w:t>Fitt’s</w:t>
+      </w:r>
+      <w:proofErr w:type="spellEnd"/>
+      <w:r>
+        <w:t xml:space="preserve"> Law (the closer and larger a target, the quicker and easier it is to hit)</w:t>
+      </w:r>
+    </w:p>
+    <w:p>
+      <w:pPr>
+        <w:pStyle w:val="ListParagraph"/>
+        <w:numPr>
+          <w:ilvl w:val="0"/>
+          <w:numId w:val="1"/>
+        </w:numPr>
+      </w:pPr>
+      <w:r>
+        <w:t xml:space="preserve">Jump links on </w:t>
+      </w:r>
+      <w:proofErr w:type="gramStart"/>
+      <w:r>
+        <w:t>homepage?</w:t>
+      </w:r>
+      <w:proofErr w:type="gramEnd"/>
+      <w:r>
+        <w:t xml:space="preserve"> </w:t>
+      </w:r>
+      <w:proofErr w:type="gramStart"/>
+      <w:r>
+        <w:t>Or</w:t>
+      </w:r>
+      <w:proofErr w:type="gramEnd"/>
+      <w:r>
+        <w:t xml:space="preserve"> other pages?</w:t>
+      </w:r>
+    </w:p>
+    <w:p>
+      <w:pPr>
+        <w:pStyle w:val="ListParagraph"/>
+        <w:numPr>
+          <w:ilvl w:val="0"/>
+          <w:numId w:val="1"/>
+        </w:numPr>
+      </w:pPr>
+      <w:proofErr w:type="gramStart"/>
       <w:r>
         <w:t>Linking to child pages in context?</w:t>
       </w:r>
-    </w:p>
-    <w:p>
-      <w:pPr>
-        <w:pStyle w:val="ListParagraph"/>
-        <w:numPr>
-          <w:ilvl w:val="1"/>
-          <w:numId w:val="1"/>
-        </w:numPr>
-      </w:pPr>
-      <w:r>
-        <w:t>If we have left-hand navigation, we probably don’t need generic content and links to sub-pages in the main section as well. Look into this.</w:t>
+      <w:proofErr w:type="gramEnd"/>
+    </w:p>
+    <w:p>
+      <w:pPr>
+        <w:pStyle w:val="ListParagraph"/>
+        <w:numPr>
+          <w:ilvl w:val="1"/>
+          <w:numId w:val="1"/>
+        </w:numPr>
+      </w:pPr>
+      <w:r>
+        <w:t xml:space="preserve">If we have left-hand navigation, we probably </w:t>
+      </w:r>
+      <w:proofErr w:type="gramStart"/>
+      <w:r>
+        <w:t>don’t</w:t>
+      </w:r>
+      <w:proofErr w:type="gramEnd"/>
+      <w:r>
+        <w:t xml:space="preserve"> need generic content and links to sub-pages in the main section as well. Look into this.</w:t>
       </w:r>
     </w:p>
     <w:p>
@@ -1379,6 +1654,7 @@
           <w:sz w:val="28"/>
         </w:rPr>
       </w:pPr>
+      <w:proofErr w:type="spellStart"/>
       <w:r>
         <w:rPr>
           <w:b/>
@@ -1386,29 +1662,78 @@
         </w:rPr>
         <w:t>Wishlist</w:t>
       </w:r>
-    </w:p>
-    <w:p>
-      <w:pPr>
-        <w:pStyle w:val="ListParagraph"/>
-        <w:numPr>
-          <w:ilvl w:val="0"/>
-          <w:numId w:val="1"/>
-        </w:numPr>
-      </w:pPr>
-      <w:r>
-        <w:t xml:space="preserve">Keep bachelor/graduate pages, but allow them to do the winnowing on the main academics page if they wish. Main category pages provide a place to link to and that exist in navigation. Also, there’s potential important information. But the landing pages should just have a link to the degree pages. or a brief description and then a link. Not what’s there now. </w:t>
-      </w:r>
-    </w:p>
-    <w:p>
-      <w:pPr>
-        <w:pStyle w:val="ListParagraph"/>
-        <w:numPr>
-          <w:ilvl w:val="1"/>
-          <w:numId w:val="1"/>
-        </w:numPr>
-      </w:pPr>
-      <w:r>
-        <w:t>Dynamic content generation – links or select field triggers degrees available for each education level (use existing dropdown) or area (undergrad, masters, phd, etc)</w:t>
+      <w:proofErr w:type="spellEnd"/>
+    </w:p>
+    <w:p>
+      <w:pPr>
+        <w:pStyle w:val="ListParagraph"/>
+        <w:numPr>
+          <w:ilvl w:val="0"/>
+          <w:numId w:val="1"/>
+        </w:numPr>
+      </w:pPr>
+      <w:r>
+        <w:t xml:space="preserve">Keep bachelor/graduate pages, but allow them to do the winnowing on the main academics page if they wish. Main category pages provide a place to link to and that exist in navigation. </w:t>
+      </w:r>
+      <w:proofErr w:type="gramStart"/>
+      <w:r>
+        <w:t>Also</w:t>
+      </w:r>
+      <w:proofErr w:type="gramEnd"/>
+      <w:r>
+        <w:t xml:space="preserve">, there’s potential important information. </w:t>
+      </w:r>
+      <w:proofErr w:type="gramStart"/>
+      <w:r>
+        <w:t>But</w:t>
+      </w:r>
+      <w:proofErr w:type="gramEnd"/>
+      <w:r>
+        <w:t xml:space="preserve"> the landing pages should just have a link to the degree pages. </w:t>
+      </w:r>
+      <w:proofErr w:type="gramStart"/>
+      <w:r>
+        <w:t>or</w:t>
+      </w:r>
+      <w:proofErr w:type="gramEnd"/>
+      <w:r>
+        <w:t xml:space="preserve"> a brief description and then a link. Not </w:t>
+      </w:r>
+      <w:proofErr w:type="gramStart"/>
+      <w:r>
+        <w:t>what’s</w:t>
+      </w:r>
+      <w:proofErr w:type="gramEnd"/>
+      <w:r>
+        <w:t xml:space="preserve"> there now. </w:t>
+      </w:r>
+    </w:p>
+    <w:p>
+      <w:pPr>
+        <w:pStyle w:val="ListParagraph"/>
+        <w:numPr>
+          <w:ilvl w:val="1"/>
+          <w:numId w:val="1"/>
+        </w:numPr>
+      </w:pPr>
+      <w:r>
+        <w:t xml:space="preserve">Dynamic content generation – links or select field triggers degrees available for each education level (use existing dropdown) or area (undergrad, masters, </w:t>
+      </w:r>
+      <w:proofErr w:type="spellStart"/>
+      <w:r>
+        <w:t>phd</w:t>
+      </w:r>
+      <w:proofErr w:type="spellEnd"/>
+      <w:r>
+        <w:t xml:space="preserve">, </w:t>
+      </w:r>
+      <w:proofErr w:type="spellStart"/>
+      <w:r>
+        <w:t>etc</w:t>
+      </w:r>
+      <w:proofErr w:type="spellEnd"/>
+      <w:r>
+        <w:t>)</w:t>
       </w:r>
     </w:p>
     <w:p>
@@ -1443,8 +1768,18 @@
           <w:numId w:val="1"/>
         </w:numPr>
       </w:pPr>
-      <w:r>
-        <w:t xml:space="preserve">eCommerce-style faceted search/winnowing. </w:t>
+      <w:proofErr w:type="spellStart"/>
+      <w:proofErr w:type="gramStart"/>
+      <w:r>
+        <w:t>eCommerce</w:t>
+      </w:r>
+      <w:proofErr w:type="spellEnd"/>
+      <w:r>
+        <w:t>-style</w:t>
+      </w:r>
+      <w:proofErr w:type="gramEnd"/>
+      <w:r>
+        <w:t xml:space="preserve"> faceted search/winnowing. </w:t>
       </w:r>
     </w:p>
     <w:p>
@@ -1456,7 +1791,15 @@
         </w:numPr>
       </w:pPr>
       <w:r>
-        <w:t xml:space="preserve">Force several choices within main admissions pages (single page app) before being presented with a limited list of degrees and descriptions. </w:t>
+        <w:t xml:space="preserve">Force several choices within main admissions pages (single page app) before </w:t>
+      </w:r>
+      <w:proofErr w:type="gramStart"/>
+      <w:r>
+        <w:t>being presented</w:t>
+      </w:r>
+      <w:proofErr w:type="gramEnd"/>
+      <w:r>
+        <w:t xml:space="preserve"> with a limited list of degrees and descriptions. </w:t>
       </w:r>
     </w:p>
     <w:p>
@@ -1479,8 +1822,15 @@
           <w:numId w:val="1"/>
         </w:numPr>
       </w:pPr>
-      <w:r>
-        <w:t xml:space="preserve">eCommerce winnowing for </w:t>
+      <w:proofErr w:type="spellStart"/>
+      <w:proofErr w:type="gramStart"/>
+      <w:r>
+        <w:t>eCommerce</w:t>
+      </w:r>
+      <w:proofErr w:type="spellEnd"/>
+      <w:proofErr w:type="gramEnd"/>
+      <w:r>
+        <w:t xml:space="preserve"> winnowing for </w:t>
       </w:r>
       <w:r>
         <w:t>admissions pages</w:t>
@@ -1534,7 +1884,15 @@
         </w:numPr>
       </w:pPr>
       <w:r>
-        <w:t>Include Google Map API where directions are provided and space is available. At the very least, link all addresses to google maps location so they can easily find directions</w:t>
+        <w:t xml:space="preserve">Include Google Map API where directions </w:t>
+      </w:r>
+      <w:proofErr w:type="gramStart"/>
+      <w:r>
+        <w:t>are provided</w:t>
+      </w:r>
+      <w:proofErr w:type="gramEnd"/>
+      <w:r>
+        <w:t xml:space="preserve"> and space is available. At the very least, link all addresses to google maps location so they can easily find directions</w:t>
       </w:r>
     </w:p>
     <w:p>
@@ -1594,6 +1952,7 @@
         </w:numPr>
       </w:pPr>
       <w:r>
+        <w:lastRenderedPageBreak/>
         <w:t>Images</w:t>
       </w:r>
     </w:p>
@@ -1606,8 +1965,29 @@
         </w:numPr>
       </w:pPr>
       <w:r>
-        <w:t>Website feedback button should go to con.webmaster instead of ucd webmaster?</w:t>
-      </w:r>
+        <w:t xml:space="preserve">Website feedback button should go to </w:t>
+      </w:r>
+      <w:proofErr w:type="spellStart"/>
+      <w:r>
+        <w:t>con.webmaster</w:t>
+      </w:r>
+      <w:proofErr w:type="spellEnd"/>
+      <w:r>
+        <w:t xml:space="preserve"> instead of </w:t>
+      </w:r>
+      <w:proofErr w:type="spellStart"/>
+      <w:r>
+        <w:t>ucd</w:t>
+      </w:r>
+      <w:proofErr w:type="spellEnd"/>
+      <w:r>
+        <w:t xml:space="preserve"> </w:t>
+      </w:r>
+      <w:proofErr w:type="gramStart"/>
+      <w:r>
+        <w:t>webmaster?</w:t>
+      </w:r>
+      <w:proofErr w:type="gramEnd"/>
     </w:p>
     <w:p>
       <w:pPr>
@@ -1636,7 +2016,6 @@
         </w:numPr>
       </w:pPr>
       <w:r>
-        <w:lastRenderedPageBreak/>
         <w:t>Site-wide translation, not just on the page level. This will cost money and time.</w:t>
       </w:r>
     </w:p>
@@ -1673,8 +2052,13 @@
         </w:numPr>
       </w:pPr>
       <w:r>
-        <w:t>Code against salary.com api</w:t>
-      </w:r>
+        <w:t xml:space="preserve">Code against salary.com </w:t>
+      </w:r>
+      <w:proofErr w:type="spellStart"/>
+      <w:r>
+        <w:t>api</w:t>
+      </w:r>
+      <w:proofErr w:type="spellEnd"/>
     </w:p>
     <w:p>
       <w:pPr>
@@ -1714,8 +2098,6 @@
       <w:r>
         <w:t>Program Compare Tool</w:t>
       </w:r>
-      <w:bookmarkStart w:id="0" w:name="_GoBack"/>
-      <w:bookmarkEnd w:id="0"/>
     </w:p>
     <w:p/>
     <w:p>
@@ -1745,10 +2127,23 @@
         <w:t>Create task list for build</w:t>
       </w:r>
       <w:r>
-        <w:t xml:space="preserve"> in Zendesk</w:t>
-      </w:r>
-      <w:r>
-        <w:t>. Everything that needs to be done.</w:t>
+        <w:t xml:space="preserve"> in </w:t>
+      </w:r>
+      <w:proofErr w:type="spellStart"/>
+      <w:r>
+        <w:t>Zendesk</w:t>
+      </w:r>
+      <w:proofErr w:type="spellEnd"/>
+      <w:r>
+        <w:t xml:space="preserve">. Everything that needs to </w:t>
+      </w:r>
+      <w:proofErr w:type="gramStart"/>
+      <w:r>
+        <w:t>be done</w:t>
+      </w:r>
+      <w:proofErr w:type="gramEnd"/>
+      <w:r>
+        <w:t>.</w:t>
       </w:r>
     </w:p>
     <w:p>

</xml_diff>

<commit_message>
various small additions made
</commit_message>
<xml_diff>
--- a/New Site Design.docx
+++ b/New Site Design.docx
@@ -109,13 +109,8 @@
         </w:numPr>
       </w:pPr>
       <w:r>
-        <w:t xml:space="preserve">Remove redundant pages and those made obsolete by improved </w:t>
-      </w:r>
-      <w:proofErr w:type="spellStart"/>
-      <w:r>
-        <w:t>navbar</w:t>
-      </w:r>
-      <w:proofErr w:type="spellEnd"/>
+        <w:t>Remove redundant pages and those made obsolete by improved navbar</w:t>
+      </w:r>
     </w:p>
     <w:p>
       <w:pPr>
@@ -168,15 +163,7 @@
         <w:t>/content</w:t>
       </w:r>
       <w:r>
-        <w:t xml:space="preserve"> into appropriate place with new </w:t>
-      </w:r>
-      <w:proofErr w:type="spellStart"/>
-      <w:r>
-        <w:t>nav</w:t>
-      </w:r>
-      <w:proofErr w:type="spellEnd"/>
-      <w:r>
-        <w:t xml:space="preserve"> structure</w:t>
+        <w:t xml:space="preserve"> into appropriate place with new nav structure</w:t>
       </w:r>
     </w:p>
     <w:p>
@@ -242,18 +229,10 @@
         </w:numPr>
       </w:pPr>
       <w:r>
-        <w:t xml:space="preserve">Create demo within </w:t>
-      </w:r>
-      <w:proofErr w:type="spellStart"/>
-      <w:r>
-        <w:t>S</w:t>
-      </w:r>
-      <w:r>
-        <w:t>itefinity</w:t>
-      </w:r>
-      <w:proofErr w:type="spellEnd"/>
-      <w:r>
-        <w:t xml:space="preserve"> of pages to showcase to shareholders</w:t>
+        <w:t>Create demo within S</w:t>
+      </w:r>
+      <w:r>
+        <w:t>itefinity of pages to showcase to shareholders</w:t>
       </w:r>
     </w:p>
     <w:p>
@@ -268,15 +247,7 @@
         <w:t>Vanity URL Preservation and redirects</w:t>
       </w:r>
       <w:r>
-        <w:t xml:space="preserve"> (check email folder for custom </w:t>
-      </w:r>
-      <w:proofErr w:type="spellStart"/>
-      <w:r>
-        <w:t>urls</w:t>
-      </w:r>
-      <w:proofErr w:type="spellEnd"/>
-      <w:r>
-        <w:t>)</w:t>
+        <w:t xml:space="preserve"> (check email folder for custom urls)</w:t>
       </w:r>
     </w:p>
     <w:p>
@@ -303,12 +274,7 @@
         </w:numPr>
       </w:pPr>
       <w:r>
-        <w:t>Should be it</w:t>
-      </w:r>
-      <w:bookmarkStart w:id="0" w:name="_GoBack"/>
-      <w:bookmarkEnd w:id="0"/>
-      <w:r>
-        <w:t>s own page under admissions.</w:t>
+        <w:t>Should be its own page under admissions.</w:t>
       </w:r>
     </w:p>
     <w:p/>
@@ -336,13 +302,8 @@
         </w:numPr>
       </w:pPr>
       <w:r>
-        <w:t xml:space="preserve">Never hide main </w:t>
-      </w:r>
-      <w:proofErr w:type="spellStart"/>
-      <w:r>
-        <w:t>nav</w:t>
-      </w:r>
-      <w:proofErr w:type="spellEnd"/>
+        <w:t>Never hide main nav</w:t>
+      </w:r>
       <w:r>
         <w:t>,</w:t>
       </w:r>
@@ -359,15 +320,7 @@
         </w:numPr>
       </w:pPr>
       <w:r>
-        <w:t xml:space="preserve">Explore order of main </w:t>
-      </w:r>
-      <w:proofErr w:type="spellStart"/>
-      <w:r>
-        <w:t>nav</w:t>
-      </w:r>
-      <w:proofErr w:type="spellEnd"/>
-      <w:r>
-        <w:t>-bar and reorganize main links (and anchor text)</w:t>
+        <w:t>Explore order of main nav-bar and reorganize main links (and anchor text)</w:t>
       </w:r>
     </w:p>
     <w:p>
@@ -402,11 +355,9 @@
           <w:numId w:val="1"/>
         </w:numPr>
       </w:pPr>
-      <w:proofErr w:type="gramStart"/>
       <w:r>
         <w:t>Just list the available degrees, nothing fancy?</w:t>
       </w:r>
-      <w:proofErr w:type="gramEnd"/>
     </w:p>
     <w:p>
       <w:pPr>
@@ -536,23 +487,7 @@
       </w:pPr>
       <w:r>
         <w:lastRenderedPageBreak/>
-        <w:t xml:space="preserve">We need a full content audit of the site. People who own the pages/content need to go over it and determine if </w:t>
-      </w:r>
-      <w:proofErr w:type="gramStart"/>
-      <w:r>
-        <w:t>it’s</w:t>
-      </w:r>
-      <w:proofErr w:type="gramEnd"/>
-      <w:r>
-        <w:t xml:space="preserve"> relevant and up to date. Else, the page is </w:t>
-      </w:r>
-      <w:proofErr w:type="gramStart"/>
-      <w:r>
-        <w:t>getting</w:t>
-      </w:r>
-      <w:proofErr w:type="gramEnd"/>
-      <w:r>
-        <w:t xml:space="preserve"> deleted.</w:t>
+        <w:t>We need a full content audit of the site. People who own the pages/content need to go over it and determine if it’s relevant and up to date. Else, the page is getting deleted.</w:t>
       </w:r>
     </w:p>
     <w:p>
@@ -582,15 +517,7 @@
         <w:t>/apply now</w:t>
       </w:r>
       <w:r>
-        <w:t xml:space="preserve">. Every link takes you where </w:t>
-      </w:r>
-      <w:proofErr w:type="gramStart"/>
-      <w:r>
-        <w:t>you’d</w:t>
-      </w:r>
-      <w:proofErr w:type="gramEnd"/>
-      <w:r>
-        <w:t xml:space="preserve"> expect to go…</w:t>
+        <w:t>. Every link takes you where you’d expect to go…</w:t>
       </w:r>
     </w:p>
     <w:p>
@@ -701,41 +628,20 @@
           <w:numId w:val="1"/>
         </w:numPr>
       </w:pPr>
-      <w:proofErr w:type="gramStart"/>
-      <w:r>
-        <w:t>Showcase</w:t>
-      </w:r>
-      <w:proofErr w:type="gramEnd"/>
-      <w:r>
-        <w:t xml:space="preserve"> more about life on campus. Carousel with real campus photos and student activities</w:t>
-      </w:r>
-    </w:p>
-    <w:p>
-      <w:pPr>
-        <w:pStyle w:val="ListParagraph"/>
-        <w:numPr>
-          <w:ilvl w:val="1"/>
-          <w:numId w:val="1"/>
-        </w:numPr>
-      </w:pPr>
-      <w:r>
-        <w:t xml:space="preserve">Put awards and other news info below carousel. We want to show students campus… not a photo of the dean and a bunch of ad-style information. Sure, </w:t>
-      </w:r>
-      <w:proofErr w:type="gramStart"/>
-      <w:r>
-        <w:t>we’re</w:t>
-      </w:r>
-      <w:proofErr w:type="gramEnd"/>
-      <w:r>
-        <w:t xml:space="preserve"> trying to sell the campus, but our current carousel is too reminiscent of scrolling ads on </w:t>
-      </w:r>
-      <w:proofErr w:type="spellStart"/>
-      <w:r>
-        <w:t>eCommerce</w:t>
-      </w:r>
-      <w:proofErr w:type="spellEnd"/>
-      <w:r>
-        <w:t xml:space="preserve"> and business sites.</w:t>
+      <w:r>
+        <w:t>Showcase more about life on campus. Carousel with real campus photos and student activities</w:t>
+      </w:r>
+    </w:p>
+    <w:p>
+      <w:pPr>
+        <w:pStyle w:val="ListParagraph"/>
+        <w:numPr>
+          <w:ilvl w:val="1"/>
+          <w:numId w:val="1"/>
+        </w:numPr>
+      </w:pPr>
+      <w:r>
+        <w:t>Put awards and other news info below carousel. We want to show students campus… not a photo of the dean and a bunch of ad-style information. Sure, we’re trying to sell the campus, but our current carousel is too reminiscent of scrolling ads on eCommerce and business sites.</w:t>
       </w:r>
     </w:p>
     <w:p>
@@ -830,13 +736,8 @@
         </w:numPr>
       </w:pPr>
       <w:r>
-        <w:t xml:space="preserve">No side </w:t>
-      </w:r>
-      <w:proofErr w:type="spellStart"/>
-      <w:r>
-        <w:t>nav</w:t>
-      </w:r>
-      <w:proofErr w:type="spellEnd"/>
+        <w:t>No side nav</w:t>
+      </w:r>
     </w:p>
     <w:p>
       <w:pPr>
@@ -883,35 +784,19 @@
         </w:numPr>
       </w:pPr>
       <w:r>
-        <w:t xml:space="preserve">Stats on available jobs and money? </w:t>
-      </w:r>
-      <w:proofErr w:type="gramStart"/>
-      <w:r>
-        <w:t>Or</w:t>
-      </w:r>
-      <w:proofErr w:type="gramEnd"/>
-      <w:r>
-        <w:t xml:space="preserve"> reserve that for alumni page?</w:t>
-      </w:r>
-    </w:p>
-    <w:p>
-      <w:pPr>
-        <w:pStyle w:val="ListParagraph"/>
-        <w:numPr>
-          <w:ilvl w:val="1"/>
-          <w:numId w:val="1"/>
-        </w:numPr>
-      </w:pPr>
-      <w:r>
-        <w:t xml:space="preserve">Snapshot of recent </w:t>
-      </w:r>
-      <w:proofErr w:type="spellStart"/>
-      <w:r>
-        <w:t>alumn</w:t>
-      </w:r>
-      <w:proofErr w:type="spellEnd"/>
-      <w:r>
-        <w:t xml:space="preserve"> who has that degree and the job they do. Link to alumni article on them. Think customer reviews…</w:t>
+        <w:t>Stats on available jobs and money? Or reserve that for alumni page?</w:t>
+      </w:r>
+    </w:p>
+    <w:p>
+      <w:pPr>
+        <w:pStyle w:val="ListParagraph"/>
+        <w:numPr>
+          <w:ilvl w:val="1"/>
+          <w:numId w:val="1"/>
+        </w:numPr>
+      </w:pPr>
+      <w:r>
+        <w:t>Snapshot of recent alumn who has that degree and the job they do. Link to alumni article on them. Think customer reviews…</w:t>
       </w:r>
     </w:p>
     <w:p>
@@ -1081,15 +966,7 @@
         </w:numPr>
       </w:pPr>
       <w:r>
-        <w:t xml:space="preserve">Audiences to consider for the site. There are a lot given the nature of the college and campus. </w:t>
-      </w:r>
-      <w:proofErr w:type="gramStart"/>
-      <w:r>
-        <w:t>But</w:t>
-      </w:r>
-      <w:proofErr w:type="gramEnd"/>
-      <w:r>
-        <w:t xml:space="preserve"> what is the main audience? Students, probably, so focus on them the most.</w:t>
+        <w:t>Audiences to consider for the site. There are a lot given the nature of the college and campus. But what is the main audience? Students, probably, so focus on them the most.</w:t>
       </w:r>
     </w:p>
     <w:p>
@@ -1173,77 +1050,43 @@
         </w:numPr>
       </w:pPr>
       <w:r>
-        <w:t xml:space="preserve">Need to tailor main </w:t>
-      </w:r>
-      <w:proofErr w:type="spellStart"/>
-      <w:r>
-        <w:t>nav</w:t>
-      </w:r>
-      <w:proofErr w:type="spellEnd"/>
-      <w:r>
-        <w:t xml:space="preserve">-linked pages and </w:t>
-      </w:r>
-      <w:proofErr w:type="spellStart"/>
-      <w:r>
-        <w:t>nav</w:t>
-      </w:r>
-      <w:proofErr w:type="spellEnd"/>
-      <w:r>
-        <w:t xml:space="preserve"> anchors to audience. If we expect potential patients to visit the site, clinical anchor should be renamed ‘Clinics’ or ‘Patients’. Should be renamed anyway… clinical tells me nothing about what to expect when clicking that link.</w:t>
-      </w:r>
-    </w:p>
-    <w:p>
-      <w:pPr>
-        <w:pStyle w:val="ListParagraph"/>
-        <w:numPr>
-          <w:ilvl w:val="0"/>
-          <w:numId w:val="1"/>
-        </w:numPr>
-      </w:pPr>
-      <w:r>
-        <w:t xml:space="preserve">Separate student </w:t>
-      </w:r>
-      <w:proofErr w:type="spellStart"/>
-      <w:r>
-        <w:t>clinicals</w:t>
-      </w:r>
-      <w:proofErr w:type="spellEnd"/>
-      <w:r>
-        <w:t xml:space="preserve"> (practicums) from actual clinics in existing ‘clinical’ tab</w:t>
-      </w:r>
-    </w:p>
-    <w:p>
-      <w:pPr>
-        <w:pStyle w:val="ListParagraph"/>
-        <w:numPr>
-          <w:ilvl w:val="1"/>
-          <w:numId w:val="1"/>
-        </w:numPr>
-      </w:pPr>
-      <w:proofErr w:type="gramStart"/>
-      <w:r>
-        <w:t>separation</w:t>
-      </w:r>
-      <w:proofErr w:type="gramEnd"/>
-      <w:r>
-        <w:t xml:space="preserve"> of audiences.</w:t>
-      </w:r>
-    </w:p>
-    <w:p>
-      <w:pPr>
-        <w:pStyle w:val="ListParagraph"/>
-        <w:numPr>
-          <w:ilvl w:val="1"/>
-          <w:numId w:val="1"/>
-        </w:numPr>
-      </w:pPr>
-      <w:proofErr w:type="spellStart"/>
-      <w:r>
-        <w:t>Clinicals</w:t>
-      </w:r>
-      <w:proofErr w:type="spellEnd"/>
-      <w:r>
-        <w:t xml:space="preserve"> should go under students </w:t>
+        <w:t>Need to tailor main nav-linked pages and nav anchors to audience. If we expect potential patients to visit the site, clinical anchor should be renamed ‘Clinics’ or ‘Patients’. Should be renamed anyway… clinical tells me nothing about what to expect when clicking that link.</w:t>
+      </w:r>
+    </w:p>
+    <w:p>
+      <w:pPr>
+        <w:pStyle w:val="ListParagraph"/>
+        <w:numPr>
+          <w:ilvl w:val="0"/>
+          <w:numId w:val="1"/>
+        </w:numPr>
+      </w:pPr>
+      <w:r>
+        <w:t>Separate student clinicals (practicums) from actual clinics in existing ‘clinical’ tab</w:t>
+      </w:r>
+    </w:p>
+    <w:p>
+      <w:pPr>
+        <w:pStyle w:val="ListParagraph"/>
+        <w:numPr>
+          <w:ilvl w:val="1"/>
+          <w:numId w:val="1"/>
+        </w:numPr>
+      </w:pPr>
+      <w:r>
+        <w:t>separation of audiences.</w:t>
+      </w:r>
+    </w:p>
+    <w:p>
+      <w:pPr>
+        <w:pStyle w:val="ListParagraph"/>
+        <w:numPr>
+          <w:ilvl w:val="1"/>
+          <w:numId w:val="1"/>
+        </w:numPr>
+      </w:pPr>
+      <w:r>
+        <w:t xml:space="preserve">Clinicals should go under students </w:t>
       </w:r>
       <w:r>
         <w:t>menu</w:t>
@@ -1282,58 +1125,32 @@
         </w:numPr>
       </w:pPr>
       <w:r>
-        <w:t xml:space="preserve">Replace main </w:t>
-      </w:r>
-      <w:proofErr w:type="spellStart"/>
-      <w:r>
-        <w:t>nav</w:t>
-      </w:r>
-      <w:proofErr w:type="spellEnd"/>
-      <w:r>
-        <w:t xml:space="preserve"> to </w:t>
-      </w:r>
-      <w:proofErr w:type="spellStart"/>
-      <w:r>
-        <w:t>subsite</w:t>
-      </w:r>
-      <w:proofErr w:type="spellEnd"/>
-      <w:r>
-        <w:t xml:space="preserve"> pages</w:t>
-      </w:r>
-    </w:p>
-    <w:p>
-      <w:pPr>
-        <w:pStyle w:val="ListParagraph"/>
-        <w:numPr>
-          <w:ilvl w:val="1"/>
-          <w:numId w:val="1"/>
-        </w:numPr>
-      </w:pPr>
-      <w:r>
-        <w:t xml:space="preserve">Override breadcrumb to only display page path for current </w:t>
-      </w:r>
-      <w:proofErr w:type="spellStart"/>
-      <w:r>
-        <w:t>subsite</w:t>
-      </w:r>
-      <w:proofErr w:type="spellEnd"/>
-    </w:p>
-    <w:p>
-      <w:pPr>
-        <w:pStyle w:val="ListParagraph"/>
-        <w:numPr>
-          <w:ilvl w:val="1"/>
-          <w:numId w:val="1"/>
-        </w:numPr>
-      </w:pPr>
-      <w:r>
-        <w:t xml:space="preserve">Add “Return to Main College of Nursing” link in </w:t>
-      </w:r>
-      <w:proofErr w:type="spellStart"/>
-      <w:r>
-        <w:t>nav</w:t>
-      </w:r>
-      <w:proofErr w:type="spellEnd"/>
+        <w:t>Replace main nav to subsite pages</w:t>
+      </w:r>
+    </w:p>
+    <w:p>
+      <w:pPr>
+        <w:pStyle w:val="ListParagraph"/>
+        <w:numPr>
+          <w:ilvl w:val="1"/>
+          <w:numId w:val="1"/>
+        </w:numPr>
+      </w:pPr>
+      <w:r>
+        <w:t>Override breadcrumb to only display page path for current subsite</w:t>
+      </w:r>
+    </w:p>
+    <w:p>
+      <w:pPr>
+        <w:pStyle w:val="ListParagraph"/>
+        <w:numPr>
+          <w:ilvl w:val="1"/>
+          <w:numId w:val="1"/>
+        </w:numPr>
+      </w:pPr>
+      <w:r>
+        <w:t>Add “Return to Main College of Nursing” link in nav</w:t>
+      </w:r>
     </w:p>
     <w:p>
       <w:pPr>
@@ -1379,15 +1196,7 @@
         </w:numPr>
       </w:pPr>
       <w:r>
-        <w:t xml:space="preserve">Make all phone numbers clickable so a call is triggered (&lt;a </w:t>
-      </w:r>
-      <w:proofErr w:type="spellStart"/>
-      <w:r>
-        <w:t>href</w:t>
-      </w:r>
-      <w:proofErr w:type="spellEnd"/>
-      <w:r>
-        <w:t>=”</w:t>
+        <w:t>Make all phone numbers clickable so a call is triggered (&lt;a href=”</w:t>
       </w:r>
       <w:hyperlink r:id="rId6" w:history="1">
         <w:r>
@@ -1413,15 +1222,7 @@
         <w:t>For mobile only?</w:t>
       </w:r>
       <w:r>
-        <w:t xml:space="preserve"> </w:t>
-      </w:r>
-      <w:proofErr w:type="gramStart"/>
-      <w:r>
-        <w:t>Or</w:t>
-      </w:r>
-      <w:proofErr w:type="gramEnd"/>
-      <w:r>
-        <w:t xml:space="preserve"> do we assume VOIP for Desktop Users?</w:t>
+        <w:t xml:space="preserve"> Or do we assume VOIP for Desktop Users?</w:t>
       </w:r>
     </w:p>
     <w:p>
@@ -1542,77 +1343,43 @@
         </w:numPr>
       </w:pPr>
       <w:r>
-        <w:t xml:space="preserve">If there are image and links together, and the image does nothing more than enhance the content and link, make the entire ‘card’ clickable. Larger clickable area makes it easier to click links. </w:t>
-      </w:r>
-      <w:proofErr w:type="spellStart"/>
-      <w:r>
-        <w:t>Fitt’s</w:t>
-      </w:r>
-      <w:proofErr w:type="spellEnd"/>
-      <w:r>
-        <w:t xml:space="preserve"> Law (the closer and larger a target, the quicker and easier it is to hit)</w:t>
-      </w:r>
-    </w:p>
-    <w:p>
-      <w:pPr>
-        <w:pStyle w:val="ListParagraph"/>
-        <w:numPr>
-          <w:ilvl w:val="0"/>
-          <w:numId w:val="1"/>
-        </w:numPr>
-      </w:pPr>
-      <w:r>
-        <w:t xml:space="preserve">Jump links on </w:t>
-      </w:r>
-      <w:proofErr w:type="gramStart"/>
-      <w:r>
-        <w:t>homepage?</w:t>
-      </w:r>
-      <w:proofErr w:type="gramEnd"/>
-      <w:r>
-        <w:t xml:space="preserve"> </w:t>
-      </w:r>
-      <w:proofErr w:type="gramStart"/>
-      <w:r>
-        <w:t>Or</w:t>
-      </w:r>
-      <w:proofErr w:type="gramEnd"/>
-      <w:r>
-        <w:t xml:space="preserve"> other pages?</w:t>
-      </w:r>
-    </w:p>
-    <w:p>
-      <w:pPr>
-        <w:pStyle w:val="ListParagraph"/>
-        <w:numPr>
-          <w:ilvl w:val="0"/>
-          <w:numId w:val="1"/>
-        </w:numPr>
-      </w:pPr>
-      <w:proofErr w:type="gramStart"/>
+        <w:t>If there are image and links together, and the image does nothing more than enhance the content and link, make the entire ‘card’ clickable. Larger clickable area makes it easier to click links. Fitt’s Law (the closer and larger a target, the quicker and easier it is to hit)</w:t>
+      </w:r>
+    </w:p>
+    <w:p>
+      <w:pPr>
+        <w:pStyle w:val="ListParagraph"/>
+        <w:numPr>
+          <w:ilvl w:val="0"/>
+          <w:numId w:val="1"/>
+        </w:numPr>
+      </w:pPr>
+      <w:r>
+        <w:t>Jump links on homepage? Or other pages?</w:t>
+      </w:r>
+    </w:p>
+    <w:p>
+      <w:pPr>
+        <w:pStyle w:val="ListParagraph"/>
+        <w:numPr>
+          <w:ilvl w:val="0"/>
+          <w:numId w:val="1"/>
+        </w:numPr>
+      </w:pPr>
       <w:r>
         <w:t>Linking to child pages in context?</w:t>
       </w:r>
-      <w:proofErr w:type="gramEnd"/>
-    </w:p>
-    <w:p>
-      <w:pPr>
-        <w:pStyle w:val="ListParagraph"/>
-        <w:numPr>
-          <w:ilvl w:val="1"/>
-          <w:numId w:val="1"/>
-        </w:numPr>
-      </w:pPr>
-      <w:r>
-        <w:t xml:space="preserve">If we have left-hand navigation, we probably </w:t>
-      </w:r>
-      <w:proofErr w:type="gramStart"/>
-      <w:r>
-        <w:t>don’t</w:t>
-      </w:r>
-      <w:proofErr w:type="gramEnd"/>
-      <w:r>
-        <w:t xml:space="preserve"> need generic content and links to sub-pages in the main section as well. Look into this.</w:t>
+    </w:p>
+    <w:p>
+      <w:pPr>
+        <w:pStyle w:val="ListParagraph"/>
+        <w:numPr>
+          <w:ilvl w:val="1"/>
+          <w:numId w:val="1"/>
+        </w:numPr>
+      </w:pPr>
+      <w:r>
+        <w:t>If we have left-hand navigation, we probably don’t need generic content and links to sub-pages in the main section as well. Look into this.</w:t>
       </w:r>
     </w:p>
     <w:p>
@@ -1654,7 +1421,6 @@
           <w:sz w:val="28"/>
         </w:rPr>
       </w:pPr>
-      <w:proofErr w:type="spellStart"/>
       <w:r>
         <w:rPr>
           <w:b/>
@@ -1662,78 +1428,29 @@
         </w:rPr>
         <w:t>Wishlist</w:t>
       </w:r>
-      <w:proofErr w:type="spellEnd"/>
-    </w:p>
-    <w:p>
-      <w:pPr>
-        <w:pStyle w:val="ListParagraph"/>
-        <w:numPr>
-          <w:ilvl w:val="0"/>
-          <w:numId w:val="1"/>
-        </w:numPr>
-      </w:pPr>
-      <w:r>
-        <w:t xml:space="preserve">Keep bachelor/graduate pages, but allow them to do the winnowing on the main academics page if they wish. Main category pages provide a place to link to and that exist in navigation. </w:t>
-      </w:r>
-      <w:proofErr w:type="gramStart"/>
-      <w:r>
-        <w:t>Also</w:t>
-      </w:r>
-      <w:proofErr w:type="gramEnd"/>
-      <w:r>
-        <w:t xml:space="preserve">, there’s potential important information. </w:t>
-      </w:r>
-      <w:proofErr w:type="gramStart"/>
-      <w:r>
-        <w:t>But</w:t>
-      </w:r>
-      <w:proofErr w:type="gramEnd"/>
-      <w:r>
-        <w:t xml:space="preserve"> the landing pages should just have a link to the degree pages. </w:t>
-      </w:r>
-      <w:proofErr w:type="gramStart"/>
-      <w:r>
-        <w:t>or</w:t>
-      </w:r>
-      <w:proofErr w:type="gramEnd"/>
-      <w:r>
-        <w:t xml:space="preserve"> a brief description and then a link. Not </w:t>
-      </w:r>
-      <w:proofErr w:type="gramStart"/>
-      <w:r>
-        <w:t>what’s</w:t>
-      </w:r>
-      <w:proofErr w:type="gramEnd"/>
-      <w:r>
-        <w:t xml:space="preserve"> there now. </w:t>
-      </w:r>
-    </w:p>
-    <w:p>
-      <w:pPr>
-        <w:pStyle w:val="ListParagraph"/>
-        <w:numPr>
-          <w:ilvl w:val="1"/>
-          <w:numId w:val="1"/>
-        </w:numPr>
-      </w:pPr>
-      <w:r>
-        <w:t xml:space="preserve">Dynamic content generation – links or select field triggers degrees available for each education level (use existing dropdown) or area (undergrad, masters, </w:t>
-      </w:r>
-      <w:proofErr w:type="spellStart"/>
-      <w:r>
-        <w:t>phd</w:t>
-      </w:r>
-      <w:proofErr w:type="spellEnd"/>
-      <w:r>
-        <w:t xml:space="preserve">, </w:t>
-      </w:r>
-      <w:proofErr w:type="spellStart"/>
-      <w:r>
-        <w:t>etc</w:t>
-      </w:r>
-      <w:proofErr w:type="spellEnd"/>
-      <w:r>
-        <w:t>)</w:t>
+    </w:p>
+    <w:p>
+      <w:pPr>
+        <w:pStyle w:val="ListParagraph"/>
+        <w:numPr>
+          <w:ilvl w:val="0"/>
+          <w:numId w:val="1"/>
+        </w:numPr>
+      </w:pPr>
+      <w:r>
+        <w:t xml:space="preserve">Keep bachelor/graduate pages, but allow them to do the winnowing on the main academics page if they wish. Main category pages provide a place to link to and that exist in navigation. Also, there’s potential important information. But the landing pages should just have a link to the degree pages. or a brief description and then a link. Not what’s there now. </w:t>
+      </w:r>
+    </w:p>
+    <w:p>
+      <w:pPr>
+        <w:pStyle w:val="ListParagraph"/>
+        <w:numPr>
+          <w:ilvl w:val="1"/>
+          <w:numId w:val="1"/>
+        </w:numPr>
+      </w:pPr>
+      <w:r>
+        <w:t>Dynamic content generation – links or select field triggers degrees available for each education level (use existing dropdown) or area (undergrad, masters, phd, etc)</w:t>
       </w:r>
     </w:p>
     <w:p>
@@ -1768,18 +1485,8 @@
           <w:numId w:val="1"/>
         </w:numPr>
       </w:pPr>
-      <w:proofErr w:type="spellStart"/>
-      <w:proofErr w:type="gramStart"/>
-      <w:r>
-        <w:t>eCommerce</w:t>
-      </w:r>
-      <w:proofErr w:type="spellEnd"/>
-      <w:r>
-        <w:t>-style</w:t>
-      </w:r>
-      <w:proofErr w:type="gramEnd"/>
-      <w:r>
-        <w:t xml:space="preserve"> faceted search/winnowing. </w:t>
+      <w:r>
+        <w:t xml:space="preserve">eCommerce-style faceted search/winnowing. </w:t>
       </w:r>
     </w:p>
     <w:p>
@@ -1791,15 +1498,7 @@
         </w:numPr>
       </w:pPr>
       <w:r>
-        <w:t xml:space="preserve">Force several choices within main admissions pages (single page app) before </w:t>
-      </w:r>
-      <w:proofErr w:type="gramStart"/>
-      <w:r>
-        <w:t>being presented</w:t>
-      </w:r>
-      <w:proofErr w:type="gramEnd"/>
-      <w:r>
-        <w:t xml:space="preserve"> with a limited list of degrees and descriptions. </w:t>
+        <w:t xml:space="preserve">Force several choices within main admissions pages (single page app) before being presented with a limited list of degrees and descriptions. </w:t>
       </w:r>
     </w:p>
     <w:p>
@@ -1822,15 +1521,8 @@
           <w:numId w:val="1"/>
         </w:numPr>
       </w:pPr>
-      <w:proofErr w:type="spellStart"/>
-      <w:proofErr w:type="gramStart"/>
-      <w:r>
-        <w:t>eCommerce</w:t>
-      </w:r>
-      <w:proofErr w:type="spellEnd"/>
-      <w:proofErr w:type="gramEnd"/>
-      <w:r>
-        <w:t xml:space="preserve"> winnowing for </w:t>
+      <w:r>
+        <w:t xml:space="preserve">eCommerce winnowing for </w:t>
       </w:r>
       <w:r>
         <w:t>admissions pages</w:t>
@@ -1884,15 +1576,7 @@
         </w:numPr>
       </w:pPr>
       <w:r>
-        <w:t xml:space="preserve">Include Google Map API where directions </w:t>
-      </w:r>
-      <w:proofErr w:type="gramStart"/>
-      <w:r>
-        <w:t>are provided</w:t>
-      </w:r>
-      <w:proofErr w:type="gramEnd"/>
-      <w:r>
-        <w:t xml:space="preserve"> and space is available. At the very least, link all addresses to google maps location so they can easily find directions</w:t>
+        <w:t>Include Google Map API where directions are provided and space is available. At the very least, link all addresses to google maps location so they can easily find directions</w:t>
       </w:r>
     </w:p>
     <w:p>
@@ -1965,29 +1649,8 @@
         </w:numPr>
       </w:pPr>
       <w:r>
-        <w:t xml:space="preserve">Website feedback button should go to </w:t>
-      </w:r>
-      <w:proofErr w:type="spellStart"/>
-      <w:r>
-        <w:t>con.webmaster</w:t>
-      </w:r>
-      <w:proofErr w:type="spellEnd"/>
-      <w:r>
-        <w:t xml:space="preserve"> instead of </w:t>
-      </w:r>
-      <w:proofErr w:type="spellStart"/>
-      <w:r>
-        <w:t>ucd</w:t>
-      </w:r>
-      <w:proofErr w:type="spellEnd"/>
-      <w:r>
-        <w:t xml:space="preserve"> </w:t>
-      </w:r>
-      <w:proofErr w:type="gramStart"/>
-      <w:r>
-        <w:t>webmaster?</w:t>
-      </w:r>
-      <w:proofErr w:type="gramEnd"/>
+        <w:t>Website feedback button should go to con.webmaster instead of ucd webmaster?</w:t>
+      </w:r>
     </w:p>
     <w:p>
       <w:pPr>
@@ -2052,13 +1715,8 @@
         </w:numPr>
       </w:pPr>
       <w:r>
-        <w:t xml:space="preserve">Code against salary.com </w:t>
-      </w:r>
-      <w:proofErr w:type="spellStart"/>
-      <w:r>
-        <w:t>api</w:t>
-      </w:r>
-      <w:proofErr w:type="spellEnd"/>
+        <w:t>Code against salary.com api</w:t>
+      </w:r>
     </w:p>
     <w:p>
       <w:pPr>
@@ -2127,23 +1785,10 @@
         <w:t>Create task list for build</w:t>
       </w:r>
       <w:r>
-        <w:t xml:space="preserve"> in </w:t>
-      </w:r>
-      <w:proofErr w:type="spellStart"/>
-      <w:r>
-        <w:t>Zendesk</w:t>
-      </w:r>
-      <w:proofErr w:type="spellEnd"/>
-      <w:r>
-        <w:t xml:space="preserve">. Everything that needs to </w:t>
-      </w:r>
-      <w:proofErr w:type="gramStart"/>
-      <w:r>
-        <w:t>be done</w:t>
-      </w:r>
-      <w:proofErr w:type="gramEnd"/>
-      <w:r>
-        <w:t>.</w:t>
+        <w:t xml:space="preserve"> in Zendesk</w:t>
+      </w:r>
+      <w:r>
+        <w:t>. Everything that needs to be done.</w:t>
       </w:r>
     </w:p>
     <w:p>
@@ -2336,6 +1981,38 @@
         </w:r>
       </w:hyperlink>
     </w:p>
+    <w:p>
+      <w:pPr>
+        <w:pStyle w:val="ListParagraph"/>
+        <w:numPr>
+          <w:ilvl w:val="0"/>
+          <w:numId w:val="3"/>
+        </w:numPr>
+        <w:rPr>
+          <w:rStyle w:val="Hyperlink"/>
+          <w:color w:val="auto"/>
+          <w:u w:val="none"/>
+        </w:rPr>
+      </w:pPr>
+      <w:hyperlink r:id="rId15" w:history="1">
+        <w:r>
+          <w:rPr>
+            <w:rStyle w:val="Hyperlink"/>
+          </w:rPr>
+          <w:t>http://www.nurse.com/</w:t>
+        </w:r>
+      </w:hyperlink>
+      <w:r>
+        <w:rPr>
+          <w:rStyle w:val="Hyperlink"/>
+          <w:color w:val="auto"/>
+          <w:u w:val="none"/>
+        </w:rPr>
+        <w:t xml:space="preserve"> </w:t>
+      </w:r>
+      <w:bookmarkStart w:id="0" w:name="_GoBack"/>
+      <w:bookmarkEnd w:id="0"/>
+    </w:p>
     <w:p/>
     <w:p>
       <w:pPr>
@@ -2360,7 +2037,7 @@
           <w:numId w:val="5"/>
         </w:numPr>
       </w:pPr>
-      <w:hyperlink r:id="rId15" w:history="1">
+      <w:hyperlink r:id="rId16" w:history="1">
         <w:r>
           <w:rPr>
             <w:rStyle w:val="Hyperlink"/>

</xml_diff>

<commit_message>
additional page templates added for post-grad and non-degree pages
</commit_message>
<xml_diff>
--- a/New Site Design.docx
+++ b/New Site Design.docx
@@ -1770,6 +1770,96 @@
           <w:b/>
           <w:sz w:val="28"/>
         </w:rPr>
+        <w:t>Clinics</w:t>
+      </w:r>
+    </w:p>
+    <w:p>
+      <w:pPr>
+        <w:pStyle w:val="ListParagraph"/>
+        <w:numPr>
+          <w:ilvl w:val="0"/>
+          <w:numId w:val="6"/>
+        </w:numPr>
+      </w:pPr>
+      <w:r>
+        <w:t>Reference UCHealth for inspiration</w:t>
+      </w:r>
+    </w:p>
+    <w:p>
+      <w:pPr>
+        <w:pStyle w:val="ListParagraph"/>
+        <w:numPr>
+          <w:ilvl w:val="0"/>
+          <w:numId w:val="6"/>
+        </w:numPr>
+      </w:pPr>
+      <w:r>
+        <w:t>Landing page contains card list of all clinics with address, phone and image of outside</w:t>
+      </w:r>
+    </w:p>
+    <w:p>
+      <w:pPr>
+        <w:pStyle w:val="ListParagraph"/>
+        <w:numPr>
+          <w:ilvl w:val="0"/>
+          <w:numId w:val="6"/>
+        </w:numPr>
+      </w:pPr>
+      <w:r>
+        <w:t>Possible Google maps api integration to narrow results by zip code and geo location</w:t>
+      </w:r>
+    </w:p>
+    <w:p>
+      <w:pPr>
+        <w:pStyle w:val="ListParagraph"/>
+        <w:numPr>
+          <w:ilvl w:val="0"/>
+          <w:numId w:val="6"/>
+        </w:numPr>
+      </w:pPr>
+      <w:r>
+        <w:t>Clinic pages contain brief intro, list of services, possible pricing and list of doctors</w:t>
+      </w:r>
+    </w:p>
+    <w:p>
+      <w:pPr>
+        <w:pStyle w:val="ListParagraph"/>
+        <w:numPr>
+          <w:ilvl w:val="0"/>
+          <w:numId w:val="6"/>
+        </w:numPr>
+      </w:pPr>
+      <w:r>
+        <w:t>Need to limit use of UC Healthcare Partners and go after keywords that will actually drive traffic</w:t>
+      </w:r>
+    </w:p>
+    <w:p>
+      <w:pPr>
+        <w:pStyle w:val="ListParagraph"/>
+        <w:numPr>
+          <w:ilvl w:val="1"/>
+          <w:numId w:val="6"/>
+        </w:numPr>
+      </w:pPr>
+      <w:r>
+        <w:t>May need to do A/B Testing or Trial Run to prove to stakeholders</w:t>
+      </w:r>
+      <w:bookmarkStart w:id="0" w:name="_GoBack"/>
+      <w:bookmarkEnd w:id="0"/>
+    </w:p>
+    <w:p/>
+    <w:p>
+      <w:pPr>
+        <w:rPr>
+          <w:b/>
+          <w:sz w:val="28"/>
+        </w:rPr>
+      </w:pPr>
+      <w:r>
+        <w:rPr>
+          <w:b/>
+          <w:sz w:val="28"/>
+        </w:rPr>
         <w:t>Buildout Process</w:t>
       </w:r>
     </w:p>
@@ -2010,8 +2100,6 @@
         </w:rPr>
         <w:t xml:space="preserve"> </w:t>
       </w:r>
-      <w:bookmarkStart w:id="0" w:name="_GoBack"/>
-      <w:bookmarkEnd w:id="0"/>
     </w:p>
     <w:p/>
     <w:p>
@@ -2625,6 +2713,119 @@
       </w:rPr>
     </w:lvl>
   </w:abstractNum>
+  <w:abstractNum w:abstractNumId="5" w15:restartNumberingAfterBreak="0">
+    <w:nsid w:val="73FF4E74"/>
+    <w:multiLevelType w:val="hybridMultilevel"/>
+    <w:tmpl w:val="17BABA9C"/>
+    <w:lvl w:ilvl="0" w:tplc="04090001">
+      <w:start w:val="1"/>
+      <w:numFmt w:val="bullet"/>
+      <w:lvlText w:val=""/>
+      <w:lvlJc w:val="left"/>
+      <w:pPr>
+        <w:ind w:left="720" w:hanging="360"/>
+      </w:pPr>
+      <w:rPr>
+        <w:rFonts w:ascii="Symbol" w:hAnsi="Symbol" w:hint="default"/>
+      </w:rPr>
+    </w:lvl>
+    <w:lvl w:ilvl="1" w:tplc="04090003">
+      <w:start w:val="1"/>
+      <w:numFmt w:val="bullet"/>
+      <w:lvlText w:val="o"/>
+      <w:lvlJc w:val="left"/>
+      <w:pPr>
+        <w:ind w:left="1440" w:hanging="360"/>
+      </w:pPr>
+      <w:rPr>
+        <w:rFonts w:ascii="Courier New" w:hAnsi="Courier New" w:cs="Courier New" w:hint="default"/>
+      </w:rPr>
+    </w:lvl>
+    <w:lvl w:ilvl="2" w:tplc="04090005" w:tentative="1">
+      <w:start w:val="1"/>
+      <w:numFmt w:val="bullet"/>
+      <w:lvlText w:val=""/>
+      <w:lvlJc w:val="left"/>
+      <w:pPr>
+        <w:ind w:left="2160" w:hanging="360"/>
+      </w:pPr>
+      <w:rPr>
+        <w:rFonts w:ascii="Wingdings" w:hAnsi="Wingdings" w:hint="default"/>
+      </w:rPr>
+    </w:lvl>
+    <w:lvl w:ilvl="3" w:tplc="04090001" w:tentative="1">
+      <w:start w:val="1"/>
+      <w:numFmt w:val="bullet"/>
+      <w:lvlText w:val=""/>
+      <w:lvlJc w:val="left"/>
+      <w:pPr>
+        <w:ind w:left="2880" w:hanging="360"/>
+      </w:pPr>
+      <w:rPr>
+        <w:rFonts w:ascii="Symbol" w:hAnsi="Symbol" w:hint="default"/>
+      </w:rPr>
+    </w:lvl>
+    <w:lvl w:ilvl="4" w:tplc="04090003" w:tentative="1">
+      <w:start w:val="1"/>
+      <w:numFmt w:val="bullet"/>
+      <w:lvlText w:val="o"/>
+      <w:lvlJc w:val="left"/>
+      <w:pPr>
+        <w:ind w:left="3600" w:hanging="360"/>
+      </w:pPr>
+      <w:rPr>
+        <w:rFonts w:ascii="Courier New" w:hAnsi="Courier New" w:cs="Courier New" w:hint="default"/>
+      </w:rPr>
+    </w:lvl>
+    <w:lvl w:ilvl="5" w:tplc="04090005" w:tentative="1">
+      <w:start w:val="1"/>
+      <w:numFmt w:val="bullet"/>
+      <w:lvlText w:val=""/>
+      <w:lvlJc w:val="left"/>
+      <w:pPr>
+        <w:ind w:left="4320" w:hanging="360"/>
+      </w:pPr>
+      <w:rPr>
+        <w:rFonts w:ascii="Wingdings" w:hAnsi="Wingdings" w:hint="default"/>
+      </w:rPr>
+    </w:lvl>
+    <w:lvl w:ilvl="6" w:tplc="04090001" w:tentative="1">
+      <w:start w:val="1"/>
+      <w:numFmt w:val="bullet"/>
+      <w:lvlText w:val=""/>
+      <w:lvlJc w:val="left"/>
+      <w:pPr>
+        <w:ind w:left="5040" w:hanging="360"/>
+      </w:pPr>
+      <w:rPr>
+        <w:rFonts w:ascii="Symbol" w:hAnsi="Symbol" w:hint="default"/>
+      </w:rPr>
+    </w:lvl>
+    <w:lvl w:ilvl="7" w:tplc="04090003" w:tentative="1">
+      <w:start w:val="1"/>
+      <w:numFmt w:val="bullet"/>
+      <w:lvlText w:val="o"/>
+      <w:lvlJc w:val="left"/>
+      <w:pPr>
+        <w:ind w:left="5760" w:hanging="360"/>
+      </w:pPr>
+      <w:rPr>
+        <w:rFonts w:ascii="Courier New" w:hAnsi="Courier New" w:cs="Courier New" w:hint="default"/>
+      </w:rPr>
+    </w:lvl>
+    <w:lvl w:ilvl="8" w:tplc="04090005" w:tentative="1">
+      <w:start w:val="1"/>
+      <w:numFmt w:val="bullet"/>
+      <w:lvlText w:val=""/>
+      <w:lvlJc w:val="left"/>
+      <w:pPr>
+        <w:ind w:left="6480" w:hanging="360"/>
+      </w:pPr>
+      <w:rPr>
+        <w:rFonts w:ascii="Wingdings" w:hAnsi="Wingdings" w:hint="default"/>
+      </w:rPr>
+    </w:lvl>
+  </w:abstractNum>
   <w:num w:numId="1">
     <w:abstractNumId w:val="4"/>
   </w:num>
@@ -2639,6 +2840,9 @@
   </w:num>
   <w:num w:numId="5">
     <w:abstractNumId w:val="3"/>
+  </w:num>
+  <w:num w:numId="6">
+    <w:abstractNumId w:val="5"/>
   </w:num>
 </w:numbering>
 </file>

</xml_diff>